<commit_message>
add images + fix captions issues on images
</commit_message>
<xml_diff>
--- a/merme generator report_21209060.docx
+++ b/merme generator report_21209060.docx
@@ -4,10 +4,9 @@
   <w:body>
     <w:p>
       <w:pPr>
-        <w:spacing w:before="40" w:after="40"/>
+        <w:spacing w:line="360" w:lineRule="auto"/>
         <w:jc w:val="center"/>
         <w:rPr>
-          <w:rFonts w:ascii="Century Gothic" w:hAnsi="Century Gothic"/>
           <w:b/>
           <w:sz w:val="64"/>
           <w:szCs w:val="64"/>
@@ -16,18 +15,17 @@
     </w:p>
     <w:p>
       <w:pPr>
-        <w:spacing w:before="40" w:after="40"/>
+        <w:spacing w:line="360" w:lineRule="auto"/>
         <w:jc w:val="center"/>
         <w:rPr>
-          <w:rFonts w:ascii="Century Gothic" w:hAnsi="Century Gothic"/>
           <w:b/>
           <w:sz w:val="64"/>
           <w:szCs w:val="64"/>
         </w:rPr>
       </w:pPr>
-      <w:r>
-        <w:rPr>
-          <w:rFonts w:ascii="Century Gothic" w:hAnsi="Century Gothic"/>
+      <w:proofErr w:type="gramStart"/>
+      <w:r>
+        <w:rPr>
           <w:b/>
           <w:sz w:val="64"/>
           <w:szCs w:val="64"/>
@@ -37,7 +35,6 @@
       <w:proofErr w:type="spellStart"/>
       <w:r>
         <w:rPr>
-          <w:rFonts w:ascii="Century Gothic" w:hAnsi="Century Gothic"/>
           <w:b/>
           <w:sz w:val="64"/>
           <w:szCs w:val="64"/>
@@ -45,9 +42,9 @@
         <w:t>Merme</w:t>
       </w:r>
       <w:proofErr w:type="spellEnd"/>
-      <w:r>
-        <w:rPr>
-          <w:rFonts w:ascii="Century Gothic" w:hAnsi="Century Gothic"/>
+      <w:proofErr w:type="gramEnd"/>
+      <w:r>
+        <w:rPr>
           <w:b/>
           <w:sz w:val="64"/>
           <w:szCs w:val="64"/>
@@ -57,40 +54,31 @@
     </w:p>
     <w:p>
       <w:pPr>
-        <w:spacing w:before="40" w:after="40"/>
-        <w:rPr>
-          <w:rFonts w:ascii="Century Gothic" w:hAnsi="Century Gothic"/>
-        </w:rPr>
-      </w:pPr>
-    </w:p>
-    <w:p>
-      <w:pPr>
-        <w:spacing w:before="40" w:after="40"/>
-        <w:rPr>
-          <w:rFonts w:ascii="Century Gothic" w:hAnsi="Century Gothic"/>
-        </w:rPr>
-      </w:pPr>
-    </w:p>
-    <w:p>
-      <w:pPr>
-        <w:spacing w:before="40" w:after="40"/>
-        <w:rPr>
-          <w:rFonts w:ascii="Century Gothic" w:hAnsi="Century Gothic"/>
-        </w:rPr>
-      </w:pPr>
-    </w:p>
-    <w:p>
-      <w:pPr>
-        <w:spacing w:before="40" w:after="40"/>
+        <w:spacing w:line="360" w:lineRule="auto"/>
+      </w:pPr>
+    </w:p>
+    <w:p>
+      <w:pPr>
+        <w:spacing w:line="360" w:lineRule="auto"/>
+      </w:pPr>
+    </w:p>
+    <w:p>
+      <w:pPr>
+        <w:spacing w:line="360" w:lineRule="auto"/>
+        <w:jc w:val="center"/>
+      </w:pPr>
+    </w:p>
+    <w:p>
+      <w:pPr>
+        <w:spacing w:line="360" w:lineRule="auto"/>
         <w:ind w:firstLine="720"/>
-        <w:rPr>
-          <w:rFonts w:ascii="Century Gothic" w:hAnsi="Century Gothic"/>
+        <w:jc w:val="center"/>
+        <w:rPr>
           <w:b/>
         </w:rPr>
       </w:pPr>
       <w:r>
         <w:rPr>
-          <w:rFonts w:ascii="Century Gothic" w:hAnsi="Century Gothic"/>
           <w:b/>
         </w:rPr>
         <w:t>Nicolas Di Costanzo - 21209060</w:t>
@@ -98,150 +86,68 @@
     </w:p>
     <w:p>
       <w:pPr>
-        <w:spacing w:before="40" w:after="40"/>
+        <w:spacing w:line="360" w:lineRule="auto"/>
         <w:ind w:firstLine="720"/>
-        <w:rPr>
-          <w:rFonts w:ascii="Century Gothic" w:hAnsi="Century Gothic"/>
+        <w:jc w:val="center"/>
+        <w:rPr>
           <w:b/>
         </w:rPr>
       </w:pPr>
       <w:r>
-        <w:rPr>
-          <w:rFonts w:ascii="Century Gothic" w:hAnsi="Century Gothic"/>
-        </w:rPr>
         <w:t>(nicolas.dicostanzo@ucdconnect.ie)</w:t>
       </w:r>
     </w:p>
     <w:p>
       <w:pPr>
-        <w:spacing w:before="40" w:after="40"/>
-        <w:rPr>
-          <w:rFonts w:ascii="Century Gothic" w:hAnsi="Century Gothic"/>
-        </w:rPr>
-      </w:pPr>
-    </w:p>
-    <w:p>
-      <w:pPr>
-        <w:spacing w:before="40" w:after="40"/>
-        <w:rPr>
-          <w:rFonts w:ascii="Century Gothic" w:hAnsi="Century Gothic"/>
+        <w:spacing w:line="360" w:lineRule="auto"/>
+      </w:pPr>
+    </w:p>
+    <w:p>
+      <w:pPr>
+        <w:spacing w:line="360" w:lineRule="auto"/>
+        <w:rPr>
           <w:b/>
         </w:rPr>
       </w:pPr>
       <w:r>
-        <w:rPr>
-          <w:rFonts w:ascii="Century Gothic" w:hAnsi="Century Gothic"/>
-        </w:rPr>
         <w:tab/>
       </w:r>
       <w:r>
-        <w:rPr>
-          <w:rFonts w:ascii="Century Gothic" w:hAnsi="Century Gothic"/>
-        </w:rPr>
         <w:tab/>
       </w:r>
       <w:r>
-        <w:rPr>
-          <w:rFonts w:ascii="Century Gothic" w:hAnsi="Century Gothic"/>
-        </w:rPr>
         <w:tab/>
       </w:r>
       <w:r>
-        <w:rPr>
-          <w:rFonts w:ascii="Century Gothic" w:hAnsi="Century Gothic"/>
-        </w:rPr>
         <w:tab/>
       </w:r>
     </w:p>
     <w:p>
       <w:pPr>
-        <w:spacing w:before="40" w:after="40"/>
-        <w:rPr>
-          <w:rFonts w:ascii="Century Gothic" w:hAnsi="Century Gothic"/>
-        </w:rPr>
-      </w:pPr>
-    </w:p>
-    <w:p>
-      <w:pPr>
-        <w:spacing w:before="40" w:after="40"/>
-        <w:jc w:val="center"/>
-        <w:rPr>
-          <w:rFonts w:ascii="Century Gothic" w:hAnsi="Century Gothic"/>
-        </w:rPr>
-      </w:pPr>
-      <w:r>
-        <w:rPr>
-          <w:rFonts w:ascii="Century Gothic" w:hAnsi="Century Gothic"/>
-        </w:rPr>
-        <w:t>Use a bespoke splash image here, or the UCD logo</w:t>
-      </w:r>
-    </w:p>
-    <w:p>
-      <w:pPr>
-        <w:spacing w:before="40" w:after="40"/>
-        <w:rPr>
-          <w:rFonts w:ascii="Century Gothic" w:hAnsi="Century Gothic"/>
-        </w:rPr>
-      </w:pPr>
-    </w:p>
-    <w:p>
-      <w:pPr>
-        <w:spacing w:before="40" w:after="40"/>
-        <w:rPr>
-          <w:rFonts w:ascii="Century Gothic" w:hAnsi="Century Gothic"/>
-        </w:rPr>
-      </w:pPr>
-    </w:p>
-    <w:p>
-      <w:pPr>
-        <w:spacing w:before="40" w:after="40"/>
-        <w:rPr>
-          <w:rFonts w:ascii="Century Gothic" w:hAnsi="Century Gothic"/>
-        </w:rPr>
-      </w:pPr>
-    </w:p>
-    <w:p>
-      <w:pPr>
-        <w:spacing w:before="40" w:after="40"/>
-        <w:rPr>
-          <w:rFonts w:ascii="Century Gothic" w:hAnsi="Century Gothic"/>
-        </w:rPr>
-      </w:pPr>
-    </w:p>
-    <w:p>
-      <w:pPr>
-        <w:spacing w:before="40" w:after="40"/>
-        <w:jc w:val="center"/>
-        <w:rPr>
-          <w:rFonts w:ascii="Century Gothic" w:hAnsi="Century Gothic"/>
-        </w:rPr>
-      </w:pPr>
-      <w:r>
-        <w:rPr>
-          <w:rFonts w:ascii="Century Gothic" w:hAnsi="Century Gothic"/>
-        </w:rPr>
-        <w:t>This is version 1.0 of this document. Watch for future revisions. All such revisions will supersede the content of this document.</w:t>
-      </w:r>
-    </w:p>
-    <w:p>
-      <w:pPr>
-        <w:spacing w:before="40" w:after="40"/>
-      </w:pPr>
-      <w:r>
-        <w:br w:type="page"/>
-      </w:r>
-    </w:p>
-    <w:p>
-      <w:pPr>
-        <w:spacing w:before="40" w:after="40"/>
-      </w:pPr>
-      <w:r>
-        <w:lastRenderedPageBreak/>
+        <w:spacing w:line="360" w:lineRule="auto"/>
+      </w:pPr>
+    </w:p>
+    <w:p>
+      <w:pPr>
+        <w:spacing w:line="360" w:lineRule="auto"/>
+      </w:pPr>
+    </w:p>
+    <w:p>
+      <w:pPr>
+        <w:spacing w:line="360" w:lineRule="auto"/>
+      </w:pPr>
+      <w:r>
         <w:br w:type="page"/>
       </w:r>
     </w:p>
     <w:sdt>
       <w:sdtPr>
+        <w:rPr>
+          <w:rFonts w:asciiTheme="minorHAnsi" w:eastAsiaTheme="minorEastAsia" w:hAnsiTheme="minorHAnsi" w:cstheme="minorBidi"/>
+          <w:color w:val="auto"/>
+          <w:sz w:val="24"/>
+          <w:szCs w:val="24"/>
+        </w:rPr>
         <w:id w:val="-210081"/>
         <w:docPartObj>
           <w:docPartGallery w:val="Table of Contents"/>
@@ -250,22 +156,24 @@
       </w:sdtPr>
       <w:sdtEndPr>
         <w:rPr>
-          <w:rFonts w:asciiTheme="minorHAnsi" w:eastAsiaTheme="minorEastAsia" w:hAnsiTheme="minorHAnsi" w:cstheme="minorBidi"/>
           <w:b/>
           <w:bCs/>
           <w:noProof/>
-          <w:color w:val="auto"/>
-          <w:sz w:val="24"/>
-          <w:szCs w:val="24"/>
         </w:rPr>
       </w:sdtEndPr>
       <w:sdtContent>
         <w:p>
           <w:pPr>
             <w:pStyle w:val="TOCHeading"/>
-            <w:spacing w:before="40" w:after="40"/>
+            <w:spacing w:before="0" w:line="360" w:lineRule="auto"/>
+            <w:rPr>
+              <w:rFonts w:asciiTheme="minorHAnsi" w:hAnsiTheme="minorHAnsi"/>
+            </w:rPr>
           </w:pPr>
           <w:r>
+            <w:rPr>
+              <w:rFonts w:asciiTheme="minorHAnsi" w:hAnsiTheme="minorHAnsi"/>
+            </w:rPr>
             <w:t>Contents</w:t>
           </w:r>
         </w:p>
@@ -275,7 +183,7 @@
             <w:tabs>
               <w:tab w:val="right" w:leader="dot" w:pos="8290"/>
             </w:tabs>
-            <w:spacing w:before="40" w:after="40"/>
+            <w:spacing w:after="0" w:line="360" w:lineRule="auto"/>
             <w:rPr>
               <w:noProof/>
               <w:sz w:val="22"/>
@@ -356,7 +264,7 @@
             <w:tabs>
               <w:tab w:val="right" w:leader="dot" w:pos="8290"/>
             </w:tabs>
-            <w:spacing w:before="40" w:after="40"/>
+            <w:spacing w:after="0" w:line="360" w:lineRule="auto"/>
             <w:rPr>
               <w:noProof/>
               <w:sz w:val="22"/>
@@ -429,7 +337,7 @@
               <w:tab w:val="left" w:pos="440"/>
               <w:tab w:val="right" w:leader="dot" w:pos="8290"/>
             </w:tabs>
-            <w:spacing w:before="40" w:after="40"/>
+            <w:spacing w:after="0" w:line="360" w:lineRule="auto"/>
             <w:rPr>
               <w:noProof/>
               <w:sz w:val="22"/>
@@ -517,7 +425,7 @@
             <w:tabs>
               <w:tab w:val="right" w:leader="dot" w:pos="8290"/>
             </w:tabs>
-            <w:spacing w:before="40" w:after="40"/>
+            <w:spacing w:after="0" w:line="360" w:lineRule="auto"/>
             <w:rPr>
               <w:noProof/>
               <w:sz w:val="22"/>
@@ -589,7 +497,7 @@
             <w:tabs>
               <w:tab w:val="right" w:leader="dot" w:pos="8290"/>
             </w:tabs>
-            <w:spacing w:before="40" w:after="40"/>
+            <w:spacing w:after="0" w:line="360" w:lineRule="auto"/>
             <w:rPr>
               <w:noProof/>
               <w:sz w:val="22"/>
@@ -661,7 +569,7 @@
             <w:tabs>
               <w:tab w:val="right" w:leader="dot" w:pos="8290"/>
             </w:tabs>
-            <w:spacing w:before="40" w:after="40"/>
+            <w:spacing w:after="0" w:line="360" w:lineRule="auto"/>
             <w:rPr>
               <w:noProof/>
               <w:sz w:val="22"/>
@@ -733,7 +641,7 @@
             <w:tabs>
               <w:tab w:val="right" w:leader="dot" w:pos="8290"/>
             </w:tabs>
-            <w:spacing w:before="40" w:after="40"/>
+            <w:spacing w:after="0" w:line="360" w:lineRule="auto"/>
             <w:rPr>
               <w:noProof/>
               <w:sz w:val="22"/>
@@ -805,7 +713,7 @@
             <w:tabs>
               <w:tab w:val="right" w:leader="dot" w:pos="8290"/>
             </w:tabs>
-            <w:spacing w:before="40" w:after="40"/>
+            <w:spacing w:after="0" w:line="360" w:lineRule="auto"/>
             <w:rPr>
               <w:noProof/>
               <w:sz w:val="22"/>
@@ -877,7 +785,7 @@
             <w:tabs>
               <w:tab w:val="right" w:leader="dot" w:pos="8290"/>
             </w:tabs>
-            <w:spacing w:before="40" w:after="40"/>
+            <w:spacing w:after="0" w:line="360" w:lineRule="auto"/>
             <w:rPr>
               <w:noProof/>
               <w:sz w:val="22"/>
@@ -949,7 +857,7 @@
             <w:tabs>
               <w:tab w:val="right" w:leader="dot" w:pos="8290"/>
             </w:tabs>
-            <w:spacing w:before="40" w:after="40"/>
+            <w:spacing w:after="0" w:line="360" w:lineRule="auto"/>
             <w:rPr>
               <w:noProof/>
               <w:sz w:val="22"/>
@@ -1021,7 +929,7 @@
             <w:tabs>
               <w:tab w:val="right" w:leader="dot" w:pos="8290"/>
             </w:tabs>
-            <w:spacing w:before="40" w:after="40"/>
+            <w:spacing w:after="0" w:line="360" w:lineRule="auto"/>
             <w:rPr>
               <w:noProof/>
               <w:sz w:val="22"/>
@@ -1093,7 +1001,7 @@
             <w:tabs>
               <w:tab w:val="right" w:leader="dot" w:pos="8290"/>
             </w:tabs>
-            <w:spacing w:before="40" w:after="40"/>
+            <w:spacing w:after="0" w:line="360" w:lineRule="auto"/>
             <w:rPr>
               <w:noProof/>
               <w:sz w:val="22"/>
@@ -1161,7 +1069,7 @@
         </w:p>
         <w:p>
           <w:pPr>
-            <w:spacing w:before="40" w:after="40"/>
+            <w:spacing w:line="360" w:lineRule="auto"/>
           </w:pPr>
           <w:r>
             <w:rPr>
@@ -1176,258 +1084,357 @@
     </w:sdt>
     <w:p>
       <w:pPr>
-        <w:spacing w:before="40" w:after="40"/>
-      </w:pPr>
-    </w:p>
-    <w:p>
-      <w:pPr>
-        <w:spacing w:before="40" w:after="40"/>
-      </w:pPr>
-    </w:p>
-    <w:p>
-      <w:pPr>
-        <w:spacing w:before="40" w:after="40"/>
-      </w:pPr>
-    </w:p>
-    <w:p>
-      <w:pPr>
-        <w:spacing w:before="40" w:after="40"/>
-      </w:pPr>
-    </w:p>
-    <w:p>
-      <w:pPr>
-        <w:spacing w:before="40" w:after="40"/>
-      </w:pPr>
-    </w:p>
-    <w:p>
-      <w:pPr>
-        <w:spacing w:before="40" w:after="40"/>
-      </w:pPr>
-    </w:p>
-    <w:p>
-      <w:pPr>
-        <w:spacing w:before="40" w:after="40"/>
-      </w:pPr>
-    </w:p>
-    <w:p>
-      <w:pPr>
-        <w:spacing w:before="40" w:after="40"/>
-      </w:pPr>
-    </w:p>
-    <w:p>
-      <w:pPr>
-        <w:spacing w:before="40" w:after="40"/>
-      </w:pPr>
-    </w:p>
-    <w:p>
-      <w:pPr>
-        <w:spacing w:before="40" w:after="40"/>
-      </w:pPr>
-    </w:p>
-    <w:p>
-      <w:pPr>
-        <w:spacing w:before="40" w:after="40"/>
-      </w:pPr>
-    </w:p>
-    <w:p>
-      <w:pPr>
-        <w:spacing w:before="40" w:after="40"/>
-      </w:pPr>
-    </w:p>
-    <w:p>
-      <w:pPr>
-        <w:spacing w:before="40" w:after="40"/>
-      </w:pPr>
-    </w:p>
-    <w:p>
-      <w:pPr>
-        <w:spacing w:before="40" w:after="40"/>
-      </w:pPr>
-    </w:p>
-    <w:p>
-      <w:pPr>
-        <w:spacing w:before="40" w:after="40"/>
-      </w:pPr>
-    </w:p>
-    <w:p>
-      <w:pPr>
-        <w:spacing w:before="40" w:after="40"/>
-      </w:pPr>
-    </w:p>
-    <w:p>
-      <w:pPr>
-        <w:spacing w:before="40" w:after="40"/>
-      </w:pPr>
-    </w:p>
-    <w:p>
-      <w:pPr>
-        <w:spacing w:before="40" w:after="40"/>
-      </w:pPr>
-    </w:p>
-    <w:p>
-      <w:pPr>
-        <w:spacing w:before="40" w:after="40"/>
-      </w:pPr>
-    </w:p>
-    <w:p>
-      <w:pPr>
-        <w:spacing w:before="40" w:after="40"/>
-      </w:pPr>
-    </w:p>
-    <w:p>
-      <w:pPr>
-        <w:spacing w:before="40" w:after="40"/>
-      </w:pPr>
-    </w:p>
-    <w:p>
-      <w:pPr>
-        <w:spacing w:before="40" w:after="40"/>
-      </w:pPr>
-    </w:p>
-    <w:p>
-      <w:pPr>
-        <w:spacing w:before="40" w:after="40"/>
-      </w:pPr>
-    </w:p>
-    <w:p>
-      <w:pPr>
-        <w:spacing w:before="40" w:after="40"/>
-      </w:pPr>
-    </w:p>
-    <w:p>
-      <w:pPr>
-        <w:spacing w:before="40" w:after="40"/>
-      </w:pPr>
-    </w:p>
-    <w:p>
-      <w:pPr>
-        <w:spacing w:before="40" w:after="40"/>
-      </w:pPr>
-    </w:p>
-    <w:p>
-      <w:pPr>
-        <w:spacing w:before="40" w:after="40"/>
-      </w:pPr>
-    </w:p>
-    <w:p>
-      <w:pPr>
-        <w:spacing w:before="40" w:after="40"/>
-      </w:pPr>
-    </w:p>
-    <w:p>
-      <w:pPr>
-        <w:spacing w:before="40" w:after="40"/>
-      </w:pPr>
-    </w:p>
-    <w:p>
-      <w:pPr>
-        <w:spacing w:before="40" w:after="40"/>
-      </w:pPr>
-    </w:p>
-    <w:p>
-      <w:pPr>
-        <w:spacing w:before="40" w:after="40"/>
-      </w:pPr>
-      <w:r>
+        <w:spacing w:line="360" w:lineRule="auto"/>
+      </w:pPr>
+    </w:p>
+    <w:p>
+      <w:pPr>
+        <w:spacing w:line="360" w:lineRule="auto"/>
+      </w:pPr>
+    </w:p>
+    <w:p>
+      <w:pPr>
+        <w:spacing w:line="360" w:lineRule="auto"/>
+      </w:pPr>
+    </w:p>
+    <w:p>
+      <w:pPr>
+        <w:spacing w:line="360" w:lineRule="auto"/>
+      </w:pPr>
+    </w:p>
+    <w:p>
+      <w:pPr>
+        <w:spacing w:line="360" w:lineRule="auto"/>
+      </w:pPr>
+    </w:p>
+    <w:p>
+      <w:pPr>
+        <w:spacing w:line="360" w:lineRule="auto"/>
+      </w:pPr>
+    </w:p>
+    <w:p>
+      <w:pPr>
+        <w:spacing w:line="360" w:lineRule="auto"/>
+      </w:pPr>
+    </w:p>
+    <w:p>
+      <w:pPr>
+        <w:spacing w:line="360" w:lineRule="auto"/>
+      </w:pPr>
+    </w:p>
+    <w:p>
+      <w:pPr>
+        <w:spacing w:line="360" w:lineRule="auto"/>
+      </w:pPr>
+    </w:p>
+    <w:p>
+      <w:pPr>
+        <w:spacing w:line="360" w:lineRule="auto"/>
+      </w:pPr>
+    </w:p>
+    <w:p>
+      <w:pPr>
+        <w:spacing w:line="360" w:lineRule="auto"/>
+      </w:pPr>
+    </w:p>
+    <w:p>
+      <w:pPr>
+        <w:spacing w:line="360" w:lineRule="auto"/>
+      </w:pPr>
+    </w:p>
+    <w:p>
+      <w:pPr>
+        <w:spacing w:line="360" w:lineRule="auto"/>
+      </w:pPr>
+    </w:p>
+    <w:p>
+      <w:pPr>
+        <w:spacing w:line="360" w:lineRule="auto"/>
+      </w:pPr>
+    </w:p>
+    <w:p>
+      <w:pPr>
+        <w:spacing w:line="360" w:lineRule="auto"/>
+      </w:pPr>
+    </w:p>
+    <w:p>
+      <w:pPr>
+        <w:spacing w:line="360" w:lineRule="auto"/>
+      </w:pPr>
+    </w:p>
+    <w:p>
+      <w:pPr>
+        <w:spacing w:line="360" w:lineRule="auto"/>
+      </w:pPr>
+    </w:p>
+    <w:p>
+      <w:pPr>
+        <w:spacing w:line="360" w:lineRule="auto"/>
+      </w:pPr>
+    </w:p>
+    <w:p>
+      <w:pPr>
+        <w:spacing w:line="360" w:lineRule="auto"/>
+      </w:pPr>
+    </w:p>
+    <w:p>
+      <w:pPr>
+        <w:spacing w:line="360" w:lineRule="auto"/>
+      </w:pPr>
+      <w:r>
+        <w:lastRenderedPageBreak/>
         <w:t>List of Figures</w:t>
       </w:r>
     </w:p>
     <w:p>
       <w:pPr>
-        <w:spacing w:before="40" w:after="40"/>
-      </w:pPr>
-    </w:p>
-    <w:p>
-      <w:pPr>
-        <w:spacing w:before="40" w:after="40"/>
+        <w:spacing w:line="360" w:lineRule="auto"/>
+      </w:pPr>
+    </w:p>
+    <w:p>
+      <w:pPr>
+        <w:spacing w:line="360" w:lineRule="auto"/>
+        <w:rPr>
+          <w:lang w:val="fr-FR"/>
+        </w:rPr>
       </w:pPr>
       <w:r>
         <w:t>Figure 1:  Figure Caption</w:t>
       </w:r>
       <w:r>
+        <w:tab/>
+        <w:t>……………………………………………………………</w:t>
+      </w:r>
+      <w:proofErr w:type="gramStart"/>
+      <w:r>
+        <w:t>…..</w:t>
+      </w:r>
+      <w:proofErr w:type="gramEnd"/>
+      <w:r>
+        <w:tab/>
+      </w:r>
+      <w:r>
+        <w:rPr>
+          <w:lang w:val="fr-FR"/>
+        </w:rPr>
+        <w:t>1</w:t>
+      </w:r>
+    </w:p>
+    <w:p>
+      <w:pPr>
+        <w:spacing w:line="360" w:lineRule="auto"/>
+        <w:rPr>
+          <w:lang w:val="fr-FR"/>
+        </w:rPr>
+      </w:pPr>
+      <w:r>
+        <w:rPr>
+          <w:lang w:val="fr-FR"/>
+        </w:rPr>
+        <w:t xml:space="preserve">Figure </w:t>
+      </w:r>
+      <w:proofErr w:type="gramStart"/>
+      <w:r>
+        <w:rPr>
+          <w:lang w:val="fr-FR"/>
+        </w:rPr>
+        <w:t>2:</w:t>
+      </w:r>
+      <w:proofErr w:type="gramEnd"/>
+      <w:r>
+        <w:rPr>
+          <w:lang w:val="fr-FR"/>
+        </w:rPr>
+        <w:t xml:space="preserve">  Figure </w:t>
+      </w:r>
+      <w:proofErr w:type="spellStart"/>
+      <w:r>
+        <w:rPr>
+          <w:lang w:val="fr-FR"/>
+        </w:rPr>
+        <w:t>Caption</w:t>
+      </w:r>
+      <w:proofErr w:type="spellEnd"/>
+      <w:r>
+        <w:rPr>
+          <w:lang w:val="fr-FR"/>
+        </w:rPr>
         <w:tab/>
         <w:t>………………………………………………………………..</w:t>
       </w:r>
       <w:r>
+        <w:rPr>
+          <w:lang w:val="fr-FR"/>
+        </w:rPr>
         <w:tab/>
-        <w:t>1</w:t>
-      </w:r>
-    </w:p>
-    <w:p>
-      <w:pPr>
-        <w:spacing w:before="40" w:after="40"/>
-      </w:pPr>
-      <w:r>
-        <w:t>Figure 2:  Figure Caption</w:t>
-      </w:r>
-      <w:r>
+        <w:t>2</w:t>
+      </w:r>
+    </w:p>
+    <w:p>
+      <w:pPr>
+        <w:spacing w:line="360" w:lineRule="auto"/>
+        <w:rPr>
+          <w:lang w:val="fr-FR"/>
+        </w:rPr>
+      </w:pPr>
+      <w:r>
+        <w:rPr>
+          <w:lang w:val="fr-FR"/>
+        </w:rPr>
+        <w:t xml:space="preserve">Figure </w:t>
+      </w:r>
+      <w:proofErr w:type="gramStart"/>
+      <w:r>
+        <w:rPr>
+          <w:lang w:val="fr-FR"/>
+        </w:rPr>
+        <w:t>3:</w:t>
+      </w:r>
+      <w:proofErr w:type="gramEnd"/>
+      <w:r>
+        <w:rPr>
+          <w:lang w:val="fr-FR"/>
+        </w:rPr>
+        <w:t xml:space="preserve">  Figure </w:t>
+      </w:r>
+      <w:proofErr w:type="spellStart"/>
+      <w:r>
+        <w:rPr>
+          <w:lang w:val="fr-FR"/>
+        </w:rPr>
+        <w:t>Caption</w:t>
+      </w:r>
+      <w:proofErr w:type="spellEnd"/>
+      <w:r>
+        <w:rPr>
+          <w:lang w:val="fr-FR"/>
+        </w:rPr>
         <w:tab/>
         <w:t>………………………………………………………………..</w:t>
       </w:r>
       <w:r>
+        <w:rPr>
+          <w:lang w:val="fr-FR"/>
+        </w:rPr>
         <w:tab/>
-        <w:t>2</w:t>
-      </w:r>
-    </w:p>
-    <w:p>
-      <w:pPr>
-        <w:spacing w:before="40" w:after="40"/>
-      </w:pPr>
-      <w:r>
-        <w:t>Figure 3:  Figure Caption</w:t>
-      </w:r>
-      <w:r>
+        <w:t>3</w:t>
+      </w:r>
+    </w:p>
+    <w:p>
+      <w:pPr>
+        <w:spacing w:line="360" w:lineRule="auto"/>
+        <w:rPr>
+          <w:lang w:val="fr-FR"/>
+        </w:rPr>
+      </w:pPr>
+      <w:r>
+        <w:rPr>
+          <w:lang w:val="fr-FR"/>
+        </w:rPr>
+        <w:t xml:space="preserve">Figure </w:t>
+      </w:r>
+      <w:proofErr w:type="gramStart"/>
+      <w:r>
+        <w:rPr>
+          <w:lang w:val="fr-FR"/>
+        </w:rPr>
+        <w:t>4:</w:t>
+      </w:r>
+      <w:proofErr w:type="gramEnd"/>
+      <w:r>
+        <w:rPr>
+          <w:lang w:val="fr-FR"/>
+        </w:rPr>
+        <w:t xml:space="preserve">  Figure </w:t>
+      </w:r>
+      <w:proofErr w:type="spellStart"/>
+      <w:r>
+        <w:rPr>
+          <w:lang w:val="fr-FR"/>
+        </w:rPr>
+        <w:t>Caption</w:t>
+      </w:r>
+      <w:proofErr w:type="spellEnd"/>
+      <w:r>
+        <w:rPr>
+          <w:lang w:val="fr-FR"/>
+        </w:rPr>
         <w:tab/>
         <w:t>………………………………………………………………..</w:t>
       </w:r>
       <w:r>
+        <w:rPr>
+          <w:lang w:val="fr-FR"/>
+        </w:rPr>
         <w:tab/>
-        <w:t>3</w:t>
-      </w:r>
-    </w:p>
-    <w:p>
-      <w:pPr>
-        <w:spacing w:before="40" w:after="40"/>
-      </w:pPr>
-      <w:r>
-        <w:t>Figure 4:  Figure Caption</w:t>
-      </w:r>
-      <w:r>
+        <w:t>4</w:t>
+      </w:r>
+    </w:p>
+    <w:p>
+      <w:pPr>
+        <w:spacing w:line="360" w:lineRule="auto"/>
+      </w:pPr>
+      <w:r>
+        <w:rPr>
+          <w:lang w:val="fr-FR"/>
+        </w:rPr>
+        <w:t xml:space="preserve">Figure </w:t>
+      </w:r>
+      <w:proofErr w:type="gramStart"/>
+      <w:r>
+        <w:rPr>
+          <w:lang w:val="fr-FR"/>
+        </w:rPr>
+        <w:t>5:</w:t>
+      </w:r>
+      <w:proofErr w:type="gramEnd"/>
+      <w:r>
+        <w:rPr>
+          <w:lang w:val="fr-FR"/>
+        </w:rPr>
+        <w:t xml:space="preserve">  Figure </w:t>
+      </w:r>
+      <w:proofErr w:type="spellStart"/>
+      <w:r>
+        <w:rPr>
+          <w:lang w:val="fr-FR"/>
+        </w:rPr>
+        <w:t>Caption</w:t>
+      </w:r>
+      <w:proofErr w:type="spellEnd"/>
+      <w:r>
+        <w:rPr>
+          <w:lang w:val="fr-FR"/>
+        </w:rPr>
         <w:tab/>
         <w:t>………………………………………………………………..</w:t>
       </w:r>
       <w:r>
+        <w:rPr>
+          <w:lang w:val="fr-FR"/>
+        </w:rPr>
         <w:tab/>
-        <w:t>4</w:t>
-      </w:r>
-    </w:p>
-    <w:p>
-      <w:pPr>
-        <w:spacing w:before="40" w:after="40"/>
-      </w:pPr>
-      <w:r>
-        <w:t>Figure 5:  Figure Caption</w:t>
+      </w:r>
+      <w:r>
+        <w:t>5</w:t>
+      </w:r>
+    </w:p>
+    <w:p>
+      <w:pPr>
+        <w:spacing w:line="360" w:lineRule="auto"/>
+      </w:pPr>
+      <w:r>
+        <w:t>Figure 6:  Figure Caption</w:t>
       </w:r>
       <w:r>
         <w:tab/>
-        <w:t>………………………………………………………………..</w:t>
-      </w:r>
-      <w:r>
-        <w:tab/>
-        <w:t>5</w:t>
-      </w:r>
-    </w:p>
-    <w:p>
-      <w:pPr>
-        <w:spacing w:before="40" w:after="40"/>
-      </w:pPr>
-      <w:r>
-        <w:t>Figure 6:  Figure Caption</w:t>
-      </w:r>
-      <w:r>
-        <w:tab/>
-        <w:t>………………………………………………………………..</w:t>
-      </w:r>
+        <w:t>……………………………………………………………</w:t>
+      </w:r>
+      <w:proofErr w:type="gramStart"/>
+      <w:r>
+        <w:t>…..</w:t>
+      </w:r>
+      <w:proofErr w:type="gramEnd"/>
       <w:r>
         <w:tab/>
         <w:t>6</w:t>
@@ -1435,17 +1442,17 @@
     </w:p>
     <w:p>
       <w:pPr>
-        <w:spacing w:before="40" w:after="40"/>
-      </w:pPr>
-    </w:p>
-    <w:p>
-      <w:pPr>
-        <w:spacing w:before="40" w:after="40"/>
-      </w:pPr>
-    </w:p>
-    <w:p>
-      <w:pPr>
-        <w:spacing w:before="40" w:after="40"/>
+        <w:spacing w:line="360" w:lineRule="auto"/>
+      </w:pPr>
+    </w:p>
+    <w:p>
+      <w:pPr>
+        <w:spacing w:line="360" w:lineRule="auto"/>
+      </w:pPr>
+    </w:p>
+    <w:p>
+      <w:pPr>
+        <w:spacing w:line="360" w:lineRule="auto"/>
       </w:pPr>
       <w:r>
         <w:t xml:space="preserve">List of </w:t>
@@ -1462,12 +1469,12 @@
     </w:p>
     <w:p>
       <w:pPr>
-        <w:spacing w:before="40" w:after="40"/>
-      </w:pPr>
-    </w:p>
-    <w:p>
-      <w:pPr>
-        <w:spacing w:before="40" w:after="40"/>
+        <w:spacing w:line="360" w:lineRule="auto"/>
+      </w:pPr>
+    </w:p>
+    <w:p>
+      <w:pPr>
+        <w:spacing w:line="360" w:lineRule="auto"/>
       </w:pPr>
       <w:r>
         <w:t>TLA</w:t>
@@ -1482,7 +1489,7 @@
     </w:p>
     <w:p>
       <w:pPr>
-        <w:spacing w:before="40" w:after="40"/>
+        <w:spacing w:line="360" w:lineRule="auto"/>
       </w:pPr>
       <w:r>
         <w:t>FLW</w:t>
@@ -1500,7 +1507,7 @@
     </w:p>
     <w:p>
       <w:pPr>
-        <w:spacing w:before="40" w:after="40"/>
+        <w:spacing w:line="360" w:lineRule="auto"/>
       </w:pPr>
       <w:r>
         <w:t>PFO</w:t>
@@ -1515,12 +1522,12 @@
     </w:p>
     <w:p>
       <w:pPr>
-        <w:spacing w:before="40" w:after="40"/>
-      </w:pPr>
-    </w:p>
-    <w:p>
-      <w:pPr>
-        <w:spacing w:before="40" w:after="40"/>
+        <w:spacing w:line="360" w:lineRule="auto"/>
+      </w:pPr>
+    </w:p>
+    <w:p>
+      <w:pPr>
+        <w:spacing w:line="360" w:lineRule="auto"/>
       </w:pPr>
       <w:r>
         <w:br w:type="page"/>
@@ -1528,7 +1535,7 @@
     </w:p>
     <w:p>
       <w:pPr>
-        <w:spacing w:before="40" w:after="40"/>
+        <w:spacing w:line="360" w:lineRule="auto"/>
         <w:sectPr>
           <w:footerReference w:type="even" r:id="rId8"/>
           <w:footerReference w:type="default" r:id="rId9"/>
@@ -1545,23 +1552,32 @@
     <w:p>
       <w:pPr>
         <w:pStyle w:val="Heading1"/>
-        <w:spacing w:before="40" w:after="40"/>
+        <w:spacing w:before="0" w:line="360" w:lineRule="auto"/>
+        <w:rPr>
+          <w:rFonts w:asciiTheme="minorHAnsi" w:hAnsiTheme="minorHAnsi"/>
+        </w:rPr>
       </w:pPr>
       <w:bookmarkStart w:id="0" w:name="_Toc99755748"/>
       <w:commentRangeStart w:id="1"/>
       <w:r>
+        <w:rPr>
+          <w:rFonts w:asciiTheme="minorHAnsi" w:hAnsiTheme="minorHAnsi"/>
+        </w:rPr>
         <w:lastRenderedPageBreak/>
         <w:t>Abstract</w:t>
       </w:r>
       <w:commentRangeEnd w:id="1"/>
       <w:r>
+        <w:rPr>
+          <w:rFonts w:asciiTheme="minorHAnsi" w:hAnsiTheme="minorHAnsi"/>
+        </w:rPr>
         <w:commentReference w:id="1"/>
       </w:r>
       <w:bookmarkEnd w:id="0"/>
     </w:p>
     <w:p>
       <w:pPr>
-        <w:spacing w:before="40" w:after="40"/>
+        <w:spacing w:line="360" w:lineRule="auto"/>
       </w:pPr>
       <w:r>
         <w:br w:type="page"/>
@@ -1570,23 +1586,32 @@
     <w:p>
       <w:pPr>
         <w:pStyle w:val="Heading1"/>
-        <w:spacing w:before="40" w:after="40"/>
+        <w:spacing w:before="0" w:line="360" w:lineRule="auto"/>
+        <w:rPr>
+          <w:rFonts w:asciiTheme="minorHAnsi" w:hAnsiTheme="minorHAnsi"/>
+        </w:rPr>
       </w:pPr>
       <w:bookmarkStart w:id="2" w:name="_Toc99755749"/>
       <w:commentRangeStart w:id="3"/>
       <w:r>
+        <w:rPr>
+          <w:rFonts w:asciiTheme="minorHAnsi" w:hAnsiTheme="minorHAnsi"/>
+        </w:rPr>
         <w:lastRenderedPageBreak/>
         <w:t>Online Access</w:t>
       </w:r>
       <w:commentRangeEnd w:id="3"/>
       <w:r>
+        <w:rPr>
+          <w:rFonts w:asciiTheme="minorHAnsi" w:hAnsiTheme="minorHAnsi"/>
+        </w:rPr>
         <w:commentReference w:id="3"/>
       </w:r>
       <w:bookmarkEnd w:id="2"/>
     </w:p>
     <w:p>
       <w:pPr>
-        <w:spacing w:before="40" w:after="40"/>
+        <w:spacing w:line="360" w:lineRule="auto"/>
       </w:pPr>
       <w:r>
         <w:t>https://github.com/NdcUcd/Merme-generation</w:t>
@@ -1602,28 +1627,38 @@
           <w:ilvl w:val="0"/>
           <w:numId w:val="3"/>
         </w:numPr>
-        <w:spacing w:before="40" w:after="40"/>
+        <w:spacing w:before="0" w:line="360" w:lineRule="auto"/>
+        <w:ind w:left="0"/>
+        <w:rPr>
+          <w:rFonts w:asciiTheme="minorHAnsi" w:hAnsiTheme="minorHAnsi"/>
+        </w:rPr>
       </w:pPr>
       <w:bookmarkStart w:id="4" w:name="_Toc99755750"/>
       <w:commentRangeStart w:id="5"/>
       <w:r>
+        <w:rPr>
+          <w:rFonts w:asciiTheme="minorHAnsi" w:hAnsiTheme="minorHAnsi"/>
+        </w:rPr>
         <w:lastRenderedPageBreak/>
         <w:t>Introduction</w:t>
       </w:r>
       <w:commentRangeEnd w:id="5"/>
       <w:r>
+        <w:rPr>
+          <w:rFonts w:asciiTheme="minorHAnsi" w:hAnsiTheme="minorHAnsi"/>
+        </w:rPr>
         <w:commentReference w:id="5"/>
       </w:r>
       <w:bookmarkEnd w:id="4"/>
     </w:p>
     <w:p>
       <w:pPr>
-        <w:spacing w:before="40" w:after="40"/>
-      </w:pPr>
-    </w:p>
-    <w:p>
-      <w:pPr>
-        <w:spacing w:before="40" w:after="40"/>
+        <w:spacing w:line="360" w:lineRule="auto"/>
+      </w:pPr>
+    </w:p>
+    <w:p>
+      <w:pPr>
+        <w:spacing w:line="360" w:lineRule="auto"/>
       </w:pPr>
       <w:r>
         <w:t>"</w:t>
@@ -1657,12 +1692,12 @@
     </w:p>
     <w:p>
       <w:pPr>
-        <w:spacing w:before="40" w:after="40"/>
-      </w:pPr>
-    </w:p>
-    <w:p>
-      <w:pPr>
-        <w:spacing w:before="40" w:after="40"/>
+        <w:spacing w:line="360" w:lineRule="auto"/>
+      </w:pPr>
+    </w:p>
+    <w:p>
+      <w:pPr>
+        <w:spacing w:line="360" w:lineRule="auto"/>
       </w:pPr>
       <w:r>
         <w:t>T</w:t>
@@ -1673,7 +1708,7 @@
     </w:p>
     <w:p>
       <w:pPr>
-        <w:spacing w:before="40" w:after="40"/>
+        <w:spacing w:line="360" w:lineRule="auto"/>
       </w:pPr>
       <w:r>
         <w:t xml:space="preserve">A meme is an image taken out of its context that </w:t>
@@ -1703,10 +1738,13 @@
     <w:p>
       <w:pPr>
         <w:keepNext/>
-        <w:spacing w:before="40" w:after="40"/>
+        <w:spacing w:line="360" w:lineRule="auto"/>
         <w:jc w:val="center"/>
       </w:pPr>
       <w:r>
+        <w:rPr>
+          <w:noProof/>
+        </w:rPr>
         <w:drawing>
           <wp:inline distT="0" distB="0" distL="0" distR="0" wp14:anchorId="4C35D552" wp14:editId="766DD4E2">
             <wp:extent cx="3652949" cy="3619500"/>
@@ -1760,32 +1798,46 @@
     <w:p>
       <w:pPr>
         <w:pStyle w:val="Caption"/>
+        <w:spacing w:after="0" w:line="360" w:lineRule="auto"/>
         <w:jc w:val="center"/>
       </w:pPr>
       <w:r>
         <w:t xml:space="preserve">Figure </w:t>
       </w:r>
-      <w:fldSimple w:instr=" SEQ Figure \* ARABIC ">
-        <w:r>
-          <w:rPr>
-            <w:noProof/>
-          </w:rPr>
-          <w:t>1</w:t>
-        </w:r>
-      </w:fldSimple>
+      <w:r>
+        <w:fldChar w:fldCharType="begin"/>
+      </w:r>
+      <w:r>
+        <w:instrText xml:space="preserve"> SEQ Figure \* ARABIC </w:instrText>
+      </w:r>
+      <w:r>
+        <w:fldChar w:fldCharType="separate"/>
+      </w:r>
+      <w:r>
+        <w:rPr>
+          <w:noProof/>
+        </w:rPr>
+        <w:t>1</w:t>
+      </w:r>
+      <w:r>
+        <w:rPr>
+          <w:noProof/>
+        </w:rPr>
+        <w:fldChar w:fldCharType="end"/>
+      </w:r>
       <w:r>
         <w:t>: Joker meme</w:t>
       </w:r>
     </w:p>
     <w:p>
       <w:pPr>
-        <w:spacing w:before="40" w:after="40"/>
+        <w:spacing w:line="360" w:lineRule="auto"/>
         <w:jc w:val="center"/>
       </w:pPr>
     </w:p>
     <w:p>
       <w:pPr>
-        <w:spacing w:before="40" w:after="40"/>
+        <w:spacing w:line="360" w:lineRule="auto"/>
       </w:pPr>
       <w:r>
         <w:t>This meme</w:t>
@@ -1803,7 +1855,11 @@
         <w:t>images</w:t>
       </w:r>
       <w:r>
-        <w:t xml:space="preserve"> from the movie “The Joker” and applies a romantic context to it. The discrepancy between the dramatic aspect of the film scene and the tenderness of what a romantic relationship</w:t>
+        <w:t xml:space="preserve"> from the movie “The Joker” and applies a romantic context to it. The discrepancy between the dramatic aspect of the film scene and </w:t>
+      </w:r>
+      <w:r>
+        <w:lastRenderedPageBreak/>
+        <w:t>the tenderness of what a romantic relationship</w:t>
       </w:r>
       <w:r>
         <w:t xml:space="preserve"> is</w:t>
@@ -1815,7 +1871,15 @@
         <w:t>.</w:t>
       </w:r>
       <w:r>
-        <w:t xml:space="preserve"> This is particularly emphasized by the use of the word “fucking” in the first picture and the gun being replaced by a caricatural Valentine’s gift on the second one</w:t>
+        <w:t xml:space="preserve"> This is particularly emphasized </w:t>
+      </w:r>
+      <w:proofErr w:type="gramStart"/>
+      <w:r>
+        <w:t>by the use of</w:t>
+      </w:r>
+      <w:proofErr w:type="gramEnd"/>
+      <w:r>
+        <w:t xml:space="preserve"> the word “fucking” in the first picture and the gun being replaced by a caricatural Valentine’s gift on the second one</w:t>
       </w:r>
       <w:r>
         <w:t xml:space="preserve"> </w:t>
@@ -1823,7 +1887,7 @@
     </w:p>
     <w:p>
       <w:pPr>
-        <w:spacing w:before="40" w:after="40"/>
+        <w:spacing w:line="360" w:lineRule="auto"/>
       </w:pPr>
       <w:r>
         <w:t xml:space="preserve">However, </w:t>
@@ -1891,12 +1955,12 @@
     </w:p>
     <w:p>
       <w:pPr>
-        <w:spacing w:before="40" w:after="40"/>
-      </w:pPr>
-    </w:p>
-    <w:p>
-      <w:pPr>
-        <w:spacing w:before="40" w:after="40"/>
+        <w:spacing w:line="360" w:lineRule="auto"/>
+      </w:pPr>
+    </w:p>
+    <w:p>
+      <w:pPr>
+        <w:spacing w:line="360" w:lineRule="auto"/>
       </w:pPr>
       <w:r>
         <w:t xml:space="preserve">This project has several advantages. </w:t>
@@ -1952,31 +2016,43 @@
     </w:p>
     <w:p>
       <w:pPr>
-        <w:spacing w:before="40" w:after="40"/>
+        <w:spacing w:line="360" w:lineRule="auto"/>
       </w:pPr>
     </w:p>
     <w:p>
       <w:pPr>
         <w:pStyle w:val="Heading1"/>
-        <w:spacing w:before="40" w:after="40"/>
+        <w:spacing w:before="0" w:line="360" w:lineRule="auto"/>
+        <w:rPr>
+          <w:rFonts w:asciiTheme="minorHAnsi" w:hAnsiTheme="minorHAnsi"/>
+        </w:rPr>
       </w:pPr>
       <w:bookmarkStart w:id="6" w:name="_Toc99755751"/>
       <w:commentRangeStart w:id="7"/>
       <w:r>
+        <w:rPr>
+          <w:rFonts w:asciiTheme="minorHAnsi" w:hAnsiTheme="minorHAnsi"/>
+        </w:rPr>
         <w:t xml:space="preserve">2. </w:t>
       </w:r>
       <w:r>
+        <w:rPr>
+          <w:rFonts w:asciiTheme="minorHAnsi" w:hAnsiTheme="minorHAnsi"/>
+        </w:rPr>
         <w:t>The Core Idea</w:t>
       </w:r>
       <w:commentRangeEnd w:id="7"/>
       <w:r>
+        <w:rPr>
+          <w:rFonts w:asciiTheme="minorHAnsi" w:hAnsiTheme="minorHAnsi"/>
+        </w:rPr>
         <w:commentReference w:id="7"/>
       </w:r>
       <w:bookmarkEnd w:id="6"/>
     </w:p>
     <w:p>
       <w:pPr>
-        <w:spacing w:before="40" w:after="40"/>
+        <w:spacing w:line="360" w:lineRule="auto"/>
       </w:pPr>
       <w:r>
         <w:t>The first step is to determine on which types of memes I will concentrate my work</w:t>
@@ -2008,7 +2084,7 @@
     </w:p>
     <w:p>
       <w:pPr>
-        <w:spacing w:before="40" w:after="40"/>
+        <w:spacing w:line="360" w:lineRule="auto"/>
         <w:sectPr>
           <w:type w:val="continuous"/>
           <w:pgSz w:w="11900" w:h="16840"/>
@@ -2022,15 +2098,19 @@
     </w:p>
     <w:p>
       <w:pPr>
-        <w:spacing w:before="40" w:after="40"/>
+        <w:spacing w:line="360" w:lineRule="auto"/>
       </w:pPr>
     </w:p>
     <w:p>
       <w:pPr>
         <w:keepNext/>
-        <w:spacing w:before="40" w:after="40"/>
-      </w:pPr>
-      <w:r>
+        <w:spacing w:line="360" w:lineRule="auto"/>
+      </w:pPr>
+      <w:r>
+        <w:rPr>
+          <w:noProof/>
+        </w:rPr>
+        <w:lastRenderedPageBreak/>
         <w:drawing>
           <wp:inline distT="0" distB="0" distL="0" distR="0" wp14:anchorId="5EDC290D" wp14:editId="65E2B812">
             <wp:extent cx="2467274" cy="2695575"/>
@@ -2084,34 +2164,51 @@
     <w:p>
       <w:pPr>
         <w:pStyle w:val="Caption"/>
+        <w:spacing w:after="0" w:line="360" w:lineRule="auto"/>
         <w:jc w:val="center"/>
       </w:pPr>
       <w:r>
         <w:t xml:space="preserve">Figure </w:t>
       </w:r>
-      <w:fldSimple w:instr=" SEQ Figure \* ARABIC ">
-        <w:r>
-          <w:rPr>
-            <w:noProof/>
-          </w:rPr>
-          <w:t>2</w:t>
-        </w:r>
-      </w:fldSimple>
+      <w:r>
+        <w:fldChar w:fldCharType="begin"/>
+      </w:r>
+      <w:r>
+        <w:instrText xml:space="preserve"> SEQ Figure \* ARABIC </w:instrText>
+      </w:r>
+      <w:r>
+        <w:fldChar w:fldCharType="separate"/>
+      </w:r>
+      <w:r>
+        <w:rPr>
+          <w:noProof/>
+        </w:rPr>
+        <w:t>2</w:t>
+      </w:r>
+      <w:r>
+        <w:rPr>
+          <w:noProof/>
+        </w:rPr>
+        <w:fldChar w:fldCharType="end"/>
+      </w:r>
       <w:r>
         <w:t>: reaction meme</w:t>
       </w:r>
     </w:p>
     <w:p>
       <w:pPr>
-        <w:spacing w:before="40" w:after="40"/>
+        <w:spacing w:line="360" w:lineRule="auto"/>
       </w:pPr>
     </w:p>
     <w:p>
       <w:pPr>
         <w:keepNext/>
-        <w:spacing w:before="40" w:after="40"/>
-      </w:pPr>
-      <w:r>
+        <w:spacing w:line="360" w:lineRule="auto"/>
+      </w:pPr>
+      <w:r>
+        <w:rPr>
+          <w:noProof/>
+        </w:rPr>
         <w:drawing>
           <wp:inline distT="0" distB="0" distL="0" distR="0" wp14:anchorId="412D4D7B" wp14:editId="142BC08D">
             <wp:extent cx="3175481" cy="2733675"/>
@@ -2165,26 +2262,8 @@
     <w:p>
       <w:pPr>
         <w:pStyle w:val="Caption"/>
+        <w:spacing w:after="0" w:line="360" w:lineRule="auto"/>
         <w:jc w:val="center"/>
-      </w:pPr>
-      <w:r>
-        <w:t xml:space="preserve">Figure </w:t>
-      </w:r>
-      <w:fldSimple w:instr=" SEQ Figure \* ARABIC ">
-        <w:r>
-          <w:rPr>
-            <w:noProof/>
-          </w:rPr>
-          <w:t>3</w:t>
-        </w:r>
-      </w:fldSimple>
-      <w:r>
-        <w:t>: illustration meme</w:t>
-      </w:r>
-    </w:p>
-    <w:p>
-      <w:pPr>
-        <w:spacing w:before="40" w:after="40"/>
         <w:sectPr>
           <w:type w:val="continuous"/>
           <w:pgSz w:w="11900" w:h="16840"/>
@@ -2195,70 +2274,42 @@
           <w:docGrid w:linePitch="360"/>
         </w:sectPr>
       </w:pPr>
-    </w:p>
-    <w:p>
-      <w:pPr>
-        <w:spacing w:before="40" w:after="40"/>
-      </w:pPr>
-    </w:p>
-    <w:p>
-      <w:pPr>
-        <w:spacing w:before="40" w:after="40"/>
-      </w:pPr>
-    </w:p>
-    <w:p>
-      <w:pPr>
-        <w:spacing w:before="40" w:after="40"/>
-      </w:pPr>
-    </w:p>
-    <w:p>
-      <w:pPr>
-        <w:spacing w:before="40" w:after="40"/>
-      </w:pPr>
-    </w:p>
-    <w:p>
-      <w:pPr>
-        <w:spacing w:before="40" w:after="40"/>
-      </w:pPr>
-    </w:p>
-    <w:p>
-      <w:pPr>
-        <w:spacing w:before="40" w:after="40"/>
-      </w:pPr>
-    </w:p>
-    <w:p>
-      <w:pPr>
-        <w:spacing w:before="40" w:after="40"/>
-      </w:pPr>
-    </w:p>
-    <w:p>
-      <w:pPr>
-        <w:spacing w:before="40" w:after="40"/>
-      </w:pPr>
-    </w:p>
-    <w:p>
-      <w:pPr>
-        <w:spacing w:before="40" w:after="40"/>
-      </w:pPr>
-    </w:p>
-    <w:p>
-      <w:pPr>
-        <w:spacing w:before="40" w:after="40"/>
-      </w:pPr>
-    </w:p>
-    <w:p>
-      <w:pPr>
-        <w:spacing w:before="40" w:after="40"/>
-      </w:pPr>
-    </w:p>
-    <w:p>
-      <w:pPr>
-        <w:spacing w:before="40" w:after="40"/>
-      </w:pPr>
-    </w:p>
-    <w:p>
-      <w:pPr>
-        <w:spacing w:before="40" w:after="40"/>
+      <w:r>
+        <w:t xml:space="preserve">Figure </w:t>
+      </w:r>
+      <w:r>
+        <w:fldChar w:fldCharType="begin"/>
+      </w:r>
+      <w:r>
+        <w:instrText xml:space="preserve"> SEQ Figure \* ARABIC </w:instrText>
+      </w:r>
+      <w:r>
+        <w:fldChar w:fldCharType="separate"/>
+      </w:r>
+      <w:r>
+        <w:rPr>
+          <w:noProof/>
+        </w:rPr>
+        <w:t>3</w:t>
+      </w:r>
+      <w:r>
+        <w:rPr>
+          <w:noProof/>
+        </w:rPr>
+        <w:fldChar w:fldCharType="end"/>
+      </w:r>
+      <w:r>
+        <w:t>: illustration meme</w:t>
+      </w:r>
+    </w:p>
+    <w:p>
+      <w:pPr>
+        <w:spacing w:line="360" w:lineRule="auto"/>
+      </w:pPr>
+    </w:p>
+    <w:p>
+      <w:pPr>
+        <w:spacing w:line="360" w:lineRule="auto"/>
       </w:pPr>
       <w:r>
         <w:t>However, I would not use other types of memes such as the one which are jokes since they need a very accurate caption to work, such as the one below:</w:t>
@@ -2266,16 +2317,19 @@
     </w:p>
     <w:p>
       <w:pPr>
-        <w:spacing w:before="40" w:after="40"/>
+        <w:spacing w:line="360" w:lineRule="auto"/>
       </w:pPr>
     </w:p>
     <w:p>
       <w:pPr>
         <w:keepNext/>
-        <w:spacing w:before="40" w:after="40"/>
+        <w:spacing w:line="360" w:lineRule="auto"/>
         <w:jc w:val="center"/>
       </w:pPr>
       <w:r>
+        <w:rPr>
+          <w:noProof/>
+        </w:rPr>
         <w:drawing>
           <wp:inline distT="0" distB="0" distL="0" distR="0" wp14:anchorId="2AA70E37" wp14:editId="65D92E45">
             <wp:extent cx="2994660" cy="2937371"/>
@@ -2329,26 +2383,40 @@
     <w:p>
       <w:pPr>
         <w:pStyle w:val="Caption"/>
+        <w:spacing w:after="0" w:line="360" w:lineRule="auto"/>
         <w:jc w:val="center"/>
       </w:pPr>
       <w:r>
         <w:t xml:space="preserve">Figure </w:t>
       </w:r>
-      <w:fldSimple w:instr=" SEQ Figure \* ARABIC ">
-        <w:r>
-          <w:rPr>
-            <w:noProof/>
-          </w:rPr>
-          <w:t>4</w:t>
-        </w:r>
-      </w:fldSimple>
+      <w:r>
+        <w:fldChar w:fldCharType="begin"/>
+      </w:r>
+      <w:r>
+        <w:instrText xml:space="preserve"> SEQ Figure \* ARABIC </w:instrText>
+      </w:r>
+      <w:r>
+        <w:fldChar w:fldCharType="separate"/>
+      </w:r>
+      <w:r>
+        <w:rPr>
+          <w:noProof/>
+        </w:rPr>
+        <w:t>4</w:t>
+      </w:r>
+      <w:r>
+        <w:rPr>
+          <w:noProof/>
+        </w:rPr>
+        <w:fldChar w:fldCharType="end"/>
+      </w:r>
       <w:r>
         <w:t>: A “joke” meme</w:t>
       </w:r>
     </w:p>
     <w:p>
       <w:pPr>
-        <w:spacing w:before="40" w:after="40"/>
+        <w:spacing w:line="360" w:lineRule="auto"/>
       </w:pPr>
       <w:r>
         <w:t>I would not generate memes which would need additional images or further work on the visual aspect of the original meme to be relevant since it would greatly complexify the technical challenge. As I said earlier, I want to focus on the creative aspect of the project and there is far enough to do without that kind of memes.</w:t>
@@ -2356,17 +2424,19 @@
     </w:p>
     <w:p>
       <w:pPr>
-        <w:spacing w:before="40" w:after="40"/>
+        <w:spacing w:line="360" w:lineRule="auto"/>
       </w:pPr>
     </w:p>
     <w:p>
       <w:pPr>
         <w:keepNext/>
-        <w:spacing w:before="40" w:after="40"/>
+        <w:spacing w:line="360" w:lineRule="auto"/>
         <w:jc w:val="center"/>
       </w:pPr>
       <w:r>
-        <w:lastRenderedPageBreak/>
+        <w:rPr>
+          <w:noProof/>
+        </w:rPr>
         <w:drawing>
           <wp:inline distT="0" distB="0" distL="0" distR="0" wp14:anchorId="57D0F930" wp14:editId="462ACD97">
             <wp:extent cx="1834515" cy="3770104"/>
@@ -2423,27 +2493,45 @@
     <w:p>
       <w:pPr>
         <w:pStyle w:val="Caption"/>
+        <w:spacing w:after="0" w:line="360" w:lineRule="auto"/>
         <w:jc w:val="center"/>
       </w:pPr>
       <w:r>
         <w:t xml:space="preserve">Figure </w:t>
       </w:r>
-      <w:fldSimple w:instr=" SEQ Figure \* ARABIC ">
-        <w:r>
-          <w:rPr>
-            <w:noProof/>
-          </w:rPr>
-          <w:t>5</w:t>
-        </w:r>
-      </w:fldSimple>
+      <w:r>
+        <w:fldChar w:fldCharType="begin"/>
+      </w:r>
+      <w:r>
+        <w:instrText xml:space="preserve"> SEQ Figure \* ARABIC </w:instrText>
+      </w:r>
+      <w:r>
+        <w:fldChar w:fldCharType="separate"/>
+      </w:r>
+      <w:r>
+        <w:rPr>
+          <w:noProof/>
+        </w:rPr>
+        <w:t>5</w:t>
+      </w:r>
+      <w:r>
+        <w:rPr>
+          <w:noProof/>
+        </w:rPr>
+        <w:fldChar w:fldCharType="end"/>
+      </w:r>
       <w:r>
         <w:t>: meme containing additional visual work</w:t>
       </w:r>
     </w:p>
-    <w:p/>
-    <w:p>
-      <w:pPr>
-        <w:spacing w:before="40" w:after="40"/>
+    <w:p>
+      <w:pPr>
+        <w:spacing w:line="360" w:lineRule="auto"/>
+      </w:pPr>
+    </w:p>
+    <w:p>
+      <w:pPr>
+        <w:spacing w:line="360" w:lineRule="auto"/>
       </w:pPr>
       <w:r>
         <w:t>A meme which requires additional work on the original image. It would be far too complex to generate such kind of memes.</w:t>
@@ -2451,31 +2539,43 @@
     </w:p>
     <w:p>
       <w:pPr>
-        <w:spacing w:before="40" w:after="40"/>
+        <w:spacing w:line="360" w:lineRule="auto"/>
       </w:pPr>
     </w:p>
     <w:p>
       <w:pPr>
         <w:pStyle w:val="Heading1"/>
-        <w:spacing w:before="40" w:after="40"/>
+        <w:spacing w:before="0" w:line="360" w:lineRule="auto"/>
+        <w:rPr>
+          <w:rFonts w:asciiTheme="minorHAnsi" w:hAnsiTheme="minorHAnsi"/>
+        </w:rPr>
       </w:pPr>
       <w:bookmarkStart w:id="8" w:name="_Toc99755752"/>
       <w:commentRangeStart w:id="9"/>
       <w:r>
+        <w:rPr>
+          <w:rFonts w:asciiTheme="minorHAnsi" w:hAnsiTheme="minorHAnsi"/>
+        </w:rPr>
         <w:t xml:space="preserve">3. </w:t>
       </w:r>
       <w:r>
+        <w:rPr>
+          <w:rFonts w:asciiTheme="minorHAnsi" w:hAnsiTheme="minorHAnsi"/>
+        </w:rPr>
         <w:t>Technical Approach: Architectural Perspective</w:t>
       </w:r>
       <w:commentRangeEnd w:id="9"/>
       <w:r>
+        <w:rPr>
+          <w:rFonts w:asciiTheme="minorHAnsi" w:hAnsiTheme="minorHAnsi"/>
+        </w:rPr>
         <w:commentReference w:id="9"/>
       </w:r>
       <w:bookmarkEnd w:id="8"/>
     </w:p>
     <w:p>
       <w:pPr>
-        <w:spacing w:before="40" w:after="40"/>
+        <w:spacing w:line="360" w:lineRule="auto"/>
       </w:pPr>
       <w:r>
         <w:t xml:space="preserve">This software has been developed using both Unity and Tracery. </w:t>
@@ -2495,12 +2595,12 @@
     </w:p>
     <w:p>
       <w:pPr>
-        <w:spacing w:before="40" w:after="40"/>
-      </w:pPr>
-    </w:p>
-    <w:p>
-      <w:pPr>
-        <w:spacing w:before="40" w:after="40"/>
+        <w:spacing w:line="360" w:lineRule="auto"/>
+      </w:pPr>
+    </w:p>
+    <w:p>
+      <w:pPr>
+        <w:spacing w:line="360" w:lineRule="auto"/>
       </w:pPr>
       <w:r>
         <w:t xml:space="preserve">Basically, there are only two things that happen on a technical level. </w:t>
@@ -2508,7 +2608,7 @@
     </w:p>
     <w:p>
       <w:pPr>
-        <w:spacing w:before="40" w:after="40"/>
+        <w:spacing w:line="360" w:lineRule="auto"/>
       </w:pPr>
       <w:r>
         <w:t>The first one is the randomized choice of image.</w:t>
@@ -2533,12 +2633,16 @@
         <w:t xml:space="preserve"> contains</w:t>
       </w:r>
       <w:r>
-        <w:t xml:space="preserve"> images which correspond to “illustration memes” and the second one, memes which are “situation memes”. It is important to separate those two types of memes in term of data structure as they are, on a programming level, treated differently. So, being able to call different functions and methods according to the list used has been very handy.</w:t>
-      </w:r>
-    </w:p>
-    <w:p>
-      <w:pPr>
-        <w:spacing w:before="40" w:after="40"/>
+        <w:t xml:space="preserve"> images which correspond to “illustration memes” and the second one, memes which are “situation memes”. It is important to separate those two types of memes in term of data structure as they are, on a programming level, treated </w:t>
+      </w:r>
+      <w:r>
+        <w:lastRenderedPageBreak/>
+        <w:t>differently. So, being able to call different functions and methods according to the list used has been very handy.</w:t>
+      </w:r>
+    </w:p>
+    <w:p>
+      <w:pPr>
+        <w:spacing w:line="360" w:lineRule="auto"/>
       </w:pPr>
       <w:r>
         <w:t>T</w:t>
@@ -2582,15 +2686,17 @@
     </w:p>
     <w:p>
       <w:pPr>
-        <w:spacing w:before="40" w:after="40"/>
-      </w:pPr>
-    </w:p>
-    <w:p>
-      <w:pPr>
-        <w:spacing w:before="40" w:after="40"/>
-      </w:pPr>
-      <w:r>
-        <w:lastRenderedPageBreak/>
+        <w:spacing w:line="360" w:lineRule="auto"/>
+      </w:pPr>
+    </w:p>
+    <w:p>
+      <w:pPr>
+        <w:spacing w:line="360" w:lineRule="auto"/>
+      </w:pPr>
+      <w:r>
+        <w:rPr>
+          <w:noProof/>
+        </w:rPr>
         <w:drawing>
           <wp:inline distT="0" distB="0" distL="0" distR="0" wp14:anchorId="7B66E57D" wp14:editId="66439617">
             <wp:extent cx="4221480" cy="1987933"/>
@@ -2630,12 +2736,12 @@
     </w:p>
     <w:p>
       <w:pPr>
-        <w:spacing w:before="40" w:after="40"/>
-      </w:pPr>
-    </w:p>
-    <w:p>
-      <w:pPr>
-        <w:spacing w:before="40" w:after="40"/>
+        <w:spacing w:line="360" w:lineRule="auto"/>
+      </w:pPr>
+    </w:p>
+    <w:p>
+      <w:pPr>
+        <w:spacing w:line="360" w:lineRule="auto"/>
       </w:pPr>
       <w:r>
         <w:t xml:space="preserve">On a programming level, a meme is represented by 3 attributes: </w:t>
@@ -2643,7 +2749,7 @@
     </w:p>
     <w:p>
       <w:pPr>
-        <w:spacing w:before="40" w:after="40"/>
+        <w:spacing w:line="360" w:lineRule="auto"/>
       </w:pPr>
       <w:r>
         <w:t xml:space="preserve">An image which is randomly chosen by the machine. This image will define the other two attributes’ values. The input given to the Tracery plug-in will depend on the image chosen. For example, if it is an image from the first list (when </w:t>
@@ -2659,7 +2765,7 @@
     </w:p>
     <w:p>
       <w:pPr>
-        <w:spacing w:before="40" w:after="40"/>
+        <w:spacing w:line="360" w:lineRule="auto"/>
       </w:pPr>
       <w:r>
         <w:t>Finally, the last attribute is only useful for the “illustration memes” since it gives the positions at which the words must be placed on the image.</w:t>
@@ -2667,7 +2773,7 @@
     </w:p>
     <w:p>
       <w:pPr>
-        <w:spacing w:before="40" w:after="40"/>
+        <w:spacing w:line="360" w:lineRule="auto"/>
       </w:pPr>
     </w:p>
     <w:tbl>
@@ -2691,7 +2797,7 @@
           </w:tcPr>
           <w:p>
             <w:pPr>
-              <w:spacing w:before="40" w:after="40"/>
+              <w:spacing w:line="360" w:lineRule="auto"/>
             </w:pPr>
             <w:r>
               <w:t>Meme</w:t>
@@ -2709,7 +2815,7 @@
           </w:tcPr>
           <w:p>
             <w:pPr>
-              <w:spacing w:before="40" w:after="40"/>
+              <w:spacing w:line="360" w:lineRule="auto"/>
             </w:pPr>
             <w:proofErr w:type="spellStart"/>
             <w:r>
@@ -2722,7 +2828,7 @@
           </w:p>
           <w:p>
             <w:pPr>
-              <w:spacing w:before="40" w:after="40"/>
+              <w:spacing w:line="360" w:lineRule="auto"/>
             </w:pPr>
             <w:r>
               <w:t xml:space="preserve">String </w:t>
@@ -2735,15 +2841,20 @@
           </w:p>
           <w:p>
             <w:pPr>
-              <w:spacing w:before="40" w:after="40"/>
+              <w:spacing w:line="360" w:lineRule="auto"/>
             </w:pPr>
             <w:proofErr w:type="spellStart"/>
+            <w:proofErr w:type="gramStart"/>
             <w:r>
               <w:t>GameObject</w:t>
             </w:r>
             <w:proofErr w:type="spellEnd"/>
             <w:r>
-              <w:t xml:space="preserve">[] </w:t>
+              <w:t>[</w:t>
+            </w:r>
+            <w:proofErr w:type="gramEnd"/>
+            <w:r>
+              <w:t xml:space="preserve">] </w:t>
             </w:r>
             <w:proofErr w:type="spellStart"/>
             <w:r>
@@ -2756,41 +2867,53 @@
     </w:tbl>
     <w:p>
       <w:pPr>
-        <w:spacing w:before="40" w:after="40"/>
-      </w:pPr>
-    </w:p>
-    <w:p>
-      <w:pPr>
-        <w:spacing w:before="40" w:after="40"/>
-      </w:pPr>
-    </w:p>
-    <w:p>
-      <w:pPr>
-        <w:spacing w:before="40" w:after="40"/>
+        <w:spacing w:line="360" w:lineRule="auto"/>
+      </w:pPr>
+    </w:p>
+    <w:p>
+      <w:pPr>
+        <w:spacing w:line="360" w:lineRule="auto"/>
+      </w:pPr>
+    </w:p>
+    <w:p>
+      <w:pPr>
+        <w:spacing w:line="360" w:lineRule="auto"/>
       </w:pPr>
     </w:p>
     <w:p>
       <w:pPr>
         <w:pStyle w:val="Heading1"/>
-        <w:spacing w:before="40" w:after="40"/>
+        <w:spacing w:before="0" w:line="360" w:lineRule="auto"/>
+        <w:rPr>
+          <w:rFonts w:asciiTheme="minorHAnsi" w:hAnsiTheme="minorHAnsi"/>
+        </w:rPr>
       </w:pPr>
       <w:bookmarkStart w:id="10" w:name="_Toc99755753"/>
       <w:commentRangeStart w:id="11"/>
       <w:r>
+        <w:rPr>
+          <w:rFonts w:asciiTheme="minorHAnsi" w:hAnsiTheme="minorHAnsi"/>
+        </w:rPr>
         <w:t xml:space="preserve">4. </w:t>
       </w:r>
       <w:r>
+        <w:rPr>
+          <w:rFonts w:asciiTheme="minorHAnsi" w:hAnsiTheme="minorHAnsi"/>
+        </w:rPr>
         <w:t>Data, Information, Knowledge</w:t>
       </w:r>
       <w:commentRangeEnd w:id="11"/>
       <w:r>
+        <w:rPr>
+          <w:rFonts w:asciiTheme="minorHAnsi" w:hAnsiTheme="minorHAnsi"/>
+        </w:rPr>
         <w:commentReference w:id="11"/>
       </w:r>
       <w:bookmarkEnd w:id="10"/>
     </w:p>
     <w:p>
       <w:pPr>
-        <w:spacing w:before="40" w:after="40"/>
+        <w:spacing w:line="360" w:lineRule="auto"/>
       </w:pPr>
       <w:r>
         <w:t xml:space="preserve">One of the main advantages of such a project is that there is almost an infinite </w:t>
@@ -2807,27 +2930,27 @@
     </w:p>
     <w:p>
       <w:pPr>
-        <w:spacing w:before="40" w:after="40"/>
-      </w:pPr>
-    </w:p>
-    <w:p>
-      <w:pPr>
-        <w:spacing w:before="40" w:after="40"/>
-      </w:pPr>
-    </w:p>
-    <w:p>
-      <w:pPr>
-        <w:spacing w:before="40" w:after="40"/>
-      </w:pPr>
-    </w:p>
-    <w:p>
-      <w:pPr>
-        <w:spacing w:before="40" w:after="40"/>
-      </w:pPr>
-    </w:p>
-    <w:p>
-      <w:pPr>
-        <w:spacing w:before="40" w:after="40"/>
+        <w:spacing w:line="360" w:lineRule="auto"/>
+      </w:pPr>
+    </w:p>
+    <w:p>
+      <w:pPr>
+        <w:spacing w:line="360" w:lineRule="auto"/>
+      </w:pPr>
+    </w:p>
+    <w:p>
+      <w:pPr>
+        <w:spacing w:line="360" w:lineRule="auto"/>
+      </w:pPr>
+    </w:p>
+    <w:p>
+      <w:pPr>
+        <w:spacing w:line="360" w:lineRule="auto"/>
+      </w:pPr>
+    </w:p>
+    <w:p>
+      <w:pPr>
+        <w:spacing w:line="360" w:lineRule="auto"/>
       </w:pPr>
       <w:r>
         <w:t xml:space="preserve">I found a website, </w:t>
@@ -2867,7 +2990,7 @@
     </w:p>
     <w:p>
       <w:pPr>
-        <w:spacing w:before="40" w:after="40"/>
+        <w:spacing w:line="360" w:lineRule="auto"/>
       </w:pPr>
       <w:r>
         <w:t xml:space="preserve">I intend to use sixty different images. </w:t>
@@ -2891,91 +3014,88 @@
         <w:t>’</w:t>
       </w:r>
       <w:r>
-        <w:t xml:space="preserve"> memes have only one caption which is the title while </w:t>
-      </w:r>
+        <w:t xml:space="preserve"> memes have only one caption which is the title while illustrations memes can have several different captions.</w:t>
+      </w:r>
+      <w:r>
+        <w:t xml:space="preserve"> To </w:t>
+      </w:r>
+      <w:proofErr w:type="spellStart"/>
+      <w:r>
+        <w:t>chose</w:t>
+      </w:r>
+      <w:proofErr w:type="spellEnd"/>
+      <w:r>
+        <w:t xml:space="preserve"> which images to pick I had two criteria in mind. The first one </w:t>
+      </w:r>
+      <w:r>
+        <w:t xml:space="preserve">is that the image does not need any knowledge background to be understood. For example, if one needs to have seen a particular movie, show or video to understand it, I will exclude it. I want the generator to be as universal as possible, so I tried to pick only images that are independent from their original source to be understood. A very good example of that is the famous Pikachu meme. One does not need to have watched any </w:t>
+      </w:r>
+      <w:proofErr w:type="spellStart"/>
+      <w:r>
+        <w:t>Pokemon</w:t>
+      </w:r>
+      <w:proofErr w:type="spellEnd"/>
+      <w:r>
+        <w:t xml:space="preserve"> episode, nor to even know </w:t>
+      </w:r>
+      <w:proofErr w:type="spellStart"/>
+      <w:r>
+        <w:t>Pokemon</w:t>
+      </w:r>
+      <w:proofErr w:type="spellEnd"/>
+      <w:r>
+        <w:t xml:space="preserve">. Indeed, the image speaks for itself, and Pikachu’s </w:t>
+      </w:r>
+      <w:r>
+        <w:t>“</w:t>
+      </w:r>
+      <w:r>
+        <w:t>facial expression</w:t>
+      </w:r>
+      <w:r>
+        <w:t>”</w:t>
+      </w:r>
+      <w:r>
+        <w:t xml:space="preserve"> is talkative enough not to need </w:t>
+      </w:r>
+      <w:proofErr w:type="spellStart"/>
+      <w:r>
+        <w:t>anymore</w:t>
+      </w:r>
+      <w:proofErr w:type="spellEnd"/>
+      <w:r>
+        <w:t xml:space="preserve"> context to be understood. This is exactly the kind of images I want to use for that project. </w:t>
+      </w:r>
+    </w:p>
+    <w:p>
+      <w:pPr>
+        <w:spacing w:line="360" w:lineRule="auto"/>
+      </w:pPr>
+      <w:r>
+        <w:t xml:space="preserve">The second criteria for an image to be picked is that it needs to be unique from the other memes already picked. I have chosen to integrate the Pikachu meme in my project, but I will not use the ????? meme in top of that one since they </w:t>
+      </w:r>
+      <w:r>
+        <w:t xml:space="preserve">show the same reaction. I tried to </w:t>
+      </w:r>
+      <w:r>
+        <w:t>choose</w:t>
+      </w:r>
+      <w:r>
+        <w:t xml:space="preserve"> 60 different memes that have some uniqueness in the way they depict a situation or a </w:t>
+      </w:r>
+      <w:r>
+        <w:t>reaction which describes something new from the other images of the set</w:t>
+      </w:r>
+      <w:r>
+        <w:t xml:space="preserve">. </w:t>
+      </w:r>
+    </w:p>
+    <w:p>
+      <w:pPr>
+        <w:spacing w:line="360" w:lineRule="auto"/>
+      </w:pPr>
       <w:r>
         <w:lastRenderedPageBreak/>
-        <w:t>illustrations memes can have several different captions.</w:t>
-      </w:r>
-      <w:r>
-        <w:t xml:space="preserve"> To </w:t>
-      </w:r>
-      <w:proofErr w:type="spellStart"/>
-      <w:r>
-        <w:t>chose</w:t>
-      </w:r>
-      <w:proofErr w:type="spellEnd"/>
-      <w:r>
-        <w:t xml:space="preserve"> which images to pick I had two criteria in mind. The first one </w:t>
-      </w:r>
-      <w:r>
-        <w:t xml:space="preserve">is that the image does not need any knowledge background to be understood. For example, if one needs to have seen a particular movie, show or video to understand it, I will exclude it. I want the generator to be as universal as possible, so I tried to pick only images that are independent from their original source to be understood. A very good example of that is the famous Pikachu meme. One does not need to have watched any </w:t>
-      </w:r>
-      <w:proofErr w:type="spellStart"/>
-      <w:r>
-        <w:t>Pokemon</w:t>
-      </w:r>
-      <w:proofErr w:type="spellEnd"/>
-      <w:r>
-        <w:t xml:space="preserve"> episode, nor to even know </w:t>
-      </w:r>
-      <w:proofErr w:type="spellStart"/>
-      <w:r>
-        <w:t>Pokemon</w:t>
-      </w:r>
-      <w:proofErr w:type="spellEnd"/>
-      <w:r>
-        <w:t xml:space="preserve">. Indeed, the image speaks for itself, and Pikachu’s </w:t>
-      </w:r>
-      <w:r>
-        <w:t>“</w:t>
-      </w:r>
-      <w:r>
-        <w:t>facial expression</w:t>
-      </w:r>
-      <w:r>
-        <w:t>”</w:t>
-      </w:r>
-      <w:r>
-        <w:t xml:space="preserve"> is talkative enough not to need </w:t>
-      </w:r>
-      <w:proofErr w:type="spellStart"/>
-      <w:r>
-        <w:t>anymore</w:t>
-      </w:r>
-      <w:proofErr w:type="spellEnd"/>
-      <w:r>
-        <w:t xml:space="preserve"> context to be understood. This is exactly the kind of images I want to use for that project. </w:t>
-      </w:r>
-    </w:p>
-    <w:p>
-      <w:pPr>
-        <w:spacing w:before="40" w:after="40"/>
-      </w:pPr>
-      <w:r>
-        <w:t xml:space="preserve">The second criteria for an image to be picked is that it needs to be unique from the other memes already picked. I have chosen to integrate the Pikachu meme in my project, but I will not use the ????? meme in top of that one since they </w:t>
-      </w:r>
-      <w:r>
-        <w:t xml:space="preserve">show the same reaction. I tried to </w:t>
-      </w:r>
-      <w:r>
-        <w:t>choose</w:t>
-      </w:r>
-      <w:r>
-        <w:t xml:space="preserve"> 60 different memes that have some uniqueness in the way they depict a situation or a </w:t>
-      </w:r>
-      <w:r>
-        <w:t>reaction which describes something new from the other images of the set</w:t>
-      </w:r>
-      <w:r>
-        <w:t xml:space="preserve">. </w:t>
-      </w:r>
-    </w:p>
-    <w:p>
-      <w:pPr>
-        <w:spacing w:before="40" w:after="40"/>
-      </w:pPr>
-      <w:r>
         <w:t xml:space="preserve">However, even if memes’ “mood” can be very different, the generation can be irrelevant. Because of poor grammar, some memes which are originally different can be looked alike </w:t>
       </w:r>
       <w:r>
@@ -2987,27 +3107,42 @@
     </w:p>
     <w:p>
       <w:pPr>
-        <w:spacing w:before="40" w:after="40"/>
+        <w:spacing w:line="360" w:lineRule="auto"/>
       </w:pPr>
     </w:p>
     <w:p>
       <w:pPr>
         <w:pStyle w:val="Heading1"/>
-        <w:spacing w:before="40" w:after="40"/>
+        <w:spacing w:before="0" w:line="360" w:lineRule="auto"/>
+        <w:rPr>
+          <w:rFonts w:asciiTheme="minorHAnsi" w:hAnsiTheme="minorHAnsi"/>
+        </w:rPr>
       </w:pPr>
       <w:bookmarkStart w:id="12" w:name="_Toc99755754"/>
       <w:commentRangeStart w:id="13"/>
       <w:r>
+        <w:rPr>
+          <w:rFonts w:asciiTheme="minorHAnsi" w:hAnsiTheme="minorHAnsi"/>
+        </w:rPr>
         <w:t xml:space="preserve">5. </w:t>
       </w:r>
       <w:r>
+        <w:rPr>
+          <w:rFonts w:asciiTheme="minorHAnsi" w:hAnsiTheme="minorHAnsi"/>
+        </w:rPr>
         <w:t>Diversity and Divergence</w:t>
       </w:r>
       <w:r>
+        <w:rPr>
+          <w:rFonts w:asciiTheme="minorHAnsi" w:hAnsiTheme="minorHAnsi"/>
+        </w:rPr>
         <w:t xml:space="preserve"> </w:t>
       </w:r>
       <w:commentRangeEnd w:id="13"/>
       <w:r>
+        <w:rPr>
+          <w:rFonts w:asciiTheme="minorHAnsi" w:hAnsiTheme="minorHAnsi"/>
+        </w:rPr>
         <w:commentReference w:id="13"/>
       </w:r>
       <w:bookmarkEnd w:id="12"/>
@@ -3015,33 +3150,60 @@
     <w:p>
       <w:pPr>
         <w:pStyle w:val="Heading1"/>
-        <w:spacing w:before="40" w:after="40"/>
+        <w:spacing w:before="0" w:line="360" w:lineRule="auto"/>
+        <w:rPr>
+          <w:rFonts w:asciiTheme="minorHAnsi" w:hAnsiTheme="minorHAnsi"/>
+        </w:rPr>
       </w:pPr>
       <w:bookmarkStart w:id="14" w:name="_Toc99755755"/>
       <w:commentRangeStart w:id="15"/>
       <w:r>
+        <w:rPr>
+          <w:rFonts w:asciiTheme="minorHAnsi" w:hAnsiTheme="minorHAnsi"/>
+        </w:rPr>
         <w:t xml:space="preserve">6. </w:t>
       </w:r>
       <w:r>
+        <w:rPr>
+          <w:rFonts w:asciiTheme="minorHAnsi" w:hAnsiTheme="minorHAnsi"/>
+        </w:rPr>
         <w:t>“</w:t>
       </w:r>
       <w:r>
+        <w:rPr>
+          <w:rFonts w:asciiTheme="minorHAnsi" w:hAnsiTheme="minorHAnsi"/>
+        </w:rPr>
         <w:t>Mere</w:t>
       </w:r>
       <w:r>
+        <w:rPr>
+          <w:rFonts w:asciiTheme="minorHAnsi" w:hAnsiTheme="minorHAnsi"/>
+        </w:rPr>
         <w:t>”</w:t>
       </w:r>
       <w:r>
+        <w:rPr>
+          <w:rFonts w:asciiTheme="minorHAnsi" w:hAnsiTheme="minorHAnsi"/>
+        </w:rPr>
         <w:t xml:space="preserve"> Generation and </w:t>
       </w:r>
       <w:r>
+        <w:rPr>
+          <w:rFonts w:asciiTheme="minorHAnsi" w:hAnsiTheme="minorHAnsi"/>
+        </w:rPr>
         <w:t>“True”</w:t>
       </w:r>
       <w:r>
+        <w:rPr>
+          <w:rFonts w:asciiTheme="minorHAnsi" w:hAnsiTheme="minorHAnsi"/>
+        </w:rPr>
         <w:t xml:space="preserve"> Creativity</w:t>
       </w:r>
       <w:commentRangeEnd w:id="15"/>
       <w:r>
+        <w:rPr>
+          <w:rFonts w:asciiTheme="minorHAnsi" w:hAnsiTheme="minorHAnsi"/>
+        </w:rPr>
         <w:commentReference w:id="15"/>
       </w:r>
       <w:bookmarkEnd w:id="14"/>
@@ -3049,15 +3211,24 @@
     <w:p>
       <w:pPr>
         <w:pStyle w:val="Heading1"/>
-        <w:spacing w:before="40" w:after="40"/>
+        <w:spacing w:before="0" w:line="360" w:lineRule="auto"/>
+        <w:rPr>
+          <w:rFonts w:asciiTheme="minorHAnsi" w:hAnsiTheme="minorHAnsi"/>
+        </w:rPr>
       </w:pPr>
       <w:bookmarkStart w:id="16" w:name="_Toc99755756"/>
       <w:commentRangeStart w:id="17"/>
       <w:r>
+        <w:rPr>
+          <w:rFonts w:asciiTheme="minorHAnsi" w:hAnsiTheme="minorHAnsi"/>
+        </w:rPr>
         <w:t>7. Evaluation, Self-Critique and Filtering</w:t>
       </w:r>
       <w:commentRangeEnd w:id="17"/>
       <w:r>
+        <w:rPr>
+          <w:rFonts w:asciiTheme="minorHAnsi" w:hAnsiTheme="minorHAnsi"/>
+        </w:rPr>
         <w:commentReference w:id="17"/>
       </w:r>
       <w:bookmarkEnd w:id="16"/>
@@ -3065,18 +3236,30 @@
     <w:p>
       <w:pPr>
         <w:pStyle w:val="Heading1"/>
-        <w:spacing w:before="40" w:after="40"/>
+        <w:spacing w:before="0" w:line="360" w:lineRule="auto"/>
+        <w:rPr>
+          <w:rFonts w:asciiTheme="minorHAnsi" w:hAnsiTheme="minorHAnsi"/>
+        </w:rPr>
       </w:pPr>
       <w:bookmarkStart w:id="18" w:name="_Toc99755757"/>
       <w:commentRangeStart w:id="19"/>
       <w:r>
+        <w:rPr>
+          <w:rFonts w:asciiTheme="minorHAnsi" w:hAnsiTheme="minorHAnsi"/>
+        </w:rPr>
         <w:t xml:space="preserve">8. </w:t>
       </w:r>
       <w:r>
+        <w:rPr>
+          <w:rFonts w:asciiTheme="minorHAnsi" w:hAnsiTheme="minorHAnsi"/>
+        </w:rPr>
         <w:t>Hits and Misses</w:t>
       </w:r>
       <w:commentRangeEnd w:id="19"/>
       <w:r>
+        <w:rPr>
+          <w:rFonts w:asciiTheme="minorHAnsi" w:hAnsiTheme="minorHAnsi"/>
+        </w:rPr>
         <w:commentReference w:id="19"/>
       </w:r>
       <w:bookmarkEnd w:id="18"/>
@@ -3084,25 +3267,37 @@
     <w:p>
       <w:pPr>
         <w:pStyle w:val="Heading1"/>
-        <w:spacing w:before="40" w:after="40"/>
+        <w:spacing w:before="0" w:line="360" w:lineRule="auto"/>
+        <w:rPr>
+          <w:rFonts w:asciiTheme="minorHAnsi" w:hAnsiTheme="minorHAnsi"/>
+        </w:rPr>
       </w:pPr>
       <w:bookmarkStart w:id="20" w:name="_Toc99755758"/>
       <w:commentRangeStart w:id="21"/>
       <w:r>
+        <w:rPr>
+          <w:rFonts w:asciiTheme="minorHAnsi" w:hAnsiTheme="minorHAnsi"/>
+        </w:rPr>
         <w:t>9</w:t>
       </w:r>
       <w:r>
+        <w:rPr>
+          <w:rFonts w:asciiTheme="minorHAnsi" w:hAnsiTheme="minorHAnsi"/>
+        </w:rPr>
         <w:t>. Conclusions</w:t>
       </w:r>
       <w:commentRangeEnd w:id="21"/>
       <w:r>
+        <w:rPr>
+          <w:rFonts w:asciiTheme="minorHAnsi" w:hAnsiTheme="minorHAnsi"/>
+        </w:rPr>
         <w:commentReference w:id="21"/>
       </w:r>
       <w:bookmarkEnd w:id="20"/>
     </w:p>
     <w:p>
       <w:pPr>
-        <w:spacing w:before="40" w:after="40"/>
+        <w:spacing w:line="360" w:lineRule="auto"/>
       </w:pPr>
       <w:r>
         <w:t xml:space="preserve">Working on this project made me realize how relevant it is: I have understood why so many outputs were funny while they are completely random. The fact that the outputs are generated by a machine is funny in </w:t>
@@ -3134,12 +3329,12 @@
     </w:p>
     <w:p>
       <w:pPr>
-        <w:spacing w:before="40" w:after="40"/>
-      </w:pPr>
-    </w:p>
-    <w:p>
-      <w:pPr>
-        <w:spacing w:before="40" w:after="40"/>
+        <w:spacing w:line="360" w:lineRule="auto"/>
+      </w:pPr>
+    </w:p>
+    <w:p>
+      <w:pPr>
+        <w:spacing w:line="360" w:lineRule="auto"/>
       </w:pPr>
       <w:r>
         <w:t xml:space="preserve">I would like to conclude that report by thanking the whole internet for its imagination and for being able to create such an amazing content that never cease to amaze me! Thank </w:t>
@@ -3153,10 +3348,41 @@
     </w:p>
     <w:p>
       <w:pPr>
-        <w:spacing w:before="40" w:after="40"/>
+        <w:spacing w:line="360" w:lineRule="auto"/>
+      </w:pPr>
+    </w:p>
+    <w:p>
+      <w:pPr>
+        <w:spacing w:line="360" w:lineRule="auto"/>
+      </w:pPr>
+    </w:p>
+    <w:p>
+      <w:pPr>
+        <w:spacing w:line="360" w:lineRule="auto"/>
+      </w:pPr>
+    </w:p>
+    <w:p>
+      <w:pPr>
+        <w:spacing w:line="360" w:lineRule="auto"/>
+      </w:pPr>
+    </w:p>
+    <w:p>
+      <w:pPr>
+        <w:spacing w:line="360" w:lineRule="auto"/>
+      </w:pPr>
+    </w:p>
+    <w:p>
+      <w:pPr>
+        <w:spacing w:line="360" w:lineRule="auto"/>
+      </w:pPr>
+    </w:p>
+    <w:p>
+      <w:pPr>
+        <w:pStyle w:val="Heading1"/>
       </w:pPr>
       <w:commentRangeStart w:id="22"/>
       <w:r>
+        <w:lastRenderedPageBreak/>
         <w:t>Acknowledgements</w:t>
       </w:r>
       <w:commentRangeEnd w:id="22"/>
@@ -3166,38 +3392,47 @@
     </w:p>
     <w:p>
       <w:pPr>
-        <w:spacing w:before="40" w:after="40"/>
-      </w:pPr>
-    </w:p>
-    <w:p>
-      <w:pPr>
-        <w:spacing w:before="40" w:after="40"/>
-      </w:pPr>
-    </w:p>
-    <w:p>
-      <w:pPr>
-        <w:spacing w:before="40" w:after="40"/>
+        <w:spacing w:line="360" w:lineRule="auto"/>
+      </w:pPr>
+    </w:p>
+    <w:p>
+      <w:pPr>
+        <w:spacing w:line="360" w:lineRule="auto"/>
+      </w:pPr>
+    </w:p>
+    <w:p>
+      <w:pPr>
+        <w:spacing w:line="360" w:lineRule="auto"/>
       </w:pPr>
     </w:p>
     <w:p>
       <w:pPr>
         <w:pStyle w:val="Heading1"/>
-        <w:spacing w:before="40" w:after="40"/>
+        <w:spacing w:before="0" w:line="360" w:lineRule="auto"/>
+        <w:rPr>
+          <w:rFonts w:asciiTheme="minorHAnsi" w:hAnsiTheme="minorHAnsi"/>
+        </w:rPr>
       </w:pPr>
       <w:bookmarkStart w:id="23" w:name="_Toc99755759"/>
       <w:commentRangeStart w:id="24"/>
       <w:r>
+        <w:rPr>
+          <w:rFonts w:asciiTheme="minorHAnsi" w:hAnsiTheme="minorHAnsi"/>
+        </w:rPr>
         <w:t>References</w:t>
       </w:r>
       <w:commentRangeEnd w:id="24"/>
       <w:r>
+        <w:rPr>
+          <w:rFonts w:asciiTheme="minorHAnsi" w:hAnsiTheme="minorHAnsi"/>
+        </w:rPr>
         <w:commentReference w:id="24"/>
       </w:r>
       <w:bookmarkEnd w:id="23"/>
     </w:p>
     <w:p>
       <w:pPr>
-        <w:spacing w:before="40" w:after="40"/>
+        <w:spacing w:line="360" w:lineRule="auto"/>
       </w:pPr>
       <w:proofErr w:type="spellStart"/>
       <w:r>
@@ -3216,7 +3451,7 @@
     </w:p>
     <w:p>
       <w:pPr>
-        <w:spacing w:before="40" w:after="40"/>
+        <w:spacing w:line="360" w:lineRule="auto"/>
       </w:pPr>
       <w:proofErr w:type="spellStart"/>
       <w:r>
@@ -3238,9 +3473,11 @@
       <w:r>
         <w:t xml:space="preserve">Hygiene Issues </w:t>
       </w:r>
+      <w:proofErr w:type="gramStart"/>
       <w:r>
         <w:t>In</w:t>
       </w:r>
+      <w:proofErr w:type="gramEnd"/>
       <w:r>
         <w:t xml:space="preserve"> The Crabby Patty. </w:t>
       </w:r>
@@ -3253,7 +3490,7 @@
     </w:p>
     <w:p>
       <w:pPr>
-        <w:spacing w:before="40" w:after="40"/>
+        <w:spacing w:line="360" w:lineRule="auto"/>
       </w:pPr>
       <w:proofErr w:type="spellStart"/>
       <w:r>
@@ -3272,7 +3509,7 @@
     </w:p>
     <w:p>
       <w:pPr>
-        <w:spacing w:before="40" w:after="40"/>
+        <w:spacing w:line="360" w:lineRule="auto"/>
       </w:pPr>
       <w:r>
         <w:t xml:space="preserve">Turing, A. M. (2019). The Turing Test: A History of a Misunderstood Idea. Journal of Paranormal Communications., vol. 17, no. 18, pp 13-29. </w:t>
@@ -4103,13 +4340,13 @@
       </w:pPr>
     </w:lvl>
   </w:abstractNum>
-  <w:num w:numId="1">
+  <w:num w:numId="1" w16cid:durableId="1522355053">
     <w:abstractNumId w:val="2"/>
   </w:num>
-  <w:num w:numId="2">
+  <w:num w:numId="2" w16cid:durableId="979918217">
     <w:abstractNumId w:val="1"/>
   </w:num>
-  <w:num w:numId="3">
+  <w:num w:numId="3" w16cid:durableId="106510248">
     <w:abstractNumId w:val="0"/>
   </w:num>
 </w:numbering>

</xml_diff>

<commit_message>
update report and tweak grammar
</commit_message>
<xml_diff>
--- a/merme generator report_21209060.docx
+++ b/merme generator report_21209060.docx
@@ -18,34 +18,27 @@
         <w:spacing w:line="360" w:lineRule="auto"/>
         <w:jc w:val="center"/>
         <w:rPr>
+          <w:rFonts w:ascii="Impact" w:hAnsi="Impact"/>
           <w:b/>
-          <w:sz w:val="64"/>
-          <w:szCs w:val="64"/>
-        </w:rPr>
-      </w:pPr>
-      <w:r>
-        <w:rPr>
+          <w:sz w:val="80"/>
+          <w:szCs w:val="80"/>
+        </w:rPr>
+      </w:pPr>
+      <w:r>
+        <w:rPr>
+          <w:rFonts w:ascii="Impact" w:hAnsi="Impact"/>
           <w:b/>
-          <w:sz w:val="64"/>
-          <w:szCs w:val="64"/>
-        </w:rPr>
-        <w:t xml:space="preserve">Project  </w:t>
-      </w:r>
-      <w:proofErr w:type="spellStart"/>
-      <w:r>
-        <w:rPr>
+          <w:sz w:val="80"/>
+          <w:szCs w:val="80"/>
+        </w:rPr>
+        <w:t>Project Merme</w:t>
+      </w:r>
+      <w:r>
+        <w:rPr>
+          <w:rFonts w:ascii="Impact" w:hAnsi="Impact"/>
           <w:b/>
-          <w:sz w:val="64"/>
-          <w:szCs w:val="64"/>
-        </w:rPr>
-        <w:t>Merme</w:t>
-      </w:r>
-      <w:proofErr w:type="spellEnd"/>
-      <w:r>
-        <w:rPr>
-          <w:b/>
-          <w:sz w:val="64"/>
-          <w:szCs w:val="64"/>
+          <w:sz w:val="80"/>
+          <w:szCs w:val="80"/>
         </w:rPr>
         <w:t xml:space="preserve"> generator</w:t>
       </w:r>
@@ -181,7 +174,6 @@
             <w:tabs>
               <w:tab w:val="right" w:leader="dot" w:pos="8290"/>
             </w:tabs>
-            <w:spacing w:after="0" w:line="360" w:lineRule="auto"/>
             <w:rPr>
               <w:noProof/>
               <w:sz w:val="22"/>
@@ -198,7 +190,7 @@
           <w:r>
             <w:fldChar w:fldCharType="separate"/>
           </w:r>
-          <w:hyperlink w:anchor="_Toc99755748" w:history="1">
+          <w:hyperlink w:anchor="_Toc101981003" w:history="1">
             <w:r>
               <w:rPr>
                 <w:rStyle w:val="Hyperlink"/>
@@ -225,7 +217,7 @@
                 <w:noProof/>
                 <w:webHidden/>
               </w:rPr>
-              <w:instrText xml:space="preserve"> PAGEREF _Toc99755748 \h </w:instrText>
+              <w:instrText xml:space="preserve"> PAGEREF _Toc101981003 \h </w:instrText>
             </w:r>
             <w:r>
               <w:rPr>
@@ -262,7 +254,6 @@
             <w:tabs>
               <w:tab w:val="right" w:leader="dot" w:pos="8290"/>
             </w:tabs>
-            <w:spacing w:after="0" w:line="360" w:lineRule="auto"/>
             <w:rPr>
               <w:noProof/>
               <w:sz w:val="22"/>
@@ -270,7 +261,7 @@
               <w:lang w:val="fr-FR" w:eastAsia="fr-FR"/>
             </w:rPr>
           </w:pPr>
-          <w:hyperlink w:anchor="_Toc99755749" w:history="1">
+          <w:hyperlink w:anchor="_Toc101981004" w:history="1">
             <w:r>
               <w:rPr>
                 <w:rStyle w:val="Hyperlink"/>
@@ -297,7 +288,7 @@
                 <w:noProof/>
                 <w:webHidden/>
               </w:rPr>
-              <w:instrText xml:space="preserve"> PAGEREF _Toc99755749 \h </w:instrText>
+              <w:instrText xml:space="preserve"> PAGEREF _Toc101981004 \h </w:instrText>
             </w:r>
             <w:r>
               <w:rPr>
@@ -335,7 +326,6 @@
               <w:tab w:val="left" w:pos="440"/>
               <w:tab w:val="right" w:leader="dot" w:pos="8290"/>
             </w:tabs>
-            <w:spacing w:after="0" w:line="360" w:lineRule="auto"/>
             <w:rPr>
               <w:noProof/>
               <w:sz w:val="22"/>
@@ -343,7 +333,7 @@
               <w:lang w:val="fr-FR" w:eastAsia="fr-FR"/>
             </w:rPr>
           </w:pPr>
-          <w:hyperlink w:anchor="_Toc99755750" w:history="1">
+          <w:hyperlink w:anchor="_Toc101981005" w:history="1">
             <w:r>
               <w:rPr>
                 <w:rStyle w:val="Hyperlink"/>
@@ -386,7 +376,7 @@
                 <w:noProof/>
                 <w:webHidden/>
               </w:rPr>
-              <w:instrText xml:space="preserve"> PAGEREF _Toc99755750 \h </w:instrText>
+              <w:instrText xml:space="preserve"> PAGEREF _Toc101981005 \h </w:instrText>
             </w:r>
             <w:r>
               <w:rPr>
@@ -423,7 +413,6 @@
             <w:tabs>
               <w:tab w:val="right" w:leader="dot" w:pos="8290"/>
             </w:tabs>
-            <w:spacing w:after="0" w:line="360" w:lineRule="auto"/>
             <w:rPr>
               <w:noProof/>
               <w:sz w:val="22"/>
@@ -431,7 +420,7 @@
               <w:lang w:val="fr-FR" w:eastAsia="fr-FR"/>
             </w:rPr>
           </w:pPr>
-          <w:hyperlink w:anchor="_Toc99755751" w:history="1">
+          <w:hyperlink w:anchor="_Toc101981006" w:history="1">
             <w:r>
               <w:rPr>
                 <w:rStyle w:val="Hyperlink"/>
@@ -458,7 +447,7 @@
                 <w:noProof/>
                 <w:webHidden/>
               </w:rPr>
-              <w:instrText xml:space="preserve"> PAGEREF _Toc99755751 \h </w:instrText>
+              <w:instrText xml:space="preserve"> PAGEREF _Toc101981006 \h </w:instrText>
             </w:r>
             <w:r>
               <w:rPr>
@@ -495,7 +484,6 @@
             <w:tabs>
               <w:tab w:val="right" w:leader="dot" w:pos="8290"/>
             </w:tabs>
-            <w:spacing w:after="0" w:line="360" w:lineRule="auto"/>
             <w:rPr>
               <w:noProof/>
               <w:sz w:val="22"/>
@@ -503,7 +491,7 @@
               <w:lang w:val="fr-FR" w:eastAsia="fr-FR"/>
             </w:rPr>
           </w:pPr>
-          <w:hyperlink w:anchor="_Toc99755752" w:history="1">
+          <w:hyperlink w:anchor="_Toc101981007" w:history="1">
             <w:r>
               <w:rPr>
                 <w:rStyle w:val="Hyperlink"/>
@@ -530,7 +518,7 @@
                 <w:noProof/>
                 <w:webHidden/>
               </w:rPr>
-              <w:instrText xml:space="preserve"> PAGEREF _Toc99755752 \h </w:instrText>
+              <w:instrText xml:space="preserve"> PAGEREF _Toc101981007 \h </w:instrText>
             </w:r>
             <w:r>
               <w:rPr>
@@ -567,7 +555,6 @@
             <w:tabs>
               <w:tab w:val="right" w:leader="dot" w:pos="8290"/>
             </w:tabs>
-            <w:spacing w:after="0" w:line="360" w:lineRule="auto"/>
             <w:rPr>
               <w:noProof/>
               <w:sz w:val="22"/>
@@ -575,7 +562,7 @@
               <w:lang w:val="fr-FR" w:eastAsia="fr-FR"/>
             </w:rPr>
           </w:pPr>
-          <w:hyperlink w:anchor="_Toc99755753" w:history="1">
+          <w:hyperlink w:anchor="_Toc101981008" w:history="1">
             <w:r>
               <w:rPr>
                 <w:rStyle w:val="Hyperlink"/>
@@ -602,7 +589,7 @@
                 <w:noProof/>
                 <w:webHidden/>
               </w:rPr>
-              <w:instrText xml:space="preserve"> PAGEREF _Toc99755753 \h </w:instrText>
+              <w:instrText xml:space="preserve"> PAGEREF _Toc101981008 \h </w:instrText>
             </w:r>
             <w:r>
               <w:rPr>
@@ -622,7 +609,7 @@
                 <w:noProof/>
                 <w:webHidden/>
               </w:rPr>
-              <w:t>4</w:t>
+              <w:t>5</w:t>
             </w:r>
             <w:r>
               <w:rPr>
@@ -639,7 +626,6 @@
             <w:tabs>
               <w:tab w:val="right" w:leader="dot" w:pos="8290"/>
             </w:tabs>
-            <w:spacing w:after="0" w:line="360" w:lineRule="auto"/>
             <w:rPr>
               <w:noProof/>
               <w:sz w:val="22"/>
@@ -647,7 +633,7 @@
               <w:lang w:val="fr-FR" w:eastAsia="fr-FR"/>
             </w:rPr>
           </w:pPr>
-          <w:hyperlink w:anchor="_Toc99755754" w:history="1">
+          <w:hyperlink w:anchor="_Toc101981009" w:history="1">
             <w:r>
               <w:rPr>
                 <w:rStyle w:val="Hyperlink"/>
@@ -674,7 +660,7 @@
                 <w:noProof/>
                 <w:webHidden/>
               </w:rPr>
-              <w:instrText xml:space="preserve"> PAGEREF _Toc99755754 \h </w:instrText>
+              <w:instrText xml:space="preserve"> PAGEREF _Toc101981009 \h </w:instrText>
             </w:r>
             <w:r>
               <w:rPr>
@@ -694,7 +680,7 @@
                 <w:noProof/>
                 <w:webHidden/>
               </w:rPr>
-              <w:t>5</w:t>
+              <w:t>6</w:t>
             </w:r>
             <w:r>
               <w:rPr>
@@ -711,7 +697,6 @@
             <w:tabs>
               <w:tab w:val="right" w:leader="dot" w:pos="8290"/>
             </w:tabs>
-            <w:spacing w:after="0" w:line="360" w:lineRule="auto"/>
             <w:rPr>
               <w:noProof/>
               <w:sz w:val="22"/>
@@ -719,7 +704,7 @@
               <w:lang w:val="fr-FR" w:eastAsia="fr-FR"/>
             </w:rPr>
           </w:pPr>
-          <w:hyperlink w:anchor="_Toc99755755" w:history="1">
+          <w:hyperlink w:anchor="_Toc101981010" w:history="1">
             <w:r>
               <w:rPr>
                 <w:rStyle w:val="Hyperlink"/>
@@ -746,7 +731,7 @@
                 <w:noProof/>
                 <w:webHidden/>
               </w:rPr>
-              <w:instrText xml:space="preserve"> PAGEREF _Toc99755755 \h </w:instrText>
+              <w:instrText xml:space="preserve"> PAGEREF _Toc101981010 \h </w:instrText>
             </w:r>
             <w:r>
               <w:rPr>
@@ -766,7 +751,7 @@
                 <w:noProof/>
                 <w:webHidden/>
               </w:rPr>
-              <w:t>5</w:t>
+              <w:t>8</w:t>
             </w:r>
             <w:r>
               <w:rPr>
@@ -783,7 +768,6 @@
             <w:tabs>
               <w:tab w:val="right" w:leader="dot" w:pos="8290"/>
             </w:tabs>
-            <w:spacing w:after="0" w:line="360" w:lineRule="auto"/>
             <w:rPr>
               <w:noProof/>
               <w:sz w:val="22"/>
@@ -791,13 +775,27 @@
               <w:lang w:val="fr-FR" w:eastAsia="fr-FR"/>
             </w:rPr>
           </w:pPr>
-          <w:hyperlink w:anchor="_Toc99755756" w:history="1">
+          <w:hyperlink w:anchor="_Toc101981011" w:history="1">
             <w:r>
               <w:rPr>
                 <w:rStyle w:val="Hyperlink"/>
                 <w:noProof/>
               </w:rPr>
-              <w:t>7. Evaluation, Self-Critique and Filtering</w:t>
+              <w:t>7. Evaluation, Self-Critiqu</w:t>
+            </w:r>
+            <w:r>
+              <w:rPr>
+                <w:rStyle w:val="Hyperlink"/>
+                <w:noProof/>
+              </w:rPr>
+              <w:t>e</w:t>
+            </w:r>
+            <w:r>
+              <w:rPr>
+                <w:rStyle w:val="Hyperlink"/>
+                <w:noProof/>
+              </w:rPr>
+              <w:t xml:space="preserve"> and Filtering</w:t>
             </w:r>
             <w:r>
               <w:rPr>
@@ -818,7 +816,7 @@
                 <w:noProof/>
                 <w:webHidden/>
               </w:rPr>
-              <w:instrText xml:space="preserve"> PAGEREF _Toc99755756 \h </w:instrText>
+              <w:instrText xml:space="preserve"> PAGEREF _Toc101981011 \h </w:instrText>
             </w:r>
             <w:r>
               <w:rPr>
@@ -838,7 +836,7 @@
                 <w:noProof/>
                 <w:webHidden/>
               </w:rPr>
-              <w:t>5</w:t>
+              <w:t>10</w:t>
             </w:r>
             <w:r>
               <w:rPr>
@@ -855,7 +853,6 @@
             <w:tabs>
               <w:tab w:val="right" w:leader="dot" w:pos="8290"/>
             </w:tabs>
-            <w:spacing w:after="0" w:line="360" w:lineRule="auto"/>
             <w:rPr>
               <w:noProof/>
               <w:sz w:val="22"/>
@@ -863,7 +860,7 @@
               <w:lang w:val="fr-FR" w:eastAsia="fr-FR"/>
             </w:rPr>
           </w:pPr>
-          <w:hyperlink w:anchor="_Toc99755757" w:history="1">
+          <w:hyperlink w:anchor="_Toc101981012" w:history="1">
             <w:r>
               <w:rPr>
                 <w:rStyle w:val="Hyperlink"/>
@@ -890,7 +887,7 @@
                 <w:noProof/>
                 <w:webHidden/>
               </w:rPr>
-              <w:instrText xml:space="preserve"> PAGEREF _Toc99755757 \h </w:instrText>
+              <w:instrText xml:space="preserve"> PAGEREF _Toc101981012 \h </w:instrText>
             </w:r>
             <w:r>
               <w:rPr>
@@ -910,7 +907,7 @@
                 <w:noProof/>
                 <w:webHidden/>
               </w:rPr>
-              <w:t>5</w:t>
+              <w:t>11</w:t>
             </w:r>
             <w:r>
               <w:rPr>
@@ -927,7 +924,6 @@
             <w:tabs>
               <w:tab w:val="right" w:leader="dot" w:pos="8290"/>
             </w:tabs>
-            <w:spacing w:after="0" w:line="360" w:lineRule="auto"/>
             <w:rPr>
               <w:noProof/>
               <w:sz w:val="22"/>
@@ -935,7 +931,7 @@
               <w:lang w:val="fr-FR" w:eastAsia="fr-FR"/>
             </w:rPr>
           </w:pPr>
-          <w:hyperlink w:anchor="_Toc99755758" w:history="1">
+          <w:hyperlink w:anchor="_Toc101981013" w:history="1">
             <w:r>
               <w:rPr>
                 <w:rStyle w:val="Hyperlink"/>
@@ -962,7 +958,7 @@
                 <w:noProof/>
                 <w:webHidden/>
               </w:rPr>
-              <w:instrText xml:space="preserve"> PAGEREF _Toc99755758 \h </w:instrText>
+              <w:instrText xml:space="preserve"> PAGEREF _Toc101981013 \h </w:instrText>
             </w:r>
             <w:r>
               <w:rPr>
@@ -982,7 +978,7 @@
                 <w:noProof/>
                 <w:webHidden/>
               </w:rPr>
-              <w:t>5</w:t>
+              <w:t>12</w:t>
             </w:r>
             <w:r>
               <w:rPr>
@@ -999,7 +995,6 @@
             <w:tabs>
               <w:tab w:val="right" w:leader="dot" w:pos="8290"/>
             </w:tabs>
-            <w:spacing w:after="0" w:line="360" w:lineRule="auto"/>
             <w:rPr>
               <w:noProof/>
               <w:sz w:val="22"/>
@@ -1007,12 +1002,83 @@
               <w:lang w:val="fr-FR" w:eastAsia="fr-FR"/>
             </w:rPr>
           </w:pPr>
-          <w:hyperlink w:anchor="_Toc99755759" w:history="1">
+          <w:hyperlink w:anchor="_Toc101981014" w:history="1">
             <w:r>
               <w:rPr>
                 <w:rStyle w:val="Hyperlink"/>
                 <w:noProof/>
               </w:rPr>
+              <w:t>Acknowledgements</w:t>
+            </w:r>
+            <w:r>
+              <w:rPr>
+                <w:noProof/>
+                <w:webHidden/>
+              </w:rPr>
+              <w:tab/>
+            </w:r>
+            <w:r>
+              <w:rPr>
+                <w:noProof/>
+                <w:webHidden/>
+              </w:rPr>
+              <w:fldChar w:fldCharType="begin"/>
+            </w:r>
+            <w:r>
+              <w:rPr>
+                <w:noProof/>
+                <w:webHidden/>
+              </w:rPr>
+              <w:instrText xml:space="preserve"> PAGEREF _Toc101981014 \h </w:instrText>
+            </w:r>
+            <w:r>
+              <w:rPr>
+                <w:noProof/>
+                <w:webHidden/>
+              </w:rPr>
+            </w:r>
+            <w:r>
+              <w:rPr>
+                <w:noProof/>
+                <w:webHidden/>
+              </w:rPr>
+              <w:fldChar w:fldCharType="separate"/>
+            </w:r>
+            <w:r>
+              <w:rPr>
+                <w:noProof/>
+                <w:webHidden/>
+              </w:rPr>
+              <w:t>13</w:t>
+            </w:r>
+            <w:r>
+              <w:rPr>
+                <w:noProof/>
+                <w:webHidden/>
+              </w:rPr>
+              <w:fldChar w:fldCharType="end"/>
+            </w:r>
+          </w:hyperlink>
+        </w:p>
+        <w:p>
+          <w:pPr>
+            <w:pStyle w:val="TOC1"/>
+            <w:tabs>
+              <w:tab w:val="right" w:leader="dot" w:pos="8290"/>
+            </w:tabs>
+            <w:rPr>
+              <w:noProof/>
+              <w:sz w:val="22"/>
+              <w:szCs w:val="22"/>
+              <w:lang w:val="fr-FR" w:eastAsia="fr-FR"/>
+            </w:rPr>
+          </w:pPr>
+          <w:hyperlink w:anchor="_Toc101981015" w:history="1">
+            <w:r>
+              <w:rPr>
+                <w:rStyle w:val="Hyperlink"/>
+                <w:noProof/>
+              </w:rPr>
               <w:t>References</w:t>
             </w:r>
             <w:r>
@@ -1034,7 +1100,7 @@
                 <w:noProof/>
                 <w:webHidden/>
               </w:rPr>
-              <w:instrText xml:space="preserve"> PAGEREF _Toc99755759 \h </w:instrText>
+              <w:instrText xml:space="preserve"> PAGEREF _Toc101981015 \h </w:instrText>
             </w:r>
             <w:r>
               <w:rPr>
@@ -1054,7 +1120,7 @@
                 <w:noProof/>
                 <w:webHidden/>
               </w:rPr>
-              <w:t>5</w:t>
+              <w:t>14</w:t>
             </w:r>
             <w:r>
               <w:rPr>
@@ -1201,8 +1267,13 @@
       </w:r>
       <w:r>
         <w:tab/>
-        <w:t>………………………………………………………………..</w:t>
-      </w:r>
+        <w:t>……………………………………………………………</w:t>
+      </w:r>
+      <w:proofErr w:type="gramStart"/>
+      <w:r>
+        <w:t>…..</w:t>
+      </w:r>
+      <w:proofErr w:type="gramEnd"/>
       <w:r>
         <w:tab/>
       </w:r>
@@ -1224,7 +1295,21 @@
         <w:rPr>
           <w:lang w:val="fr-FR"/>
         </w:rPr>
-        <w:t xml:space="preserve">Figure 2:  Figure </w:t>
+        <w:t xml:space="preserve">Figure </w:t>
+      </w:r>
+      <w:proofErr w:type="gramStart"/>
+      <w:r>
+        <w:rPr>
+          <w:lang w:val="fr-FR"/>
+        </w:rPr>
+        <w:t>2:</w:t>
+      </w:r>
+      <w:proofErr w:type="gramEnd"/>
+      <w:r>
+        <w:rPr>
+          <w:lang w:val="fr-FR"/>
+        </w:rPr>
+        <w:t xml:space="preserve">  Figure </w:t>
       </w:r>
       <w:proofErr w:type="spellStart"/>
       <w:r>
@@ -1260,7 +1345,21 @@
         <w:rPr>
           <w:lang w:val="fr-FR"/>
         </w:rPr>
-        <w:t xml:space="preserve">Figure 3:  Figure </w:t>
+        <w:t xml:space="preserve">Figure </w:t>
+      </w:r>
+      <w:proofErr w:type="gramStart"/>
+      <w:r>
+        <w:rPr>
+          <w:lang w:val="fr-FR"/>
+        </w:rPr>
+        <w:t>3:</w:t>
+      </w:r>
+      <w:proofErr w:type="gramEnd"/>
+      <w:r>
+        <w:rPr>
+          <w:lang w:val="fr-FR"/>
+        </w:rPr>
+        <w:t xml:space="preserve">  Figure </w:t>
       </w:r>
       <w:proofErr w:type="spellStart"/>
       <w:r>
@@ -1296,7 +1395,21 @@
         <w:rPr>
           <w:lang w:val="fr-FR"/>
         </w:rPr>
-        <w:t xml:space="preserve">Figure 4:  Figure </w:t>
+        <w:t xml:space="preserve">Figure </w:t>
+      </w:r>
+      <w:proofErr w:type="gramStart"/>
+      <w:r>
+        <w:rPr>
+          <w:lang w:val="fr-FR"/>
+        </w:rPr>
+        <w:t>4:</w:t>
+      </w:r>
+      <w:proofErr w:type="gramEnd"/>
+      <w:r>
+        <w:rPr>
+          <w:lang w:val="fr-FR"/>
+        </w:rPr>
+        <w:t xml:space="preserve">  Figure </w:t>
       </w:r>
       <w:proofErr w:type="spellStart"/>
       <w:r>
@@ -1329,7 +1442,21 @@
         <w:rPr>
           <w:lang w:val="fr-FR"/>
         </w:rPr>
-        <w:t xml:space="preserve">Figure 5:  Figure </w:t>
+        <w:t xml:space="preserve">Figure </w:t>
+      </w:r>
+      <w:proofErr w:type="gramStart"/>
+      <w:r>
+        <w:rPr>
+          <w:lang w:val="fr-FR"/>
+        </w:rPr>
+        <w:t>5:</w:t>
+      </w:r>
+      <w:proofErr w:type="gramEnd"/>
+      <w:r>
+        <w:rPr>
+          <w:lang w:val="fr-FR"/>
+        </w:rPr>
+        <w:t xml:space="preserve">  Figure </w:t>
       </w:r>
       <w:proofErr w:type="spellStart"/>
       <w:r>
@@ -1365,8 +1492,13 @@
       </w:r>
       <w:r>
         <w:tab/>
-        <w:t>………………………………………………………………..</w:t>
-      </w:r>
+        <w:t>……………………………………………………………</w:t>
+      </w:r>
+      <w:proofErr w:type="gramStart"/>
+      <w:r>
+        <w:t>…..</w:t>
+      </w:r>
+      <w:proofErr w:type="gramEnd"/>
       <w:r>
         <w:tab/>
         <w:t>6</w:t>
@@ -1489,7 +1621,7 @@
           <w:rFonts w:asciiTheme="minorHAnsi" w:hAnsiTheme="minorHAnsi"/>
         </w:rPr>
       </w:pPr>
-      <w:bookmarkStart w:id="0" w:name="_Toc99755748"/>
+      <w:bookmarkStart w:id="0" w:name="_Toc101981003"/>
       <w:commentRangeStart w:id="1"/>
       <w:r>
         <w:rPr>
@@ -1523,7 +1655,7 @@
           <w:rFonts w:asciiTheme="minorHAnsi" w:hAnsiTheme="minorHAnsi"/>
         </w:rPr>
       </w:pPr>
-      <w:bookmarkStart w:id="2" w:name="_Toc99755749"/>
+      <w:bookmarkStart w:id="2" w:name="_Toc101981004"/>
       <w:commentRangeStart w:id="3"/>
       <w:r>
         <w:rPr>
@@ -1565,7 +1697,7 @@
           <w:rFonts w:asciiTheme="minorHAnsi" w:hAnsiTheme="minorHAnsi"/>
         </w:rPr>
       </w:pPr>
-      <w:bookmarkStart w:id="4" w:name="_Toc99755750"/>
+      <w:bookmarkStart w:id="4" w:name="_Toc101981005"/>
       <w:commentRangeStart w:id="5"/>
       <w:r>
         <w:rPr>
@@ -1587,21 +1719,14 @@
       <w:pPr>
         <w:spacing w:line="360" w:lineRule="auto"/>
       </w:pPr>
-    </w:p>
-    <w:p>
-      <w:pPr>
-        <w:spacing w:line="360" w:lineRule="auto"/>
-      </w:pPr>
-      <w:r>
-        <w:t>"</w:t>
-      </w:r>
-      <w:proofErr w:type="spellStart"/>
-      <w:r>
-        <w:t>Merme</w:t>
-      </w:r>
-      <w:proofErr w:type="spellEnd"/>
-      <w:r>
-        <w:t xml:space="preserve"> generator" is about the simple generation of memes. My goal is to create </w:t>
+      <w:r>
+        <w:t>"Merme generator</w:t>
+      </w:r>
+      <w:r>
+        <w:t xml:space="preserve"> 3000</w:t>
+      </w:r>
+      <w:r>
+        <w:t xml:space="preserve">" is about the simple generation of memes. My goal is to create </w:t>
       </w:r>
       <w:r>
         <w:t xml:space="preserve">a </w:t>
@@ -1787,23 +1912,31 @@
         <w:t>images</w:t>
       </w:r>
       <w:r>
-        <w:t xml:space="preserve"> from the movie “The Joker” and applies a romantic context to it. The discrepancy between the dramatic aspect of the film scene and </w:t>
+        <w:t xml:space="preserve"> from the movie “The Joker” and applies a romantic context to it. The discrepancy between the dramatic aspect of the film scene and the tenderness of what a romantic relationship</w:t>
+      </w:r>
+      <w:r>
+        <w:t xml:space="preserve"> is</w:t>
+      </w:r>
+      <w:r>
+        <w:t xml:space="preserve"> creates the comic effect</w:t>
+      </w:r>
+      <w:r>
+        <w:t>.</w:t>
+      </w:r>
+      <w:r>
+        <w:t xml:space="preserve"> This is </w:t>
       </w:r>
       <w:r>
         <w:lastRenderedPageBreak/>
-        <w:t>the tenderness of what a romantic relationship</w:t>
-      </w:r>
-      <w:r>
-        <w:t xml:space="preserve"> is</w:t>
-      </w:r>
-      <w:r>
-        <w:t xml:space="preserve"> creates the comic effect</w:t>
-      </w:r>
-      <w:r>
-        <w:t>.</w:t>
-      </w:r>
-      <w:r>
-        <w:t xml:space="preserve"> This is particularly emphasized by the use of the word “fucking” in the first picture and the gun being replaced by a caricatural Valentine’s gift on the second one</w:t>
+        <w:t xml:space="preserve">particularly emphasized </w:t>
+      </w:r>
+      <w:proofErr w:type="gramStart"/>
+      <w:r>
+        <w:t>by the use of</w:t>
+      </w:r>
+      <w:proofErr w:type="gramEnd"/>
+      <w:r>
+        <w:t xml:space="preserve"> the word “fucking” in the first picture and the gun being replaced by a caricatural Valentine’s gift on the second one</w:t>
       </w:r>
       <w:r>
         <w:t xml:space="preserve"> </w:t>
@@ -2006,45 +2139,48 @@
           <w:rFonts w:asciiTheme="minorHAnsi" w:hAnsiTheme="minorHAnsi"/>
         </w:rPr>
       </w:pPr>
-      <w:bookmarkStart w:id="6" w:name="_Toc99755751"/>
+      <w:bookmarkStart w:id="6" w:name="_Toc101981006"/>
       <w:commentRangeStart w:id="7"/>
       <w:r>
         <w:rPr>
           <w:rFonts w:asciiTheme="minorHAnsi" w:hAnsiTheme="minorHAnsi"/>
         </w:rPr>
+        <w:t xml:space="preserve">2. </w:t>
+      </w:r>
+      <w:r>
+        <w:rPr>
+          <w:rFonts w:asciiTheme="minorHAnsi" w:hAnsiTheme="minorHAnsi"/>
+        </w:rPr>
+        <w:t>The Core Idea</w:t>
+      </w:r>
+      <w:commentRangeEnd w:id="7"/>
+      <w:r>
+        <w:rPr>
+          <w:rFonts w:asciiTheme="minorHAnsi" w:hAnsiTheme="minorHAnsi"/>
+        </w:rPr>
+        <w:commentReference w:id="7"/>
+      </w:r>
+      <w:bookmarkEnd w:id="6"/>
+    </w:p>
+    <w:p>
+      <w:pPr>
+        <w:spacing w:line="360" w:lineRule="auto"/>
+      </w:pPr>
+      <w:r>
+        <w:t>The first step is to determine on which types of memes I will concentrate my work</w:t>
+      </w:r>
+      <w:r>
+        <w:t xml:space="preserve"> on</w:t>
+      </w:r>
+      <w:r>
+        <w:t xml:space="preserve">. As mentioned above, there are lots of different definitions </w:t>
+      </w:r>
+      <w:r>
+        <w:t xml:space="preserve">for this </w:t>
+      </w:r>
+      <w:r>
         <w:lastRenderedPageBreak/>
-        <w:t xml:space="preserve">2. </w:t>
-      </w:r>
-      <w:r>
-        <w:rPr>
-          <w:rFonts w:asciiTheme="minorHAnsi" w:hAnsiTheme="minorHAnsi"/>
-        </w:rPr>
-        <w:t>The Core Idea</w:t>
-      </w:r>
-      <w:commentRangeEnd w:id="7"/>
-      <w:r>
-        <w:rPr>
-          <w:rFonts w:asciiTheme="minorHAnsi" w:hAnsiTheme="minorHAnsi"/>
-        </w:rPr>
-        <w:commentReference w:id="7"/>
-      </w:r>
-      <w:bookmarkEnd w:id="6"/>
-    </w:p>
-    <w:p>
-      <w:pPr>
-        <w:spacing w:line="360" w:lineRule="auto"/>
-      </w:pPr>
-      <w:r>
-        <w:t>The first step is to determine on which types of memes I will concentrate my work</w:t>
-      </w:r>
-      <w:r>
-        <w:t xml:space="preserve"> on</w:t>
-      </w:r>
-      <w:r>
-        <w:t xml:space="preserve">. As mentioned above, there are lots of different definitions </w:t>
-      </w:r>
-      <w:r>
-        <w:t>for this notion</w:t>
+        <w:t>notion</w:t>
       </w:r>
       <w:r>
         <w:t xml:space="preserve"> and the </w:t>
@@ -2309,11 +2445,10 @@
         <w:rPr>
           <w:noProof/>
         </w:rPr>
-        <w:lastRenderedPageBreak/>
         <w:drawing>
-          <wp:inline distT="0" distB="0" distL="0" distR="0" wp14:anchorId="2AA70E37" wp14:editId="65D92E45">
-            <wp:extent cx="2994660" cy="2937371"/>
-            <wp:effectExtent l="0" t="0" r="0" b="0"/>
+          <wp:inline distT="0" distB="0" distL="0" distR="0" wp14:anchorId="2AA70E37" wp14:editId="5C52D01F">
+            <wp:extent cx="2602485" cy="2552700"/>
+            <wp:effectExtent l="0" t="0" r="7620" b="0"/>
             <wp:docPr id="6" name="Picture 6" descr="Parking privileges"/>
             <wp:cNvGraphicFramePr>
               <a:graphicFrameLocks xmlns:a="http://schemas.openxmlformats.org/drawingml/2006/main" noChangeAspect="1"/>
@@ -2343,7 +2478,7 @@
                   <pic:spPr bwMode="auto">
                     <a:xfrm>
                       <a:off x="0" y="0"/>
-                      <a:ext cx="3002866" cy="2945420"/>
+                      <a:ext cx="2622438" cy="2572271"/>
                     </a:xfrm>
                     <a:prstGeom prst="rect">
                       <a:avLst/>
@@ -2399,6 +2534,7 @@
         <w:spacing w:line="360" w:lineRule="auto"/>
       </w:pPr>
       <w:r>
+        <w:lastRenderedPageBreak/>
         <w:t>I would not generate memes which would need additional images or further work on the visual aspect of the original meme to be relevant since it would greatly complexify the technical challenge. As I said earlier, I want to focus on the creative aspect of the project and there is far enough to do without that kind of memes.</w:t>
       </w:r>
     </w:p>
@@ -2418,9 +2554,9 @@
           <w:noProof/>
         </w:rPr>
         <w:drawing>
-          <wp:inline distT="0" distB="0" distL="0" distR="0" wp14:anchorId="57D0F930" wp14:editId="462ACD97">
-            <wp:extent cx="1834515" cy="3770104"/>
-            <wp:effectExtent l="0" t="0" r="0" b="1905"/>
+          <wp:inline distT="0" distB="0" distL="0" distR="0" wp14:anchorId="57D0F930" wp14:editId="271F9081">
+            <wp:extent cx="1415165" cy="2908300"/>
+            <wp:effectExtent l="0" t="0" r="0" b="6350"/>
             <wp:docPr id="5" name="Picture 5" descr="You're welcome."/>
             <wp:cNvGraphicFramePr>
               <a:graphicFrameLocks xmlns:a="http://schemas.openxmlformats.org/drawingml/2006/main" noChangeAspect="1"/>
@@ -2448,7 +2584,7 @@
                   <pic:spPr bwMode="auto">
                     <a:xfrm>
                       <a:off x="0" y="0"/>
-                      <a:ext cx="1834515" cy="3770104"/>
+                      <a:ext cx="1433096" cy="2945150"/>
                     </a:xfrm>
                     <a:prstGeom prst="rect">
                       <a:avLst/>
@@ -2530,7 +2666,7 @@
           <w:rFonts w:asciiTheme="minorHAnsi" w:hAnsiTheme="minorHAnsi"/>
         </w:rPr>
       </w:pPr>
-      <w:bookmarkStart w:id="8" w:name="_Toc99755752"/>
+      <w:bookmarkStart w:id="8" w:name="_Toc101981007"/>
       <w:commentRangeStart w:id="9"/>
       <w:r>
         <w:rPr>
@@ -2613,7 +2749,11 @@
         <w:t xml:space="preserve"> contains</w:t>
       </w:r>
       <w:r>
-        <w:t xml:space="preserve"> images which correspond to “illustration memes” and the second one, memes which are “situation memes”. It is important to separate those two types of memes in term of data structure as they are, on a programming level, treated differently. So, being able to call different functions and methods according to the list used has been very handy.</w:t>
+        <w:t xml:space="preserve"> images which correspond to “illustration memes” and the second one, memes which are “situation memes”. It is important to separate those two types of </w:t>
+      </w:r>
+      <w:r>
+        <w:lastRenderedPageBreak/>
+        <w:t>memes in term of data structure as they are, on a programming level, treated differently. So, being able to call different functions and methods according to the list used has been very handy.</w:t>
       </w:r>
     </w:p>
     <w:p>
@@ -2720,7 +2860,6 @@
         <w:spacing w:line="360" w:lineRule="auto"/>
       </w:pPr>
       <w:r>
-        <w:lastRenderedPageBreak/>
         <w:t xml:space="preserve">On a programming level, a meme is represented by 3 attributes: </w:t>
       </w:r>
     </w:p>
@@ -2821,12 +2960,17 @@
               <w:spacing w:line="360" w:lineRule="auto"/>
             </w:pPr>
             <w:proofErr w:type="spellStart"/>
+            <w:proofErr w:type="gramStart"/>
             <w:r>
               <w:t>GameObject</w:t>
             </w:r>
             <w:proofErr w:type="spellEnd"/>
             <w:r>
-              <w:t xml:space="preserve">[] </w:t>
+              <w:t>[</w:t>
+            </w:r>
+            <w:proofErr w:type="gramEnd"/>
+            <w:r>
+              <w:t xml:space="preserve">] </w:t>
             </w:r>
             <w:proofErr w:type="spellStart"/>
             <w:r>
@@ -2854,13 +2998,98 @@
     </w:p>
     <w:p>
       <w:pPr>
+        <w:spacing w:line="360" w:lineRule="auto"/>
+      </w:pPr>
+    </w:p>
+    <w:p>
+      <w:pPr>
+        <w:spacing w:line="360" w:lineRule="auto"/>
+      </w:pPr>
+    </w:p>
+    <w:p>
+      <w:pPr>
+        <w:spacing w:line="360" w:lineRule="auto"/>
+      </w:pPr>
+    </w:p>
+    <w:p>
+      <w:pPr>
+        <w:spacing w:line="360" w:lineRule="auto"/>
+      </w:pPr>
+    </w:p>
+    <w:p>
+      <w:pPr>
+        <w:spacing w:line="360" w:lineRule="auto"/>
+      </w:pPr>
+    </w:p>
+    <w:p>
+      <w:pPr>
+        <w:spacing w:line="360" w:lineRule="auto"/>
+      </w:pPr>
+    </w:p>
+    <w:p>
+      <w:pPr>
+        <w:spacing w:line="360" w:lineRule="auto"/>
+      </w:pPr>
+    </w:p>
+    <w:p>
+      <w:pPr>
+        <w:spacing w:line="360" w:lineRule="auto"/>
+      </w:pPr>
+    </w:p>
+    <w:p>
+      <w:pPr>
+        <w:spacing w:line="360" w:lineRule="auto"/>
+      </w:pPr>
+    </w:p>
+    <w:p>
+      <w:pPr>
+        <w:spacing w:line="360" w:lineRule="auto"/>
+      </w:pPr>
+    </w:p>
+    <w:p>
+      <w:pPr>
+        <w:spacing w:line="360" w:lineRule="auto"/>
+      </w:pPr>
+    </w:p>
+    <w:p>
+      <w:pPr>
+        <w:spacing w:line="360" w:lineRule="auto"/>
+      </w:pPr>
+    </w:p>
+    <w:p>
+      <w:pPr>
+        <w:spacing w:line="360" w:lineRule="auto"/>
+      </w:pPr>
+    </w:p>
+    <w:p>
+      <w:pPr>
+        <w:spacing w:line="360" w:lineRule="auto"/>
+      </w:pPr>
+    </w:p>
+    <w:p>
+      <w:pPr>
+        <w:spacing w:line="360" w:lineRule="auto"/>
+      </w:pPr>
+    </w:p>
+    <w:p>
+      <w:pPr>
+        <w:spacing w:line="360" w:lineRule="auto"/>
+      </w:pPr>
+    </w:p>
+    <w:p>
+      <w:pPr>
+        <w:spacing w:line="360" w:lineRule="auto"/>
+      </w:pPr>
+    </w:p>
+    <w:p>
+      <w:pPr>
         <w:pStyle w:val="Heading1"/>
         <w:spacing w:before="0" w:line="360" w:lineRule="auto"/>
         <w:rPr>
           <w:rFonts w:asciiTheme="minorHAnsi" w:hAnsiTheme="minorHAnsi"/>
         </w:rPr>
       </w:pPr>
-      <w:bookmarkStart w:id="10" w:name="_Toc99755753"/>
+      <w:bookmarkStart w:id="10" w:name="_Toc101981008"/>
       <w:commentRangeStart w:id="11"/>
       <w:r>
         <w:rPr>
@@ -2899,21 +3128,6 @@
       <w:r>
         <w:t xml:space="preserve"> The whole internet is my resource. However, for obvious reasons I must limit my area of research. </w:t>
       </w:r>
-    </w:p>
-    <w:p>
-      <w:pPr>
-        <w:spacing w:line="360" w:lineRule="auto"/>
-      </w:pPr>
-    </w:p>
-    <w:p>
-      <w:pPr>
-        <w:spacing w:line="360" w:lineRule="auto"/>
-      </w:pPr>
-    </w:p>
-    <w:p>
-      <w:pPr>
-        <w:spacing w:line="360" w:lineRule="auto"/>
-      </w:pPr>
     </w:p>
     <w:p>
       <w:pPr>
@@ -2997,14 +3211,14 @@
       </w:r>
       <w:proofErr w:type="spellEnd"/>
       <w:r>
-        <w:t xml:space="preserve"> which images </w:t>
+        <w:t xml:space="preserve"> which images to pick I had two criteria in mind. The first one </w:t>
+      </w:r>
+      <w:r>
+        <w:t xml:space="preserve">is that the image does not need </w:t>
       </w:r>
       <w:r>
         <w:lastRenderedPageBreak/>
-        <w:t xml:space="preserve">to pick I had two criteria in mind. The first one </w:t>
-      </w:r>
-      <w:r>
-        <w:t xml:space="preserve">is that the image does not need any knowledge background to be understood. For example, if one needs to have seen a particular movie, show or video to understand it, I will exclude it. I want the generator to be as universal as possible, so I tried to pick only images that are independent from their original source to be understood. A very good example of that is the famous Pikachu meme. One does not need to have watched any </w:t>
+        <w:t xml:space="preserve">any knowledge background to be understood. For example, if one needs to have seen a particular movie, show or video to understand it, I will exclude it. I want the generator to be as universal as possible, so I tried to pick only images that are independent from their original source to be understood. A very good example of that is the famous Pikachu meme. One does not need to have watched any </w:t>
       </w:r>
       <w:proofErr w:type="spellStart"/>
       <w:r>
@@ -3048,7 +3262,16 @@
         <w:spacing w:line="360" w:lineRule="auto"/>
       </w:pPr>
       <w:r>
-        <w:t xml:space="preserve">The second criteria for an image to be picked is that it needs to be unique from the other memes already picked. I have chosen to integrate the Pikachu meme in my project, but I will not use the ????? meme in top of that one since they </w:t>
+        <w:t xml:space="preserve">The second criteria for an image to be picked is that it needs to be unique from the other memes already picked. I have chosen to integrate the Pikachu meme in my project, but I will not use the </w:t>
+      </w:r>
+      <w:r>
+        <w:rPr>
+          <w:color w:val="FF0000"/>
+        </w:rPr>
+        <w:t xml:space="preserve">????? </w:t>
+      </w:r>
+      <w:r>
+        <w:t xml:space="preserve">meme in top of that one since they </w:t>
       </w:r>
       <w:r>
         <w:t xml:space="preserve">show the same reaction. I tried to </w:t>
@@ -3079,6 +3302,11 @@
       <w:r>
         <w:t xml:space="preserve"> dull the set.</w:t>
       </w:r>
+    </w:p>
+    <w:p>
+      <w:pPr>
+        <w:spacing w:line="360" w:lineRule="auto"/>
+      </w:pPr>
     </w:p>
     <w:p>
       <w:pPr>
@@ -3093,7 +3321,7 @@
           <w:rFonts w:asciiTheme="minorHAnsi" w:hAnsiTheme="minorHAnsi"/>
         </w:rPr>
       </w:pPr>
-      <w:bookmarkStart w:id="12" w:name="_Toc99755754"/>
+      <w:bookmarkStart w:id="12" w:name="_Toc101981009"/>
       <w:commentRangeStart w:id="13"/>
       <w:r>
         <w:rPr>
@@ -3121,6 +3349,453 @@
         <w:commentReference w:id="13"/>
       </w:r>
       <w:bookmarkEnd w:id="12"/>
+    </w:p>
+    <w:p>
+      <w:pPr>
+        <w:pStyle w:val="Style1"/>
+      </w:pPr>
+      <w:r>
+        <w:t>Fluency</w:t>
+      </w:r>
+      <w:r>
+        <w:t xml:space="preserve"> seems to me to be the easiest dimension to control and extend. Indeed, it is enough to simply add possibilities to increase the fluidity of the system. However, this fluidity only makes sense if the options that make it up are relevant to the goal. For this reason, </w:t>
+      </w:r>
+      <w:r>
+        <w:rPr>
+          <w:i/>
+          <w:iCs/>
+        </w:rPr>
+        <w:t>Merme Generator 3000</w:t>
+      </w:r>
+      <w:r>
+        <w:t xml:space="preserve"> has a relatively small number of different possibilities. A meme can be composed of several different captions and each one should (ideally) be relevant to the others generated. It is therefore necessary to have control over the different possibilities linked to each option. This constraint limits (relatively) the diversity of generations since the greater the number of generatable elements, the more control over the other elements linked to them is required.</w:t>
+      </w:r>
+      <w:r>
+        <w:t xml:space="preserve"> As I said earlier in the report, for this project my goal is not to create an exhaustive </w:t>
+      </w:r>
+      <w:r>
+        <w:t>a system whose outputs are almost always relevant and amusing</w:t>
+      </w:r>
+      <w:r>
+        <w:t xml:space="preserve">, but to </w:t>
+      </w:r>
+      <w:r>
+        <w:t xml:space="preserve">show what can be done in terms of </w:t>
+      </w:r>
+      <w:r>
+        <w:lastRenderedPageBreak/>
+        <w:t>simulating creative momentum for memes generation with simple tools and without using artificial intelligence technologies.</w:t>
+      </w:r>
+    </w:p>
+    <w:p>
+      <w:pPr>
+        <w:pStyle w:val="Style1"/>
+      </w:pPr>
+    </w:p>
+    <w:p>
+      <w:pPr>
+        <w:pStyle w:val="Style1"/>
+      </w:pPr>
+      <w:r>
+        <w:t xml:space="preserve">I think that what undermined my control over the relevance of the outputs was the fact that I was dealing with such a broad topic. Perhaps I should have done a culinary meme generator, or a political meme generator, rather than a </w:t>
+      </w:r>
+      <w:r>
+        <w:rPr>
+          <w:i/>
+          <w:iCs/>
+        </w:rPr>
+        <w:t>general</w:t>
+      </w:r>
+      <w:r>
+        <w:t xml:space="preserve"> meme generator.</w:t>
+      </w:r>
+    </w:p>
+    <w:p>
+      <w:pPr>
+        <w:pStyle w:val="Style1"/>
+      </w:pPr>
+      <w:r>
+        <w:t>I don't think that would have hurt the flexibility of the project, on the contrary. Indeed, sticking to a particular subject (a relatively broad one, I mean, such as cooking or politics) would have directed my research and my thinking rather than scattering it as was the case in the project as it is. However, even if some of the outputs are sometimes very irrelevant</w:t>
+      </w:r>
+      <w:r>
+        <w:t xml:space="preserve"> </w:t>
+      </w:r>
+      <w:r>
+        <w:t>because of the many mixed themes</w:t>
+      </w:r>
+      <w:r>
+        <w:t xml:space="preserve">, not having built the system around a particular </w:t>
+      </w:r>
+      <w:r>
+        <w:t>topic</w:t>
+      </w:r>
+      <w:r>
+        <w:t xml:space="preserve"> allows to generate </w:t>
+      </w:r>
+      <w:r>
+        <w:t xml:space="preserve">astonishing </w:t>
+      </w:r>
+      <w:r>
+        <w:t>outputs and to have results that could not have been thought by a human, but still make sense.</w:t>
+      </w:r>
+      <w:r>
+        <w:t xml:space="preserve"> </w:t>
+      </w:r>
+      <w:r>
+        <w:t>From my own experience</w:t>
+      </w:r>
+      <w:r>
+        <w:t xml:space="preserve"> in computer creativity, </w:t>
+      </w:r>
+      <w:r>
+        <w:t>i</w:t>
+      </w:r>
+      <w:r>
+        <w:t>t is this kind of generation that gives the most interesting results and shows the "creative" potential of machines.</w:t>
+      </w:r>
+    </w:p>
+    <w:p>
+      <w:pPr>
+        <w:pStyle w:val="Style1"/>
+      </w:pPr>
+    </w:p>
+    <w:p>
+      <w:pPr>
+        <w:pStyle w:val="Style1"/>
+      </w:pPr>
+      <w:r>
+        <w:t>Also, the strength of memes is precisely this variety, the fact that they can be used in extremely different contexts and still be relevant. Of course, limiting oneself to a single subject would have served the original purpose well, but it would have detracted from the originality of the creations. According to H. Bergson, laughter comes from the discrepancy between two elements which makes the whole incongruous</w:t>
+      </w:r>
+      <w:r>
+        <w:t xml:space="preserve">: </w:t>
+      </w:r>
+    </w:p>
+    <w:p>
+      <w:pPr>
+        <w:pStyle w:val="Style1"/>
+        <w:rPr>
+          <w:lang w:val="en-GB"/>
+        </w:rPr>
+      </w:pPr>
+      <w:r>
+        <w:rPr>
+          <w:lang w:val="en-GB"/>
+        </w:rPr>
+        <w:t>« </w:t>
+      </w:r>
+      <w:r>
+        <w:rPr>
+          <w:i/>
+          <w:iCs/>
+          <w:lang w:val="en-GB"/>
+        </w:rPr>
+        <w:t>You may laugh at an animal, but only because you have detected in it some human attitude or expression</w:t>
+      </w:r>
+      <w:r>
+        <w:rPr>
+          <w:i/>
+          <w:iCs/>
+          <w:lang w:val="en-GB"/>
+        </w:rPr>
+        <w:t>. </w:t>
+      </w:r>
+      <w:r>
+        <w:rPr>
+          <w:lang w:val="en-GB"/>
+        </w:rPr>
+        <w:t>»</w:t>
+      </w:r>
+      <w:r>
+        <w:rPr>
+          <w:rStyle w:val="FootnoteReference"/>
+          <w:lang w:val="fr-FR"/>
+        </w:rPr>
+        <w:footnoteReference w:id="1"/>
+      </w:r>
+    </w:p>
+    <w:p>
+      <w:pPr>
+        <w:pStyle w:val="Style1"/>
+        <w:rPr>
+          <w:lang w:val="en-GB"/>
+        </w:rPr>
+      </w:pPr>
+      <w:r>
+        <w:rPr>
+          <w:lang w:val="en-GB"/>
+        </w:rPr>
+        <w:t xml:space="preserve">In </w:t>
+      </w:r>
+      <w:r>
+        <w:rPr>
+          <w:lang w:val="en-GB"/>
+        </w:rPr>
+        <w:t>this</w:t>
+      </w:r>
+      <w:r>
+        <w:rPr>
+          <w:lang w:val="en-GB"/>
+        </w:rPr>
+        <w:t xml:space="preserve"> example, the comedy of a situation is given by the discrepancy between the expected behaviour of the animal and the human behaviour, which is conceived as being opposite. Seeing an animal behave like a human (wearing clothes or eating while sitting at a table) therefore provokes laughter. This is </w:t>
+      </w:r>
+      <w:r>
+        <w:rPr>
+          <w:lang w:val="en-GB"/>
+        </w:rPr>
+        <w:lastRenderedPageBreak/>
+        <w:t xml:space="preserve">sometimes simulated by </w:t>
+      </w:r>
+      <w:proofErr w:type="spellStart"/>
+      <w:r>
+        <w:rPr>
+          <w:i/>
+          <w:iCs/>
+          <w:lang w:val="en-GB"/>
+        </w:rPr>
+        <w:t>Merme</w:t>
+      </w:r>
+      <w:proofErr w:type="spellEnd"/>
+      <w:r>
+        <w:rPr>
+          <w:i/>
+          <w:iCs/>
+          <w:lang w:val="en-GB"/>
+        </w:rPr>
+        <w:t xml:space="preserve"> Generator 3000</w:t>
+      </w:r>
+      <w:r>
+        <w:rPr>
+          <w:lang w:val="en-GB"/>
+        </w:rPr>
+        <w:t xml:space="preserve"> </w:t>
+      </w:r>
+      <w:r>
+        <w:rPr>
+          <w:lang w:val="en-GB"/>
+        </w:rPr>
+        <w:t>and is even stronger and more obvious when themes are mixed</w:t>
+      </w:r>
+      <w:r>
+        <w:rPr>
+          <w:lang w:val="en-GB"/>
+        </w:rPr>
+        <w:t>:</w:t>
+      </w:r>
+    </w:p>
+    <w:p>
+      <w:pPr>
+        <w:pStyle w:val="Style1"/>
+        <w:keepNext/>
+        <w:jc w:val="center"/>
+      </w:pPr>
+      <w:r>
+        <w:rPr>
+          <w:lang w:val="en-GB"/>
+        </w:rPr>
+        <w:drawing>
+          <wp:inline distT="0" distB="0" distL="0" distR="0" wp14:anchorId="3161E013" wp14:editId="318D230E">
+            <wp:extent cx="4470400" cy="2245972"/>
+            <wp:effectExtent l="0" t="0" r="6350" b="2540"/>
+            <wp:docPr id="4" name="Picture 4" descr="A group of wolves&#10;&#10;Description automatically generated with low confidence"/>
+            <wp:cNvGraphicFramePr>
+              <a:graphicFrameLocks xmlns:a="http://schemas.openxmlformats.org/drawingml/2006/main" noChangeAspect="1"/>
+            </wp:cNvGraphicFramePr>
+            <a:graphic xmlns:a="http://schemas.openxmlformats.org/drawingml/2006/main">
+              <a:graphicData uri="http://schemas.openxmlformats.org/drawingml/2006/picture">
+                <pic:pic xmlns:pic="http://schemas.openxmlformats.org/drawingml/2006/picture">
+                  <pic:nvPicPr>
+                    <pic:cNvPr id="4" name="Picture 4" descr="A group of wolves&#10;&#10;Description automatically generated with low confidence"/>
+                    <pic:cNvPicPr/>
+                  </pic:nvPicPr>
+                  <pic:blipFill rotWithShape="1">
+                    <a:blip r:embed="rId22"/>
+                    <a:srcRect t="1882"/>
+                    <a:stretch/>
+                  </pic:blipFill>
+                  <pic:spPr bwMode="auto">
+                    <a:xfrm>
+                      <a:off x="0" y="0"/>
+                      <a:ext cx="4501489" cy="2261591"/>
+                    </a:xfrm>
+                    <a:prstGeom prst="rect">
+                      <a:avLst/>
+                    </a:prstGeom>
+                    <a:ln>
+                      <a:noFill/>
+                    </a:ln>
+                    <a:extLst>
+                      <a:ext uri="{53640926-AAD7-44D8-BBD7-CCE9431645EC}">
+                        <a14:shadowObscured xmlns:a14="http://schemas.microsoft.com/office/drawing/2010/main"/>
+                      </a:ext>
+                    </a:extLst>
+                  </pic:spPr>
+                </pic:pic>
+              </a:graphicData>
+            </a:graphic>
+          </wp:inline>
+        </w:drawing>
+      </w:r>
+    </w:p>
+    <w:p>
+      <w:pPr>
+        <w:pStyle w:val="Caption"/>
+        <w:jc w:val="center"/>
+      </w:pPr>
+      <w:r>
+        <w:t xml:space="preserve">Figure </w:t>
+      </w:r>
+      <w:r>
+        <w:fldChar w:fldCharType="begin"/>
+      </w:r>
+      <w:r>
+        <w:instrText xml:space="preserve"> SEQ Figure \* ARABIC </w:instrText>
+      </w:r>
+      <w:r>
+        <w:fldChar w:fldCharType="separate"/>
+      </w:r>
+      <w:r>
+        <w:rPr>
+          <w:noProof/>
+        </w:rPr>
+        <w:t>6</w:t>
+      </w:r>
+      <w:r>
+        <w:fldChar w:fldCharType="end"/>
+      </w:r>
+      <w:r>
+        <w:t xml:space="preserve">: </w:t>
+      </w:r>
+      <w:r>
+        <w:t>shift created by the presence of philosophical and family references</w:t>
+      </w:r>
+    </w:p>
+    <w:p>
+      <w:pPr>
+        <w:pStyle w:val="Style1"/>
+        <w:rPr>
+          <w:lang w:val="en-GB"/>
+        </w:rPr>
+      </w:pPr>
+      <w:r>
+        <w:rPr>
+          <w:lang w:val="en-GB"/>
+        </w:rPr>
+        <w:t xml:space="preserve">In this output, there is a gap between “my grandma” and philosophers. </w:t>
+      </w:r>
+      <w:r>
+        <w:rPr>
+          <w:lang w:val="en-GB"/>
+        </w:rPr>
+        <w:t>I</w:t>
+      </w:r>
+      <w:r>
+        <w:rPr>
+          <w:lang w:val="en-GB"/>
+        </w:rPr>
+        <w:t xml:space="preserve">magining </w:t>
+      </w:r>
+      <w:r>
+        <w:rPr>
+          <w:lang w:val="en-GB"/>
+        </w:rPr>
+        <w:t>"</w:t>
+      </w:r>
+      <w:r>
+        <w:rPr>
+          <w:lang w:val="en-GB"/>
+        </w:rPr>
+        <w:t>my grandmother</w:t>
+      </w:r>
+      <w:r>
+        <w:rPr>
+          <w:lang w:val="en-GB"/>
+        </w:rPr>
+        <w:t>”</w:t>
+      </w:r>
+      <w:r>
+        <w:rPr>
+          <w:lang w:val="en-GB"/>
+        </w:rPr>
+        <w:t xml:space="preserve"> mocking Kant with Bergson implies that she is in the same field and on the same intellectual plane as them</w:t>
+      </w:r>
+      <w:r>
+        <w:rPr>
+          <w:lang w:val="en-GB"/>
+        </w:rPr>
+        <w:t xml:space="preserve">. No matter how is my grandma or your grandma. What matters here is the general idea of </w:t>
+      </w:r>
+      <w:r>
+        <w:rPr>
+          <w:i/>
+          <w:iCs/>
+          <w:lang w:val="en-GB"/>
+        </w:rPr>
+        <w:t>grandma</w:t>
+      </w:r>
+      <w:r>
+        <w:rPr>
+          <w:lang w:val="en-GB"/>
+        </w:rPr>
+        <w:t xml:space="preserve">, </w:t>
+      </w:r>
+      <w:r>
+        <w:rPr>
+          <w:lang w:val="en-GB"/>
+        </w:rPr>
+        <w:t>what a grandmother is like from a caricature point of view</w:t>
+      </w:r>
+      <w:r>
+        <w:rPr>
+          <w:lang w:val="en-GB"/>
+        </w:rPr>
+        <w:t>.</w:t>
+      </w:r>
+      <w:r>
+        <w:rPr>
+          <w:lang w:val="en-GB"/>
+        </w:rPr>
+        <w:t xml:space="preserve"> It is this general idea of </w:t>
+      </w:r>
+      <w:r>
+        <w:rPr>
+          <w:i/>
+          <w:iCs/>
+          <w:lang w:val="en-GB"/>
+        </w:rPr>
+        <w:t xml:space="preserve">grandma </w:t>
+      </w:r>
+      <w:r>
+        <w:rPr>
+          <w:lang w:val="en-GB"/>
+        </w:rPr>
+        <w:t xml:space="preserve">and the general idea of what a philosopher is </w:t>
+      </w:r>
+      <w:r>
+        <w:rPr>
+          <w:lang w:val="en-GB"/>
+        </w:rPr>
+        <w:t>and the gap between these two ideas which is important.</w:t>
+      </w:r>
+    </w:p>
+    <w:p>
+      <w:pPr>
+        <w:pStyle w:val="Style1"/>
+        <w:rPr>
+          <w:b/>
+          <w:bCs/>
+          <w:color w:val="FF0000"/>
+          <w:lang w:val="en-GB"/>
+        </w:rPr>
+      </w:pPr>
+      <w:r>
+        <w:rPr>
+          <w:b/>
+          <w:bCs/>
+          <w:color w:val="FF0000"/>
+          <w:lang w:val="en-GB"/>
+        </w:rPr>
+        <w:t>Elaboration</w:t>
+      </w:r>
     </w:p>
     <w:p>
       <w:pPr>
@@ -3130,7 +3805,7 @@
           <w:rFonts w:asciiTheme="minorHAnsi" w:hAnsiTheme="minorHAnsi"/>
         </w:rPr>
       </w:pPr>
-      <w:bookmarkStart w:id="14" w:name="_Toc99755755"/>
+      <w:bookmarkStart w:id="14" w:name="_Toc101981010"/>
       <w:commentRangeStart w:id="15"/>
       <w:r>
         <w:rPr>
@@ -3183,6 +3858,369 @@
       </w:r>
       <w:bookmarkEnd w:id="14"/>
     </w:p>
+    <w:p>
+      <w:pPr>
+        <w:pStyle w:val="Style1"/>
+      </w:pPr>
+      <w:r>
+        <w:t xml:space="preserve">As I mentioned earlier, the outputs of this project are very controlled, which makes the results </w:t>
+      </w:r>
+      <w:r>
+        <w:t>predictable,</w:t>
+      </w:r>
+      <w:r>
+        <w:t xml:space="preserve"> and </w:t>
+      </w:r>
+      <w:r>
+        <w:t>not surprising</w:t>
+      </w:r>
+      <w:r>
+        <w:t>. It always follows the (strict) rules I impose on it.</w:t>
+      </w:r>
+      <w:r>
+        <w:t xml:space="preserve"> </w:t>
+      </w:r>
+      <w:r>
+        <w:t>When a result is generated, it corresponds to the imposed rules and is therefore considered valid without any further verification.</w:t>
+      </w:r>
+    </w:p>
+    <w:p>
+      <w:pPr>
+        <w:pStyle w:val="Style1"/>
+      </w:pPr>
+      <w:r>
+        <w:t>T</w:t>
+      </w:r>
+      <w:r>
+        <w:t>he way the system approaches a creation is very different from the way a human would. This system has a reverse temporality to that of a human being creating a meme.</w:t>
+      </w:r>
+    </w:p>
+    <w:p>
+      <w:pPr>
+        <w:pStyle w:val="Style1"/>
+      </w:pPr>
+      <w:r>
+        <w:t>Indeed, a human being would experience a situation or make a reflection and would have the idea to illustrate it with a meme. For example, let's say I'm driving a car with my father as a passenger. He is very prescriptive about how to drive and adamant about how I should behave on the road while he himself</w:t>
+      </w:r>
+      <w:r>
+        <w:t xml:space="preserve"> </w:t>
+      </w:r>
+      <w:r>
+        <w:t>driv</w:t>
+      </w:r>
+      <w:r>
+        <w:t>es</w:t>
+      </w:r>
+      <w:r>
+        <w:t xml:space="preserve"> dangerously.</w:t>
+      </w:r>
+      <w:r>
+        <w:t xml:space="preserve"> </w:t>
+      </w:r>
+      <w:r>
+        <w:t xml:space="preserve">I am experiencing this situation and it makes me think of a </w:t>
+      </w:r>
+      <w:r>
+        <w:lastRenderedPageBreak/>
+        <w:t>meme that could fit the situation. I want to illustrate this moment with the help of this meme.</w:t>
+      </w:r>
+      <w:r>
+        <w:t xml:space="preserve"> </w:t>
+      </w:r>
+      <w:r>
+        <w:t xml:space="preserve">I choose </w:t>
+      </w:r>
+      <w:r>
+        <w:t>an image</w:t>
+      </w:r>
+      <w:r>
+        <w:t xml:space="preserve"> because it fits the scene I am experiencing and the way I want to portray it. </w:t>
+      </w:r>
+    </w:p>
+    <w:p>
+      <w:pPr>
+        <w:pStyle w:val="Style1"/>
+        <w:keepNext/>
+        <w:jc w:val="center"/>
+      </w:pPr>
+      <w:r>
+        <w:rPr>
+          <w:noProof/>
+        </w:rPr>
+        <w:drawing>
+          <wp:inline distT="0" distB="0" distL="0" distR="0" wp14:anchorId="19E11ED8" wp14:editId="46F87FB7">
+            <wp:extent cx="3473450" cy="3458347"/>
+            <wp:effectExtent l="0" t="0" r="0" b="8890"/>
+            <wp:docPr id="8" name="Picture 8" descr="Dads being dads..."/>
+            <wp:cNvGraphicFramePr>
+              <a:graphicFrameLocks xmlns:a="http://schemas.openxmlformats.org/drawingml/2006/main" noChangeAspect="1"/>
+            </wp:cNvGraphicFramePr>
+            <a:graphic xmlns:a="http://schemas.openxmlformats.org/drawingml/2006/main">
+              <a:graphicData uri="http://schemas.openxmlformats.org/drawingml/2006/picture">
+                <pic:pic xmlns:pic="http://schemas.openxmlformats.org/drawingml/2006/picture">
+                  <pic:nvPicPr>
+                    <pic:cNvPr id="0" name="Picture 1" descr="Dads being dads..."/>
+                    <pic:cNvPicPr>
+                      <a:picLocks noChangeAspect="1" noChangeArrowheads="1"/>
+                    </pic:cNvPicPr>
+                  </pic:nvPicPr>
+                  <pic:blipFill>
+                    <a:blip r:embed="rId23">
+                      <a:extLst>
+                        <a:ext uri="{28A0092B-C50C-407E-A947-70E740481C1C}">
+                          <a14:useLocalDpi xmlns:a14="http://schemas.microsoft.com/office/drawing/2010/main" val="0"/>
+                        </a:ext>
+                      </a:extLst>
+                    </a:blip>
+                    <a:srcRect/>
+                    <a:stretch>
+                      <a:fillRect/>
+                    </a:stretch>
+                  </pic:blipFill>
+                  <pic:spPr bwMode="auto">
+                    <a:xfrm>
+                      <a:off x="0" y="0"/>
+                      <a:ext cx="3485034" cy="3469880"/>
+                    </a:xfrm>
+                    <a:prstGeom prst="rect">
+                      <a:avLst/>
+                    </a:prstGeom>
+                    <a:noFill/>
+                    <a:ln>
+                      <a:noFill/>
+                    </a:ln>
+                  </pic:spPr>
+                </pic:pic>
+              </a:graphicData>
+            </a:graphic>
+          </wp:inline>
+        </w:drawing>
+      </w:r>
+    </w:p>
+    <w:p>
+      <w:pPr>
+        <w:pStyle w:val="Caption"/>
+        <w:jc w:val="center"/>
+      </w:pPr>
+      <w:r>
+        <w:t xml:space="preserve">Figure </w:t>
+      </w:r>
+      <w:r>
+        <w:fldChar w:fldCharType="begin"/>
+      </w:r>
+      <w:r>
+        <w:instrText xml:space="preserve"> SEQ Figure \* ARABIC </w:instrText>
+      </w:r>
+      <w:r>
+        <w:fldChar w:fldCharType="separate"/>
+      </w:r>
+      <w:r>
+        <w:rPr>
+          <w:noProof/>
+        </w:rPr>
+        <w:t>7</w:t>
+      </w:r>
+      <w:r>
+        <w:fldChar w:fldCharType="end"/>
+      </w:r>
+      <w:r>
+        <w:t>: meme that could be created by a human AFTER living a specific situation</w:t>
+      </w:r>
+    </w:p>
+    <w:p>
+      <w:pPr>
+        <w:pStyle w:val="Style1"/>
+      </w:pPr>
+      <w:r>
+        <w:t>This thought process ensures that the creation will be relevant since it is the situation that calls for the meme.</w:t>
+      </w:r>
+    </w:p>
+    <w:p>
+      <w:pPr>
+        <w:pStyle w:val="Style1"/>
+      </w:pPr>
+      <w:r>
+        <w:t>However, in this project, the temporality is the opposite: the program first chooses an image and THEN determines the way it will be captioned.</w:t>
+      </w:r>
+    </w:p>
+    <w:p>
+      <w:pPr>
+        <w:pStyle w:val="Style1"/>
+      </w:pPr>
+      <w:r>
+        <w:t>This temporality is the main difference between a human being and my system when it comes to creating a meme.</w:t>
+      </w:r>
+      <w:r>
+        <w:t xml:space="preserve"> </w:t>
+      </w:r>
+      <w:r>
+        <w:t xml:space="preserve">However, the system has a similar way of doing things to a human being who is given an image to illustrate. A human would </w:t>
+      </w:r>
+      <w:proofErr w:type="spellStart"/>
+      <w:r>
+        <w:t>analyse</w:t>
+      </w:r>
+      <w:proofErr w:type="spellEnd"/>
+      <w:r>
+        <w:t xml:space="preserve"> the image, understand</w:t>
+      </w:r>
+      <w:r>
+        <w:t>s</w:t>
+      </w:r>
+      <w:r>
+        <w:t xml:space="preserve"> the areas to be captioned and try to find things he knows about the different elements of the image to illustrate.</w:t>
+      </w:r>
+    </w:p>
+    <w:p>
+      <w:pPr>
+        <w:pStyle w:val="Style1"/>
+        <w:keepNext/>
+        <w:jc w:val="center"/>
+      </w:pPr>
+      <w:r>
+        <w:rPr>
+          <w:noProof/>
+        </w:rPr>
+        <w:lastRenderedPageBreak/>
+        <w:drawing>
+          <wp:inline distT="0" distB="0" distL="0" distR="0" wp14:anchorId="210AF65C" wp14:editId="06987E1F">
+            <wp:extent cx="2622550" cy="2622550"/>
+            <wp:effectExtent l="0" t="0" r="6350" b="6350"/>
+            <wp:docPr id="9" name="Picture 9" descr="Graphical user interface&#10;&#10;Description automatically generated with low confidence"/>
+            <wp:cNvGraphicFramePr>
+              <a:graphicFrameLocks xmlns:a="http://schemas.openxmlformats.org/drawingml/2006/main" noChangeAspect="1"/>
+            </wp:cNvGraphicFramePr>
+            <a:graphic xmlns:a="http://schemas.openxmlformats.org/drawingml/2006/main">
+              <a:graphicData uri="http://schemas.openxmlformats.org/drawingml/2006/picture">
+                <pic:pic xmlns:pic="http://schemas.openxmlformats.org/drawingml/2006/picture">
+                  <pic:nvPicPr>
+                    <pic:cNvPr id="9" name="Picture 9" descr="Graphical user interface&#10;&#10;Description automatically generated with low confidence"/>
+                    <pic:cNvPicPr>
+                      <a:picLocks noChangeAspect="1" noChangeArrowheads="1"/>
+                    </pic:cNvPicPr>
+                  </pic:nvPicPr>
+                  <pic:blipFill>
+                    <a:blip r:embed="rId24">
+                      <a:extLst>
+                        <a:ext uri="{28A0092B-C50C-407E-A947-70E740481C1C}">
+                          <a14:useLocalDpi xmlns:a14="http://schemas.microsoft.com/office/drawing/2010/main" val="0"/>
+                        </a:ext>
+                      </a:extLst>
+                    </a:blip>
+                    <a:srcRect/>
+                    <a:stretch>
+                      <a:fillRect/>
+                    </a:stretch>
+                  </pic:blipFill>
+                  <pic:spPr bwMode="auto">
+                    <a:xfrm>
+                      <a:off x="0" y="0"/>
+                      <a:ext cx="2622550" cy="2622550"/>
+                    </a:xfrm>
+                    <a:prstGeom prst="rect">
+                      <a:avLst/>
+                    </a:prstGeom>
+                    <a:noFill/>
+                    <a:ln>
+                      <a:noFill/>
+                    </a:ln>
+                  </pic:spPr>
+                </pic:pic>
+              </a:graphicData>
+            </a:graphic>
+          </wp:inline>
+        </w:drawing>
+      </w:r>
+    </w:p>
+    <w:p>
+      <w:pPr>
+        <w:pStyle w:val="Caption"/>
+        <w:jc w:val="center"/>
+      </w:pPr>
+      <w:r>
+        <w:t xml:space="preserve">Figure </w:t>
+      </w:r>
+      <w:r>
+        <w:fldChar w:fldCharType="begin"/>
+      </w:r>
+      <w:r>
+        <w:instrText xml:space="preserve"> SEQ Figure \* ARABIC </w:instrText>
+      </w:r>
+      <w:r>
+        <w:fldChar w:fldCharType="separate"/>
+      </w:r>
+      <w:r>
+        <w:rPr>
+          <w:noProof/>
+        </w:rPr>
+        <w:t>8</w:t>
+      </w:r>
+      <w:r>
+        <w:fldChar w:fldCharType="end"/>
+      </w:r>
+      <w:r>
+        <w:t>: meme created by a human following a given template</w:t>
+      </w:r>
+    </w:p>
+    <w:p>
+      <w:pPr>
+        <w:pStyle w:val="Style1"/>
+      </w:pPr>
+    </w:p>
+    <w:p>
+      <w:pPr>
+        <w:pStyle w:val="Style1"/>
+      </w:pPr>
+      <w:r>
+        <w:t>W</w:t>
+      </w:r>
+      <w:r>
+        <w:t xml:space="preserve">e can see that this meme, whose template has been imposed, has a much more universal and relatable theme than the one shown above. This shows that as the </w:t>
+      </w:r>
+      <w:r>
+        <w:t>creative system</w:t>
+      </w:r>
+      <w:r>
+        <w:t xml:space="preserve">, when an image is imposed </w:t>
+      </w:r>
+      <w:r>
+        <w:t>to someone</w:t>
+      </w:r>
+      <w:r>
+        <w:t>, a human being will spontaneously go towards common and unoriginal situations.</w:t>
+      </w:r>
+    </w:p>
+    <w:p>
+      <w:pPr>
+        <w:pStyle w:val="Style1"/>
+      </w:pPr>
+      <w:r>
+        <w:t xml:space="preserve">This is what </w:t>
+      </w:r>
+      <w:r>
+        <w:rPr>
+          <w:i/>
+          <w:iCs/>
+        </w:rPr>
+        <w:t>Merme Generator 3000</w:t>
+      </w:r>
+      <w:r>
+        <w:t xml:space="preserve"> does, even if the field of what it knows and can therefore associate with a meme is much more limited than a human who has decades of experience.</w:t>
+      </w:r>
+    </w:p>
+    <w:p>
+      <w:pPr>
+        <w:pStyle w:val="Style1"/>
+      </w:pPr>
+      <w:r>
+        <w:t>The originality and novelty in memes often come from the experience of the creative subject</w:t>
+      </w:r>
+      <w:r>
+        <w:t>. Obviously, it can not be simulated in such a project. I think that I would need to call for artificial intelligence technologies to be able to reproduce such a behavior.</w:t>
+      </w:r>
+    </w:p>
+    <w:p/>
+    <w:p/>
     <w:p>
       <w:pPr>
         <w:pStyle w:val="Heading1"/>
@@ -3191,7 +4229,7 @@
           <w:rFonts w:asciiTheme="minorHAnsi" w:hAnsiTheme="minorHAnsi"/>
         </w:rPr>
       </w:pPr>
-      <w:bookmarkStart w:id="16" w:name="_Toc99755756"/>
+      <w:bookmarkStart w:id="16" w:name="_Toc101981011"/>
       <w:commentRangeStart w:id="17"/>
       <w:r>
         <w:rPr>
@@ -3207,6 +4245,324 @@
         <w:commentReference w:id="17"/>
       </w:r>
       <w:bookmarkEnd w:id="16"/>
+    </w:p>
+    <w:p>
+      <w:pPr>
+        <w:tabs>
+          <w:tab w:val="left" w:pos="910"/>
+        </w:tabs>
+      </w:pPr>
+      <w:r>
+        <w:tab/>
+      </w:r>
+    </w:p>
+    <w:p>
+      <w:pPr>
+        <w:tabs>
+          <w:tab w:val="left" w:pos="910"/>
+        </w:tabs>
+      </w:pPr>
+    </w:p>
+    <w:p>
+      <w:pPr>
+        <w:tabs>
+          <w:tab w:val="left" w:pos="910"/>
+        </w:tabs>
+      </w:pPr>
+    </w:p>
+    <w:p>
+      <w:pPr>
+        <w:tabs>
+          <w:tab w:val="left" w:pos="910"/>
+        </w:tabs>
+      </w:pPr>
+    </w:p>
+    <w:p>
+      <w:pPr>
+        <w:tabs>
+          <w:tab w:val="left" w:pos="910"/>
+        </w:tabs>
+      </w:pPr>
+    </w:p>
+    <w:p>
+      <w:pPr>
+        <w:tabs>
+          <w:tab w:val="left" w:pos="910"/>
+        </w:tabs>
+      </w:pPr>
+    </w:p>
+    <w:p>
+      <w:pPr>
+        <w:tabs>
+          <w:tab w:val="left" w:pos="910"/>
+        </w:tabs>
+      </w:pPr>
+    </w:p>
+    <w:p>
+      <w:pPr>
+        <w:tabs>
+          <w:tab w:val="left" w:pos="910"/>
+        </w:tabs>
+      </w:pPr>
+    </w:p>
+    <w:p>
+      <w:pPr>
+        <w:tabs>
+          <w:tab w:val="left" w:pos="910"/>
+        </w:tabs>
+      </w:pPr>
+    </w:p>
+    <w:p>
+      <w:pPr>
+        <w:tabs>
+          <w:tab w:val="left" w:pos="910"/>
+        </w:tabs>
+      </w:pPr>
+    </w:p>
+    <w:p>
+      <w:pPr>
+        <w:tabs>
+          <w:tab w:val="left" w:pos="910"/>
+        </w:tabs>
+      </w:pPr>
+    </w:p>
+    <w:p>
+      <w:pPr>
+        <w:tabs>
+          <w:tab w:val="left" w:pos="910"/>
+        </w:tabs>
+      </w:pPr>
+    </w:p>
+    <w:p>
+      <w:pPr>
+        <w:tabs>
+          <w:tab w:val="left" w:pos="910"/>
+        </w:tabs>
+      </w:pPr>
+    </w:p>
+    <w:p>
+      <w:pPr>
+        <w:tabs>
+          <w:tab w:val="left" w:pos="910"/>
+        </w:tabs>
+      </w:pPr>
+    </w:p>
+    <w:p>
+      <w:pPr>
+        <w:tabs>
+          <w:tab w:val="left" w:pos="910"/>
+        </w:tabs>
+      </w:pPr>
+    </w:p>
+    <w:p>
+      <w:pPr>
+        <w:tabs>
+          <w:tab w:val="left" w:pos="910"/>
+        </w:tabs>
+      </w:pPr>
+    </w:p>
+    <w:p>
+      <w:pPr>
+        <w:tabs>
+          <w:tab w:val="left" w:pos="910"/>
+        </w:tabs>
+      </w:pPr>
+    </w:p>
+    <w:p>
+      <w:pPr>
+        <w:tabs>
+          <w:tab w:val="left" w:pos="910"/>
+        </w:tabs>
+      </w:pPr>
+    </w:p>
+    <w:p>
+      <w:pPr>
+        <w:tabs>
+          <w:tab w:val="left" w:pos="910"/>
+        </w:tabs>
+      </w:pPr>
+    </w:p>
+    <w:p>
+      <w:pPr>
+        <w:tabs>
+          <w:tab w:val="left" w:pos="910"/>
+        </w:tabs>
+      </w:pPr>
+    </w:p>
+    <w:p>
+      <w:pPr>
+        <w:tabs>
+          <w:tab w:val="left" w:pos="910"/>
+        </w:tabs>
+      </w:pPr>
+    </w:p>
+    <w:p>
+      <w:pPr>
+        <w:tabs>
+          <w:tab w:val="left" w:pos="910"/>
+        </w:tabs>
+      </w:pPr>
+    </w:p>
+    <w:p>
+      <w:pPr>
+        <w:tabs>
+          <w:tab w:val="left" w:pos="910"/>
+        </w:tabs>
+      </w:pPr>
+    </w:p>
+    <w:p>
+      <w:pPr>
+        <w:tabs>
+          <w:tab w:val="left" w:pos="910"/>
+        </w:tabs>
+      </w:pPr>
+    </w:p>
+    <w:p>
+      <w:pPr>
+        <w:tabs>
+          <w:tab w:val="left" w:pos="910"/>
+        </w:tabs>
+      </w:pPr>
+    </w:p>
+    <w:p>
+      <w:pPr>
+        <w:tabs>
+          <w:tab w:val="left" w:pos="910"/>
+        </w:tabs>
+      </w:pPr>
+    </w:p>
+    <w:p>
+      <w:pPr>
+        <w:tabs>
+          <w:tab w:val="left" w:pos="910"/>
+        </w:tabs>
+      </w:pPr>
+    </w:p>
+    <w:p>
+      <w:pPr>
+        <w:tabs>
+          <w:tab w:val="left" w:pos="910"/>
+        </w:tabs>
+      </w:pPr>
+    </w:p>
+    <w:p>
+      <w:pPr>
+        <w:tabs>
+          <w:tab w:val="left" w:pos="910"/>
+        </w:tabs>
+      </w:pPr>
+    </w:p>
+    <w:p>
+      <w:pPr>
+        <w:tabs>
+          <w:tab w:val="left" w:pos="910"/>
+        </w:tabs>
+      </w:pPr>
+    </w:p>
+    <w:p>
+      <w:pPr>
+        <w:tabs>
+          <w:tab w:val="left" w:pos="910"/>
+        </w:tabs>
+      </w:pPr>
+    </w:p>
+    <w:p>
+      <w:pPr>
+        <w:tabs>
+          <w:tab w:val="left" w:pos="910"/>
+        </w:tabs>
+      </w:pPr>
+    </w:p>
+    <w:p>
+      <w:pPr>
+        <w:tabs>
+          <w:tab w:val="left" w:pos="910"/>
+        </w:tabs>
+      </w:pPr>
+    </w:p>
+    <w:p>
+      <w:pPr>
+        <w:tabs>
+          <w:tab w:val="left" w:pos="910"/>
+        </w:tabs>
+      </w:pPr>
+    </w:p>
+    <w:p>
+      <w:pPr>
+        <w:tabs>
+          <w:tab w:val="left" w:pos="910"/>
+        </w:tabs>
+      </w:pPr>
+    </w:p>
+    <w:p>
+      <w:pPr>
+        <w:tabs>
+          <w:tab w:val="left" w:pos="910"/>
+        </w:tabs>
+      </w:pPr>
+    </w:p>
+    <w:p>
+      <w:pPr>
+        <w:tabs>
+          <w:tab w:val="left" w:pos="910"/>
+        </w:tabs>
+      </w:pPr>
+    </w:p>
+    <w:p>
+      <w:pPr>
+        <w:tabs>
+          <w:tab w:val="left" w:pos="910"/>
+        </w:tabs>
+      </w:pPr>
+    </w:p>
+    <w:p>
+      <w:pPr>
+        <w:tabs>
+          <w:tab w:val="left" w:pos="910"/>
+        </w:tabs>
+      </w:pPr>
+    </w:p>
+    <w:p>
+      <w:pPr>
+        <w:tabs>
+          <w:tab w:val="left" w:pos="910"/>
+        </w:tabs>
+      </w:pPr>
+    </w:p>
+    <w:p>
+      <w:pPr>
+        <w:tabs>
+          <w:tab w:val="left" w:pos="910"/>
+        </w:tabs>
+      </w:pPr>
+    </w:p>
+    <w:p>
+      <w:pPr>
+        <w:tabs>
+          <w:tab w:val="left" w:pos="910"/>
+        </w:tabs>
+      </w:pPr>
+    </w:p>
+    <w:p>
+      <w:pPr>
+        <w:tabs>
+          <w:tab w:val="left" w:pos="910"/>
+        </w:tabs>
+      </w:pPr>
+    </w:p>
+    <w:p>
+      <w:pPr>
+        <w:tabs>
+          <w:tab w:val="left" w:pos="910"/>
+        </w:tabs>
+      </w:pPr>
+    </w:p>
+    <w:p>
+      <w:pPr>
+        <w:tabs>
+          <w:tab w:val="left" w:pos="910"/>
+        </w:tabs>
+      </w:pPr>
     </w:p>
     <w:p>
       <w:pPr>
@@ -3216,7 +4572,7 @@
           <w:rFonts w:asciiTheme="minorHAnsi" w:hAnsiTheme="minorHAnsi"/>
         </w:rPr>
       </w:pPr>
-      <w:bookmarkStart w:id="18" w:name="_Toc99755757"/>
+      <w:bookmarkStart w:id="18" w:name="_Toc101981012"/>
       <w:commentRangeStart w:id="19"/>
       <w:r>
         <w:rPr>
@@ -3238,6 +4594,151 @@
         <w:commentReference w:id="19"/>
       </w:r>
       <w:bookmarkEnd w:id="18"/>
+    </w:p>
+    <w:p>
+      <w:pPr>
+        <w:pStyle w:val="Style1"/>
+      </w:pPr>
+    </w:p>
+    <w:p>
+      <w:pPr>
+        <w:pStyle w:val="Style1"/>
+      </w:pPr>
+    </w:p>
+    <w:p>
+      <w:pPr>
+        <w:pStyle w:val="Style1"/>
+      </w:pPr>
+    </w:p>
+    <w:p>
+      <w:pPr>
+        <w:pStyle w:val="Style1"/>
+      </w:pPr>
+    </w:p>
+    <w:p>
+      <w:pPr>
+        <w:pStyle w:val="Style1"/>
+      </w:pPr>
+    </w:p>
+    <w:p>
+      <w:pPr>
+        <w:pStyle w:val="Style1"/>
+      </w:pPr>
+    </w:p>
+    <w:p>
+      <w:pPr>
+        <w:pStyle w:val="Style1"/>
+      </w:pPr>
+    </w:p>
+    <w:p>
+      <w:pPr>
+        <w:pStyle w:val="Style1"/>
+      </w:pPr>
+    </w:p>
+    <w:p>
+      <w:pPr>
+        <w:pStyle w:val="Style1"/>
+      </w:pPr>
+    </w:p>
+    <w:p>
+      <w:pPr>
+        <w:pStyle w:val="Style1"/>
+      </w:pPr>
+    </w:p>
+    <w:p>
+      <w:pPr>
+        <w:pStyle w:val="Style1"/>
+      </w:pPr>
+    </w:p>
+    <w:p>
+      <w:pPr>
+        <w:pStyle w:val="Style1"/>
+      </w:pPr>
+    </w:p>
+    <w:p>
+      <w:pPr>
+        <w:pStyle w:val="Style1"/>
+      </w:pPr>
+    </w:p>
+    <w:p>
+      <w:pPr>
+        <w:pStyle w:val="Style1"/>
+      </w:pPr>
+    </w:p>
+    <w:p>
+      <w:pPr>
+        <w:pStyle w:val="Style1"/>
+      </w:pPr>
+    </w:p>
+    <w:p>
+      <w:pPr>
+        <w:pStyle w:val="Style1"/>
+      </w:pPr>
+    </w:p>
+    <w:p>
+      <w:pPr>
+        <w:pStyle w:val="Style1"/>
+      </w:pPr>
+    </w:p>
+    <w:p>
+      <w:pPr>
+        <w:pStyle w:val="Style1"/>
+      </w:pPr>
+    </w:p>
+    <w:p>
+      <w:pPr>
+        <w:pStyle w:val="Style1"/>
+      </w:pPr>
+    </w:p>
+    <w:p>
+      <w:pPr>
+        <w:pStyle w:val="Style1"/>
+      </w:pPr>
+    </w:p>
+    <w:p>
+      <w:pPr>
+        <w:pStyle w:val="Style1"/>
+      </w:pPr>
+    </w:p>
+    <w:p>
+      <w:pPr>
+        <w:pStyle w:val="Style1"/>
+      </w:pPr>
+    </w:p>
+    <w:p>
+      <w:pPr>
+        <w:pStyle w:val="Style1"/>
+      </w:pPr>
+    </w:p>
+    <w:p>
+      <w:pPr>
+        <w:pStyle w:val="Style1"/>
+      </w:pPr>
+    </w:p>
+    <w:p>
+      <w:pPr>
+        <w:pStyle w:val="Style1"/>
+      </w:pPr>
+    </w:p>
+    <w:p>
+      <w:pPr>
+        <w:pStyle w:val="Style1"/>
+      </w:pPr>
+    </w:p>
+    <w:p>
+      <w:pPr>
+        <w:pStyle w:val="Style1"/>
+      </w:pPr>
+    </w:p>
+    <w:p>
+      <w:pPr>
+        <w:pStyle w:val="Style1"/>
+      </w:pPr>
+    </w:p>
+    <w:p>
+      <w:pPr>
+        <w:pStyle w:val="Style1"/>
+      </w:pPr>
     </w:p>
     <w:p>
       <w:pPr>
@@ -3247,7 +4748,7 @@
           <w:rFonts w:asciiTheme="minorHAnsi" w:hAnsiTheme="minorHAnsi"/>
         </w:rPr>
       </w:pPr>
-      <w:bookmarkStart w:id="20" w:name="_Toc99755758"/>
+      <w:bookmarkStart w:id="20" w:name="_Toc101981013"/>
       <w:commentRangeStart w:id="21"/>
       <w:r>
         <w:rPr>
@@ -3287,23 +4788,23 @@
         <w:t>Therefore</w:t>
       </w:r>
       <w:r>
-        <w:t xml:space="preserve">, for example we are so good at spotting face shapes in nature. And that is also why this project works well: even though there is no intention from the machine to do something </w:t>
+        <w:t xml:space="preserve">, for example we are so good at spotting face shapes in nature. And that is also why this project works well: even though there is no intention from the machine to do something funny or even meaningful, when a new output is </w:t>
+      </w:r>
+      <w:r>
+        <w:t>generated,</w:t>
+      </w:r>
+      <w:r>
+        <w:t xml:space="preserve"> we try to find a meaning to it. Of course, it is not always obvious nor possible, but what I have personally experienced is that it is often the case. I think that this project, or at least this idea </w:t>
+      </w:r>
+      <w:r>
+        <w:t>was worth</w:t>
+      </w:r>
+      <w:r>
+        <w:t xml:space="preserve"> to be worked on in a “mere generation” perspective in </w:t>
       </w:r>
       <w:r>
         <w:lastRenderedPageBreak/>
-        <w:t xml:space="preserve">funny or even meaningful, when a new output is </w:t>
-      </w:r>
-      <w:r>
-        <w:t>generated,</w:t>
-      </w:r>
-      <w:r>
-        <w:t xml:space="preserve"> we try to find a meaning to it. Of course, it is not always obvious nor possible, but what I have personally experienced is that it is often the case. I think that this project, or at least this idea </w:t>
-      </w:r>
-      <w:r>
-        <w:t>was worth</w:t>
-      </w:r>
-      <w:r>
-        <w:t xml:space="preserve"> to be worked on in a “mere generation” perspective in that sense. At least, this is what I have understood and retained from this module.</w:t>
+        <w:t>that sense. At least, this is what I have understood and retained from this module.</w:t>
       </w:r>
     </w:p>
     <w:p>
@@ -3357,16 +4858,209 @@
     </w:p>
     <w:p>
       <w:pPr>
+        <w:spacing w:line="360" w:lineRule="auto"/>
+      </w:pPr>
+    </w:p>
+    <w:p>
+      <w:pPr>
+        <w:spacing w:line="360" w:lineRule="auto"/>
+      </w:pPr>
+    </w:p>
+    <w:p>
+      <w:pPr>
+        <w:spacing w:line="360" w:lineRule="auto"/>
+      </w:pPr>
+    </w:p>
+    <w:p>
+      <w:pPr>
+        <w:spacing w:line="360" w:lineRule="auto"/>
+      </w:pPr>
+    </w:p>
+    <w:p>
+      <w:pPr>
+        <w:spacing w:line="360" w:lineRule="auto"/>
+      </w:pPr>
+    </w:p>
+    <w:p>
+      <w:pPr>
+        <w:spacing w:line="360" w:lineRule="auto"/>
+      </w:pPr>
+    </w:p>
+    <w:p>
+      <w:pPr>
+        <w:spacing w:line="360" w:lineRule="auto"/>
+      </w:pPr>
+    </w:p>
+    <w:p>
+      <w:pPr>
+        <w:spacing w:line="360" w:lineRule="auto"/>
+      </w:pPr>
+    </w:p>
+    <w:p>
+      <w:pPr>
         <w:pStyle w:val="Heading1"/>
       </w:pPr>
-      <w:commentRangeStart w:id="22"/>
+      <w:bookmarkStart w:id="22" w:name="_Toc101981014"/>
+      <w:commentRangeStart w:id="23"/>
       <w:r>
         <w:t>Acknowledgements</w:t>
       </w:r>
-      <w:commentRangeEnd w:id="22"/>
-      <w:r>
-        <w:commentReference w:id="22"/>
-      </w:r>
+      <w:commentRangeEnd w:id="23"/>
+      <w:r>
+        <w:commentReference w:id="23"/>
+      </w:r>
+      <w:bookmarkEnd w:id="22"/>
+    </w:p>
+    <w:p>
+      <w:pPr>
+        <w:spacing w:before="120" w:line="360" w:lineRule="auto"/>
+        <w:rPr>
+          <w:rFonts w:ascii="Cambria" w:hAnsi="Cambria"/>
+        </w:rPr>
+      </w:pPr>
+      <w:r>
+        <w:rPr>
+          <w:rFonts w:ascii="Cambria" w:hAnsi="Cambria"/>
+        </w:rPr>
+        <w:t xml:space="preserve">I acknowledge that the work is entirely my own and that every sentence in this report has been written by me and myself only, except </w:t>
+      </w:r>
+      <w:r>
+        <w:rPr>
+          <w:rFonts w:ascii="Cambria" w:hAnsi="Cambria"/>
+        </w:rPr>
+        <w:t>where explicitly stated</w:t>
+      </w:r>
+      <w:r>
+        <w:rPr>
+          <w:rFonts w:ascii="Cambria" w:hAnsi="Cambria"/>
+        </w:rPr>
+        <w:t>.</w:t>
+      </w:r>
+    </w:p>
+    <w:p>
+      <w:pPr>
+        <w:spacing w:line="360" w:lineRule="auto"/>
+      </w:pPr>
+    </w:p>
+    <w:p>
+      <w:pPr>
+        <w:spacing w:line="360" w:lineRule="auto"/>
+      </w:pPr>
+    </w:p>
+    <w:p>
+      <w:pPr>
+        <w:spacing w:line="360" w:lineRule="auto"/>
+      </w:pPr>
+    </w:p>
+    <w:p>
+      <w:pPr>
+        <w:spacing w:line="360" w:lineRule="auto"/>
+      </w:pPr>
+    </w:p>
+    <w:p>
+      <w:pPr>
+        <w:spacing w:line="360" w:lineRule="auto"/>
+      </w:pPr>
+    </w:p>
+    <w:p>
+      <w:pPr>
+        <w:spacing w:line="360" w:lineRule="auto"/>
+      </w:pPr>
+    </w:p>
+    <w:p>
+      <w:pPr>
+        <w:spacing w:line="360" w:lineRule="auto"/>
+      </w:pPr>
+    </w:p>
+    <w:p>
+      <w:pPr>
+        <w:spacing w:line="360" w:lineRule="auto"/>
+      </w:pPr>
+    </w:p>
+    <w:p>
+      <w:pPr>
+        <w:spacing w:line="360" w:lineRule="auto"/>
+      </w:pPr>
+    </w:p>
+    <w:p>
+      <w:pPr>
+        <w:spacing w:line="360" w:lineRule="auto"/>
+      </w:pPr>
+    </w:p>
+    <w:p>
+      <w:pPr>
+        <w:spacing w:line="360" w:lineRule="auto"/>
+      </w:pPr>
+    </w:p>
+    <w:p>
+      <w:pPr>
+        <w:spacing w:line="360" w:lineRule="auto"/>
+      </w:pPr>
+    </w:p>
+    <w:p>
+      <w:pPr>
+        <w:spacing w:line="360" w:lineRule="auto"/>
+      </w:pPr>
+    </w:p>
+    <w:p>
+      <w:pPr>
+        <w:spacing w:line="360" w:lineRule="auto"/>
+      </w:pPr>
+    </w:p>
+    <w:p>
+      <w:pPr>
+        <w:spacing w:line="360" w:lineRule="auto"/>
+      </w:pPr>
+    </w:p>
+    <w:p>
+      <w:pPr>
+        <w:spacing w:line="360" w:lineRule="auto"/>
+      </w:pPr>
+    </w:p>
+    <w:p>
+      <w:pPr>
+        <w:spacing w:line="360" w:lineRule="auto"/>
+      </w:pPr>
+    </w:p>
+    <w:p>
+      <w:pPr>
+        <w:spacing w:line="360" w:lineRule="auto"/>
+      </w:pPr>
+    </w:p>
+    <w:p>
+      <w:pPr>
+        <w:spacing w:line="360" w:lineRule="auto"/>
+      </w:pPr>
+    </w:p>
+    <w:p>
+      <w:pPr>
+        <w:spacing w:line="360" w:lineRule="auto"/>
+      </w:pPr>
+    </w:p>
+    <w:p>
+      <w:pPr>
+        <w:spacing w:line="360" w:lineRule="auto"/>
+      </w:pPr>
+    </w:p>
+    <w:p>
+      <w:pPr>
+        <w:spacing w:line="360" w:lineRule="auto"/>
+      </w:pPr>
+    </w:p>
+    <w:p>
+      <w:pPr>
+        <w:spacing w:line="360" w:lineRule="auto"/>
+      </w:pPr>
+    </w:p>
+    <w:p>
+      <w:pPr>
+        <w:spacing w:line="360" w:lineRule="auto"/>
+      </w:pPr>
+    </w:p>
+    <w:p>
+      <w:pPr>
+        <w:spacing w:line="360" w:lineRule="auto"/>
+      </w:pPr>
     </w:p>
     <w:p>
       <w:pPr>
@@ -3391,104 +5085,94 @@
           <w:rFonts w:asciiTheme="minorHAnsi" w:hAnsiTheme="minorHAnsi"/>
         </w:rPr>
       </w:pPr>
-      <w:bookmarkStart w:id="23" w:name="_Toc99755759"/>
-      <w:commentRangeStart w:id="24"/>
+      <w:bookmarkStart w:id="24" w:name="_Toc101981015"/>
+      <w:commentRangeStart w:id="25"/>
       <w:r>
         <w:rPr>
           <w:rFonts w:asciiTheme="minorHAnsi" w:hAnsiTheme="minorHAnsi"/>
         </w:rPr>
         <w:t>References</w:t>
       </w:r>
-      <w:commentRangeEnd w:id="24"/>
+      <w:commentRangeEnd w:id="25"/>
       <w:r>
         <w:rPr>
           <w:rFonts w:asciiTheme="minorHAnsi" w:hAnsiTheme="minorHAnsi"/>
         </w:rPr>
-        <w:commentReference w:id="24"/>
-      </w:r>
-      <w:bookmarkEnd w:id="23"/>
-    </w:p>
-    <w:p>
-      <w:pPr>
-        <w:spacing w:line="360" w:lineRule="auto"/>
-      </w:pPr>
-      <w:proofErr w:type="spellStart"/>
-      <w:r>
-        <w:t>Dantes</w:t>
-      </w:r>
-      <w:proofErr w:type="spellEnd"/>
-      <w:r>
-        <w:t xml:space="preserve">, E. (1762). Escaping from tight corners. Monte Cristo press, </w:t>
-      </w:r>
-      <w:r>
-        <w:t xml:space="preserve">Paris, </w:t>
-      </w:r>
-      <w:r>
-        <w:t>France.</w:t>
-      </w:r>
-    </w:p>
-    <w:p>
-      <w:pPr>
-        <w:spacing w:line="360" w:lineRule="auto"/>
-      </w:pPr>
-      <w:proofErr w:type="spellStart"/>
-      <w:r>
-        <w:t>Squarepants</w:t>
-      </w:r>
-      <w:proofErr w:type="spellEnd"/>
-      <w:r>
-        <w:t>, S.B. and Tentacles</w:t>
-      </w:r>
-      <w:r>
-        <w:t>, S</w:t>
-      </w:r>
-      <w:r>
-        <w:t>.</w:t>
-      </w:r>
-      <w:r>
-        <w:t xml:space="preserve"> (2003). </w:t>
-      </w:r>
-      <w:r>
-        <w:t xml:space="preserve">Hygiene Issues </w:t>
-      </w:r>
-      <w:r>
-        <w:t>In</w:t>
-      </w:r>
-      <w:r>
-        <w:t xml:space="preserve"> The Crabby Patty. </w:t>
-      </w:r>
-      <w:r>
-        <w:t xml:space="preserve"> </w:t>
-      </w:r>
-      <w:r>
-        <w:t xml:space="preserve">Journal of Aquatic Foodstuffs, vol. 7, no. 6, pp 23-32. </w:t>
-      </w:r>
-    </w:p>
-    <w:p>
-      <w:pPr>
-        <w:spacing w:line="360" w:lineRule="auto"/>
-      </w:pPr>
-      <w:proofErr w:type="spellStart"/>
-      <w:r>
-        <w:t>Drumpf</w:t>
-      </w:r>
-      <w:proofErr w:type="spellEnd"/>
-      <w:r>
-        <w:t>, D.</w:t>
-      </w:r>
-      <w:r>
-        <w:t xml:space="preserve"> </w:t>
-      </w:r>
-      <w:r>
-        <w:t xml:space="preserve">J. (2016). The Effects of Magnetism on Cats. Phys. Rev. Letters D., vol. 203, no. 8, pp 56-59. </w:t>
-      </w:r>
-    </w:p>
-    <w:p>
-      <w:pPr>
-        <w:spacing w:line="360" w:lineRule="auto"/>
-      </w:pPr>
-      <w:r>
-        <w:t xml:space="preserve">Turing, A. M. (2019). The Turing Test: A History of a Misunderstood Idea. Journal of Paranormal Communications., vol. 17, no. 18, pp 13-29. </w:t>
+        <w:commentReference w:id="25"/>
+      </w:r>
+      <w:bookmarkEnd w:id="24"/>
+    </w:p>
+    <w:p>
+      <w:r>
+        <w:t xml:space="preserve">New World Encyclopedia (2019) J.P Guilford, Available at: </w:t>
+      </w:r>
+      <w:hyperlink r:id="rId25" w:history="1">
+        <w:r>
+          <w:rPr>
+            <w:rStyle w:val="Hyperlink"/>
+          </w:rPr>
+          <w:t>https://www.newworldencyclopedia.org/entry/J._P._Guilford</w:t>
+        </w:r>
+      </w:hyperlink>
+    </w:p>
+    <w:p>
+      <w:pPr>
+        <w:ind w:left="720" w:hanging="720"/>
+        <w:rPr>
+          <w:rFonts w:ascii="Cambria" w:hAnsi="Cambria"/>
+          <w:lang w:val="en-GB"/>
+        </w:rPr>
+      </w:pPr>
+      <w:r>
+        <w:rPr>
+          <w:rFonts w:ascii="Cambria" w:hAnsi="Cambria"/>
+          <w:lang w:val="en-GB"/>
+        </w:rPr>
+        <w:t>[</w:t>
+      </w:r>
+      <w:r>
+        <w:rPr>
+          <w:rFonts w:ascii="Cambria" w:hAnsi="Cambria"/>
+          <w:lang w:val="en-GB"/>
+        </w:rPr>
+        <w:t>Accessed: 2</w:t>
+      </w:r>
+      <w:r>
+        <w:rPr>
+          <w:rFonts w:ascii="Cambria" w:hAnsi="Cambria"/>
+          <w:lang w:val="en-GB"/>
+        </w:rPr>
+        <w:t>7</w:t>
+      </w:r>
+      <w:r>
+        <w:rPr>
+          <w:rFonts w:ascii="Cambria" w:hAnsi="Cambria"/>
+          <w:lang w:val="en-GB"/>
+        </w:rPr>
+        <w:t>/04/2022</w:t>
+      </w:r>
+      <w:r>
+        <w:rPr>
+          <w:rFonts w:ascii="Cambria" w:hAnsi="Cambria"/>
+          <w:lang w:val="en-GB"/>
+        </w:rPr>
+        <w:t>]</w:t>
+      </w:r>
+    </w:p>
+    <w:p>
+      <w:pPr>
+        <w:spacing w:line="360" w:lineRule="auto"/>
+      </w:pPr>
+    </w:p>
+    <w:p>
+      <w:pPr>
+        <w:spacing w:line="360" w:lineRule="auto"/>
+      </w:pPr>
+      <w:r>
+        <w:t xml:space="preserve">Bergson, H., </w:t>
+      </w:r>
+      <w:r>
+        <w:t>Laughter: An Essay on the Meaning of the Comic</w:t>
       </w:r>
     </w:p>
     <w:sectPr>
@@ -3506,7 +5190,7 @@
 
 <file path=word/comments.xml><?xml version="1.0" encoding="utf-8"?>
 <w:comments xmlns:wpc="http://schemas.microsoft.com/office/word/2010/wordprocessingCanvas" xmlns:cx="http://schemas.microsoft.com/office/drawing/2014/chartex" xmlns:cx1="http://schemas.microsoft.com/office/drawing/2015/9/8/chartex" xmlns:cx2="http://schemas.microsoft.com/office/drawing/2015/10/21/chartex" xmlns:cx3="http://schemas.microsoft.com/office/drawing/2016/5/9/chartex" xmlns:cx4="http://schemas.microsoft.com/office/drawing/2016/5/10/chartex" xmlns:cx5="http://schemas.microsoft.com/office/drawing/2016/5/11/chartex" xmlns:cx6="http://schemas.microsoft.com/office/drawing/2016/5/12/chartex" xmlns:cx7="http://schemas.microsoft.com/office/drawing/2016/5/13/chartex" xmlns:cx8="http://schemas.microsoft.com/office/drawing/2016/5/14/chartex" xmlns:mc="http://schemas.openxmlformats.org/markup-compatibility/2006" xmlns:aink="http://schemas.microsoft.com/office/drawing/2016/ink" xmlns:am3d="http://schemas.microsoft.com/office/drawing/2017/model3d" xmlns:o="urn:schemas-microsoft-com:office:office" xmlns:r="http://schemas.openxmlformats.org/officeDocument/2006/relationships" xmlns:m="http://schemas.openxmlformats.org/officeDocument/2006/math" xmlns:v="urn:schemas-microsoft-com:vml" xmlns:wp14="http://schemas.microsoft.com/office/word/2010/wordprocessingDrawing" xmlns:wp="http://schemas.openxmlformats.org/drawingml/2006/wordprocessingDrawing" xmlns:w10="urn:schemas-microsoft-com:office:word" xmlns:w="http://schemas.openxmlformats.org/wordprocessingml/2006/main" xmlns:w14="http://schemas.microsoft.com/office/word/2010/wordml" xmlns:w15="http://schemas.microsoft.com/office/word/2012/wordml" xmlns:w16cex="http://schemas.microsoft.com/office/word/2018/wordml/cex" xmlns:w16cid="http://schemas.microsoft.com/office/word/2016/wordml/cid" xmlns:w16="http://schemas.microsoft.com/office/word/2018/wordml" xmlns:w16sdtdh="http://schemas.microsoft.com/office/word/2020/wordml/sdtdatahash" xmlns:w16se="http://schemas.microsoft.com/office/word/2015/wordml/symex" xmlns:wpg="http://schemas.microsoft.com/office/word/2010/wordprocessingGroup" xmlns:wpi="http://schemas.microsoft.com/office/word/2010/wordprocessingInk" xmlns:wne="http://schemas.microsoft.com/office/word/2006/wordml" xmlns:wps="http://schemas.microsoft.com/office/word/2010/wordprocessingShape" mc:Ignorable="w14 w15 w16se w16cid w16 w16cex w16sdtdh wp14">
-  <w:comment w:id="1" w:author="Nicolas Di Costanzo" w:date="2022-03-30T08:57:00Z" w:initials="NDC">
+  <w:comment w:id="1" w:author="Nicolas Di Costanzo" w:date="2022-03-30T09:57:00Z" w:initials="NDC">
     <w:p>
       <w:pPr>
         <w:pStyle w:val="CommentText"/>
@@ -3522,7 +5206,7 @@
       </w:r>
     </w:p>
   </w:comment>
-  <w:comment w:id="3" w:author="Nicolas Di Costanzo" w:date="2022-03-30T08:56:00Z" w:initials="NDC">
+  <w:comment w:id="3" w:author="Nicolas Di Costanzo" w:date="2022-03-30T09:56:00Z" w:initials="NDC">
     <w:p>
       <w:pPr>
         <w:pStyle w:val="CommentText"/>
@@ -3548,7 +5232,7 @@
       </w:r>
     </w:p>
   </w:comment>
-  <w:comment w:id="5" w:author="Nicolas Di Costanzo" w:date="2022-03-30T08:56:00Z" w:initials="NDC">
+  <w:comment w:id="5" w:author="Nicolas Di Costanzo" w:date="2022-03-30T09:56:00Z" w:initials="NDC">
     <w:p>
       <w:pPr>
         <w:pStyle w:val="CommentText"/>
@@ -3581,7 +5265,7 @@
       </w:r>
     </w:p>
   </w:comment>
-  <w:comment w:id="7" w:author="Nicolas Di Costanzo" w:date="2022-03-30T08:57:00Z" w:initials="NDC">
+  <w:comment w:id="7" w:author="Nicolas Di Costanzo" w:date="2022-03-30T09:57:00Z" w:initials="NDC">
     <w:p>
       <w:pPr>
         <w:pStyle w:val="CommentText"/>
@@ -3613,7 +5297,7 @@
       </w:r>
     </w:p>
   </w:comment>
-  <w:comment w:id="9" w:author="Nicolas Di Costanzo" w:date="2022-03-30T08:57:00Z" w:initials="NDC">
+  <w:comment w:id="9" w:author="Nicolas Di Costanzo" w:date="2022-03-30T09:57:00Z" w:initials="NDC">
     <w:p>
       <w:pPr>
         <w:pStyle w:val="CommentText"/>
@@ -3639,7 +5323,7 @@
       </w:r>
     </w:p>
   </w:comment>
-  <w:comment w:id="11" w:author="Nicolas Di Costanzo" w:date="2022-03-30T08:57:00Z" w:initials="NDC">
+  <w:comment w:id="11" w:author="Nicolas Di Costanzo" w:date="2022-03-30T09:57:00Z" w:initials="NDC">
     <w:p>
       <w:pPr>
         <w:pStyle w:val="CommentText"/>
@@ -3664,7 +5348,7 @@
       </w:r>
     </w:p>
   </w:comment>
-  <w:comment w:id="13" w:author="Nicolas Di Costanzo" w:date="2022-03-30T08:58:00Z" w:initials="NDC">
+  <w:comment w:id="13" w:author="Nicolas Di Costanzo" w:date="2022-03-30T09:58:00Z" w:initials="NDC">
     <w:p>
       <w:pPr>
         <w:pStyle w:val="CommentText"/>
@@ -3680,7 +5364,7 @@
       </w:r>
     </w:p>
   </w:comment>
-  <w:comment w:id="15" w:author="Nicolas Di Costanzo" w:date="2022-03-30T08:58:00Z" w:initials="NDC">
+  <w:comment w:id="15" w:author="Nicolas Di Costanzo" w:date="2022-03-30T09:58:00Z" w:initials="NDC">
     <w:p>
       <w:pPr>
         <w:pStyle w:val="CommentText"/>
@@ -3703,7 +5387,7 @@
       </w:r>
     </w:p>
   </w:comment>
-  <w:comment w:id="17" w:author="Nicolas Di Costanzo" w:date="2022-03-30T08:58:00Z" w:initials="NDC">
+  <w:comment w:id="17" w:author="Nicolas Di Costanzo" w:date="2022-03-30T09:58:00Z" w:initials="NDC">
     <w:p>
       <w:pPr>
         <w:pStyle w:val="CommentText"/>
@@ -3728,7 +5412,7 @@
       </w:r>
     </w:p>
   </w:comment>
-  <w:comment w:id="19" w:author="Nicolas Di Costanzo" w:date="2022-03-30T08:58:00Z" w:initials="NDC">
+  <w:comment w:id="19" w:author="Nicolas Di Costanzo" w:date="2022-03-30T09:58:00Z" w:initials="NDC">
     <w:p>
       <w:pPr>
         <w:pStyle w:val="CommentText"/>
@@ -3744,7 +5428,7 @@
       </w:r>
     </w:p>
   </w:comment>
-  <w:comment w:id="21" w:author="Nicolas Di Costanzo" w:date="2022-03-30T11:08:00Z" w:initials="NDC">
+  <w:comment w:id="21" w:author="Nicolas Di Costanzo" w:date="2022-03-30T12:08:00Z" w:initials="NDC">
     <w:p>
       <w:pPr>
         <w:pStyle w:val="CommentText"/>
@@ -3807,7 +5491,7 @@
       </w:r>
     </w:p>
   </w:comment>
-  <w:comment w:id="22" w:author="Nicolas Di Costanzo" w:date="2022-03-30T08:59:00Z" w:initials="NDC">
+  <w:comment w:id="23" w:author="Nicolas Di Costanzo" w:date="2022-03-30T09:59:00Z" w:initials="NDC">
     <w:p>
       <w:pPr>
         <w:pStyle w:val="CommentText"/>
@@ -3823,7 +5507,7 @@
       </w:r>
     </w:p>
   </w:comment>
-  <w:comment w:id="24" w:author="Nicolas Di Costanzo" w:date="2022-03-30T08:59:00Z" w:initials="NDC">
+  <w:comment w:id="25" w:author="Nicolas Di Costanzo" w:date="2022-03-30T09:59:00Z" w:initials="NDC">
     <w:p>
       <w:pPr>
         <w:pStyle w:val="CommentText"/>
@@ -4018,6 +5702,28 @@
     <w:p>
       <w:r>
         <w:continuationSeparator/>
+      </w:r>
+    </w:p>
+  </w:footnote>
+  <w:footnote w:id="1">
+    <w:p>
+      <w:pPr>
+        <w:pStyle w:val="FootnoteText"/>
+        <w:rPr>
+          <w:lang w:val="en-GB"/>
+        </w:rPr>
+      </w:pPr>
+      <w:r>
+        <w:rPr>
+          <w:rStyle w:val="FootnoteReference"/>
+        </w:rPr>
+        <w:footnoteRef/>
+      </w:r>
+      <w:r>
+        <w:t xml:space="preserve"> Bergson, H., </w:t>
+      </w:r>
+      <w:r>
+        <w:t>Laughter: An Essay on the Meaning of the Comic</w:t>
       </w:r>
     </w:p>
   </w:footnote>
@@ -4721,7 +6427,7 @@
   <w:style w:type="paragraph" w:default="1" w:styleId="Normal">
     <w:name w:val="Normal"/>
     <w:qFormat/>
-    <w:rsid w:val="000978CB"/>
+    <w:rsid w:val="009E2C55"/>
   </w:style>
   <w:style w:type="paragraph" w:styleId="Heading1">
     <w:name w:val="heading 1"/>
@@ -4742,6 +6448,28 @@
       <w:color w:val="365F91" w:themeColor="accent1" w:themeShade="BF"/>
       <w:sz w:val="32"/>
       <w:szCs w:val="32"/>
+    </w:rPr>
+  </w:style>
+  <w:style w:type="paragraph" w:styleId="Heading2">
+    <w:name w:val="heading 2"/>
+    <w:basedOn w:val="Normal"/>
+    <w:next w:val="Normal"/>
+    <w:link w:val="Heading2Char"/>
+    <w:uiPriority w:val="9"/>
+    <w:unhideWhenUsed/>
+    <w:qFormat/>
+    <w:rsid w:val="009C7A9B"/>
+    <w:pPr>
+      <w:keepNext/>
+      <w:keepLines/>
+      <w:spacing w:before="40"/>
+      <w:outlineLvl w:val="1"/>
+    </w:pPr>
+    <w:rPr>
+      <w:rFonts w:asciiTheme="majorHAnsi" w:eastAsiaTheme="majorEastAsia" w:hAnsiTheme="majorHAnsi" w:cstheme="majorBidi"/>
+      <w:color w:val="365F91" w:themeColor="accent1" w:themeShade="BF"/>
+      <w:sz w:val="26"/>
+      <w:szCs w:val="26"/>
     </w:rPr>
   </w:style>
   <w:style w:type="character" w:default="1" w:styleId="DefaultParagraphFont">
@@ -4990,6 +6718,76 @@
     <w:pPr>
       <w:spacing w:after="100"/>
     </w:pPr>
+  </w:style>
+  <w:style w:type="character" w:customStyle="1" w:styleId="Heading2Char">
+    <w:name w:val="Heading 2 Char"/>
+    <w:basedOn w:val="DefaultParagraphFont"/>
+    <w:link w:val="Heading2"/>
+    <w:uiPriority w:val="9"/>
+    <w:rsid w:val="009C7A9B"/>
+    <w:rPr>
+      <w:rFonts w:asciiTheme="majorHAnsi" w:eastAsiaTheme="majorEastAsia" w:hAnsiTheme="majorHAnsi" w:cstheme="majorBidi"/>
+      <w:color w:val="365F91" w:themeColor="accent1" w:themeShade="BF"/>
+      <w:sz w:val="26"/>
+      <w:szCs w:val="26"/>
+    </w:rPr>
+  </w:style>
+  <w:style w:type="character" w:customStyle="1" w:styleId="author">
+    <w:name w:val="author"/>
+    <w:basedOn w:val="DefaultParagraphFont"/>
+    <w:rsid w:val="009C7A9B"/>
+  </w:style>
+  <w:style w:type="paragraph" w:customStyle="1" w:styleId="Style1">
+    <w:name w:val="Style1"/>
+    <w:basedOn w:val="Normal"/>
+    <w:link w:val="Style1Char"/>
+    <w:qFormat/>
+    <w:rsid w:val="00667EAC"/>
+    <w:pPr>
+      <w:spacing w:line="360" w:lineRule="auto"/>
+    </w:pPr>
+  </w:style>
+  <w:style w:type="paragraph" w:styleId="FootnoteText">
+    <w:name w:val="footnote text"/>
+    <w:basedOn w:val="Normal"/>
+    <w:link w:val="FootnoteTextChar"/>
+    <w:uiPriority w:val="99"/>
+    <w:semiHidden/>
+    <w:unhideWhenUsed/>
+    <w:rsid w:val="00760AF3"/>
+    <w:rPr>
+      <w:sz w:val="20"/>
+      <w:szCs w:val="20"/>
+    </w:rPr>
+  </w:style>
+  <w:style w:type="character" w:customStyle="1" w:styleId="Style1Char">
+    <w:name w:val="Style1 Char"/>
+    <w:basedOn w:val="DefaultParagraphFont"/>
+    <w:link w:val="Style1"/>
+    <w:rsid w:val="00667EAC"/>
+  </w:style>
+  <w:style w:type="character" w:customStyle="1" w:styleId="FootnoteTextChar">
+    <w:name w:val="Footnote Text Char"/>
+    <w:basedOn w:val="DefaultParagraphFont"/>
+    <w:link w:val="FootnoteText"/>
+    <w:uiPriority w:val="99"/>
+    <w:semiHidden/>
+    <w:rsid w:val="00760AF3"/>
+    <w:rPr>
+      <w:sz w:val="20"/>
+      <w:szCs w:val="20"/>
+    </w:rPr>
+  </w:style>
+  <w:style w:type="character" w:styleId="FootnoteReference">
+    <w:name w:val="footnote reference"/>
+    <w:basedOn w:val="DefaultParagraphFont"/>
+    <w:uiPriority w:val="99"/>
+    <w:semiHidden/>
+    <w:unhideWhenUsed/>
+    <w:rsid w:val="00760AF3"/>
+    <w:rPr>
+      <w:vertAlign w:val="superscript"/>
+    </w:rPr>
   </w:style>
 </w:styles>
 </file>

</xml_diff>